<commit_message>
Matt: Submitted Item 1 of the Master Test Plan. Fulfilling Item 3.1 on the Iteration Plan.
</commit_message>
<xml_diff>
--- a/LCOM Documents/Iteration2/LCOMMasterTestPlan.docx
+++ b/LCOM Documents/Iteration2/LCOMMasterTestPlan.docx
@@ -1,6 +1,6 @@
 
 <file path=word/document.xml><?xml version="1.0" encoding="utf-8"?>
-<w:document xmlns:wpc="http://schemas.microsoft.com/office/word/2010/wordprocessingCanvas" xmlns:cx="http://schemas.microsoft.com/office/drawing/2014/chartex" xmlns:cx1="http://schemas.microsoft.com/office/drawing/2015/9/8/chartex" xmlns:cx2="http://schemas.microsoft.com/office/drawing/2015/10/21/chartex" xmlns:cx3="http://schemas.microsoft.com/office/drawing/2016/5/9/chartex" xmlns:cx4="http://schemas.microsoft.com/office/drawing/2016/5/10/chartex" xmlns:cx5="http://schemas.microsoft.com/office/drawing/2016/5/11/chartex" xmlns:cx6="http://schemas.microsoft.com/office/drawing/2016/5/12/chartex" xmlns:cx7="http://schemas.microsoft.com/office/drawing/2016/5/13/chartex" xmlns:cx8="http://schemas.microsoft.com/office/drawing/2016/5/14/chartex" xmlns:mc="http://schemas.openxmlformats.org/markup-compatibility/2006" xmlns:aink="http://schemas.microsoft.com/office/drawing/2016/ink" xmlns:am3d="http://schemas.microsoft.com/office/drawing/2017/model3d" xmlns:o="urn:schemas-microsoft-com:office:office" xmlns:r="http://schemas.openxmlformats.org/officeDocument/2006/relationships" xmlns:m="http://schemas.openxmlformats.org/officeDocument/2006/math" xmlns:v="urn:schemas-microsoft-com:vml" xmlns:wp14="http://schemas.microsoft.com/office/word/2010/wordprocessingDrawing" xmlns:wp="http://schemas.openxmlformats.org/drawingml/2006/wordprocessingDrawing" xmlns:w10="urn:schemas-microsoft-com:office:word" xmlns:w="http://schemas.openxmlformats.org/wordprocessingml/2006/main" xmlns:w14="http://schemas.microsoft.com/office/word/2010/wordml" xmlns:w15="http://schemas.microsoft.com/office/word/2012/wordml" xmlns:w16cid="http://schemas.microsoft.com/office/word/2016/wordml/cid" xmlns:w16se="http://schemas.microsoft.com/office/word/2015/wordml/symex" xmlns:wpg="http://schemas.microsoft.com/office/word/2010/wordprocessingGroup" xmlns:wpi="http://schemas.microsoft.com/office/word/2010/wordprocessingInk" xmlns:wne="http://schemas.microsoft.com/office/word/2006/wordml" xmlns:wps="http://schemas.microsoft.com/office/word/2010/wordprocessingShape" mc:Ignorable="w14 w15 w16se w16cid wp14">
+<w:document xmlns:wpc="http://schemas.microsoft.com/office/word/2010/wordprocessingCanvas" xmlns:cx="http://schemas.microsoft.com/office/drawing/2014/chartex" xmlns:cx1="http://schemas.microsoft.com/office/drawing/2015/9/8/chartex" xmlns:cx2="http://schemas.microsoft.com/office/drawing/2015/10/21/chartex" xmlns:cx3="http://schemas.microsoft.com/office/drawing/2016/5/9/chartex" xmlns:cx4="http://schemas.microsoft.com/office/drawing/2016/5/10/chartex" xmlns:cx5="http://schemas.microsoft.com/office/drawing/2016/5/11/chartex" xmlns:cx6="http://schemas.microsoft.com/office/drawing/2016/5/12/chartex" xmlns:cx7="http://schemas.microsoft.com/office/drawing/2016/5/13/chartex" xmlns:cx8="http://schemas.microsoft.com/office/drawing/2016/5/14/chartex" xmlns:mc="http://schemas.openxmlformats.org/markup-compatibility/2006" xmlns:aink="http://schemas.microsoft.com/office/drawing/2016/ink" xmlns:am3d="http://schemas.microsoft.com/office/drawing/2017/model3d" xmlns:o="urn:schemas-microsoft-com:office:office" xmlns:oel="http://schemas.microsoft.com/office/2019/extlst" xmlns:r="http://schemas.openxmlformats.org/officeDocument/2006/relationships" xmlns:m="http://schemas.openxmlformats.org/officeDocument/2006/math" xmlns:v="urn:schemas-microsoft-com:vml" xmlns:wp14="http://schemas.microsoft.com/office/word/2010/wordprocessingDrawing" xmlns:wp="http://schemas.openxmlformats.org/drawingml/2006/wordprocessingDrawing" xmlns:w10="urn:schemas-microsoft-com:office:word" xmlns:w="http://schemas.openxmlformats.org/wordprocessingml/2006/main" xmlns:w14="http://schemas.microsoft.com/office/word/2010/wordml" xmlns:w15="http://schemas.microsoft.com/office/word/2012/wordml" xmlns:w16cex="http://schemas.microsoft.com/office/word/2018/wordml/cex" xmlns:w16cid="http://schemas.microsoft.com/office/word/2016/wordml/cid" xmlns:w16="http://schemas.microsoft.com/office/word/2018/wordml" xmlns:w16sdtdh="http://schemas.microsoft.com/office/word/2020/wordml/sdtdatahash" xmlns:w16se="http://schemas.microsoft.com/office/word/2015/wordml/symex" xmlns:wpg="http://schemas.microsoft.com/office/word/2010/wordprocessingGroup" xmlns:wpi="http://schemas.microsoft.com/office/word/2010/wordprocessingInk" xmlns:wne="http://schemas.microsoft.com/office/word/2006/wordml" xmlns:wps="http://schemas.microsoft.com/office/word/2010/wordprocessingShape" mc:Ignorable="w14 w15 w16se w16cid w16 w16cex w16sdtdh wp14">
   <w:body>
     <w:p/>
     <w:p/>
@@ -18,7 +18,14 @@
           <w:sz w:val="36"/>
           <w:szCs w:val="36"/>
         </w:rPr>
-        <w:t>BRLS MASTER TEST PLAN</w:t>
+        <w:t>ADHD Taks Manager</w:t>
+      </w:r>
+      <w:r>
+        <w:rPr>
+          <w:sz w:val="36"/>
+          <w:szCs w:val="36"/>
+        </w:rPr>
+        <w:t xml:space="preserve"> MASTER TEST PLAN</w:t>
       </w:r>
     </w:p>
     <w:p>
@@ -347,6 +354,15 @@
                 <w:lang w:val="en-US"/>
               </w:rPr>
             </w:pPr>
+            <w:r>
+              <w:rPr>
+                <w:rFonts w:cstheme="minorHAnsi"/>
+                <w:sz w:val="20"/>
+                <w:szCs w:val="20"/>
+                <w:lang w:val="en-US"/>
+              </w:rPr>
+              <w:t>0.1</w:t>
+            </w:r>
           </w:p>
         </w:tc>
         <w:tc>
@@ -370,6 +386,15 @@
                 <w:lang w:val="en-US"/>
               </w:rPr>
             </w:pPr>
+            <w:r>
+              <w:rPr>
+                <w:rFonts w:cstheme="minorHAnsi"/>
+                <w:sz w:val="20"/>
+                <w:szCs w:val="20"/>
+                <w:lang w:val="en-US"/>
+              </w:rPr>
+              <w:t>5/4/2023</w:t>
+            </w:r>
           </w:p>
         </w:tc>
         <w:tc>
@@ -397,6 +422,15 @@
                 <w:lang w:val="en-US"/>
               </w:rPr>
             </w:pPr>
+            <w:r>
+              <w:rPr>
+                <w:rFonts w:cstheme="minorHAnsi"/>
+                <w:sz w:val="20"/>
+                <w:szCs w:val="20"/>
+                <w:lang w:val="en-US"/>
+              </w:rPr>
+              <w:t>Initial</w:t>
+            </w:r>
           </w:p>
         </w:tc>
         <w:tc>
@@ -420,6 +454,15 @@
                 <w:lang w:val="en-US"/>
               </w:rPr>
             </w:pPr>
+            <w:r>
+              <w:rPr>
+                <w:rFonts w:cstheme="minorHAnsi"/>
+                <w:sz w:val="20"/>
+                <w:szCs w:val="20"/>
+                <w:lang w:val="en-US"/>
+              </w:rPr>
+              <w:t>Matthew Neil</w:t>
+            </w:r>
           </w:p>
         </w:tc>
       </w:tr>
@@ -488,6 +531,9 @@
           </w:p>
           <w:p>
             <w:pPr>
+              <w:tabs>
+                <w:tab w:val="left" w:pos="5820"/>
+              </w:tabs>
               <w:spacing w:after="0"/>
               <w:rPr>
                 <w:color w:val="3366FF"/>
@@ -514,6 +560,36 @@
                 <w:lang w:val="en-US"/>
               </w:rPr>
               <w:t>e the goal the project is intended to achieve.&gt;&gt;</w:t>
+            </w:r>
+            <w:r>
+              <w:rPr>
+                <w:color w:val="3366FF"/>
+                <w:lang w:val="en-US"/>
+              </w:rPr>
+              <w:tab/>
+            </w:r>
+          </w:p>
+          <w:p>
+            <w:pPr>
+              <w:tabs>
+                <w:tab w:val="left" w:pos="5820"/>
+              </w:tabs>
+              <w:spacing w:after="0"/>
+              <w:rPr>
+                <w:lang w:val="en-US"/>
+              </w:rPr>
+            </w:pPr>
+            <w:r>
+              <w:rPr>
+                <w:lang w:val="en-US"/>
+              </w:rPr>
+              <w:t>The ADHD Task Manager Application is designed to keep people who suffer from ADHD on trac</w:t>
+            </w:r>
+            <w:r>
+              <w:rPr>
+                <w:lang w:val="en-US"/>
+              </w:rPr>
+              <w:t xml:space="preserve">k of their tasks. The application’s goal help manage the user’s time and organize their thoughts to help them keep focused. One of the ways this will be done is by implementing a rewards system. </w:t>
             </w:r>
           </w:p>
           <w:p>
@@ -538,25 +614,22 @@
                 <w:b/>
                 <w:lang w:val="en-US"/>
               </w:rPr>
-              <w:t xml:space="preserve">Test </w:t>
-            </w:r>
-            <w:r>
-              <w:rPr>
-                <w:b/>
-                <w:lang w:val="en-US"/>
-              </w:rPr>
-              <w:t>approach</w:t>
+              <w:t>Test approach</w:t>
             </w:r>
           </w:p>
           <w:p>
             <w:pPr>
               <w:spacing w:after="0"/>
-            </w:pPr>
-            <w:r>
               <w:rPr>
                 <w:color w:val="3366FF"/>
                 <w:lang w:val="en-US"/>
               </w:rPr>
+            </w:pPr>
+            <w:r>
+              <w:rPr>
+                <w:color w:val="3366FF"/>
+                <w:lang w:val="en-US"/>
+              </w:rPr>
               <w:t>&lt;&lt;</w:t>
             </w:r>
             <w:r>
@@ -572,6 +645,97 @@
                 <w:lang w:val="en-US"/>
               </w:rPr>
               <w:t>&gt;&gt;</w:t>
+            </w:r>
+          </w:p>
+          <w:p>
+            <w:pPr>
+              <w:spacing w:after="0"/>
+              <w:rPr>
+                <w:lang w:val="en-US"/>
+              </w:rPr>
+            </w:pPr>
+            <w:r>
+              <w:rPr>
+                <w:lang w:val="en-US"/>
+              </w:rPr>
+              <w:t>We will use all four testing levels for this project to ensure the application runs smoothly and as intended:</w:t>
+            </w:r>
+          </w:p>
+          <w:p>
+            <w:pPr>
+              <w:spacing w:after="0"/>
+              <w:rPr>
+                <w:lang w:val="en-US"/>
+              </w:rPr>
+            </w:pPr>
+          </w:p>
+          <w:p>
+            <w:pPr>
+              <w:pStyle w:val="ListParagraph"/>
+              <w:numPr>
+                <w:ilvl w:val="0"/>
+                <w:numId w:val="7"/>
+              </w:numPr>
+              <w:spacing w:after="0"/>
+            </w:pPr>
+            <w:r>
+              <w:t>Unit Testing – This will test the individual functions of the application</w:t>
+            </w:r>
+            <w:r>
+              <w:t>.</w:t>
+            </w:r>
+          </w:p>
+          <w:p>
+            <w:pPr>
+              <w:pStyle w:val="ListParagraph"/>
+              <w:numPr>
+                <w:ilvl w:val="0"/>
+                <w:numId w:val="7"/>
+              </w:numPr>
+              <w:spacing w:after="0"/>
+            </w:pPr>
+            <w:r>
+              <w:t>Integration Testing – This will test a scenario where multiple functions are used together.</w:t>
+            </w:r>
+          </w:p>
+          <w:p>
+            <w:pPr>
+              <w:pStyle w:val="ListParagraph"/>
+              <w:numPr>
+                <w:ilvl w:val="0"/>
+                <w:numId w:val="7"/>
+              </w:numPr>
+              <w:spacing w:after="0"/>
+            </w:pPr>
+            <w:r>
+              <w:t xml:space="preserve">System Testing – This will </w:t>
+            </w:r>
+            <w:r>
+              <w:t>test the application runs smoothly and as it should on a mobile device.</w:t>
+            </w:r>
+          </w:p>
+          <w:p>
+            <w:pPr>
+              <w:pStyle w:val="ListParagraph"/>
+              <w:numPr>
+                <w:ilvl w:val="0"/>
+                <w:numId w:val="7"/>
+              </w:numPr>
+              <w:spacing w:after="0"/>
+            </w:pPr>
+            <w:r>
+              <w:t>Acceptance Testing</w:t>
+            </w:r>
+            <w:r>
+              <w:t xml:space="preserve"> – This test will ensure a polished product. Looking to find bugs in user data rather than the application itself </w:t>
+            </w:r>
+            <w:proofErr w:type="spellStart"/>
+            <w:r>
+              <w:t>eg</w:t>
+            </w:r>
+            <w:proofErr w:type="spellEnd"/>
+            <w:r>
+              <w:t>, spelling errors.</w:t>
             </w:r>
           </w:p>
           <w:p>
@@ -649,6 +813,78 @@
                 <w:lang w:val="en-US"/>
               </w:rPr>
               <w:t>&gt;</w:t>
+            </w:r>
+          </w:p>
+          <w:p>
+            <w:pPr>
+              <w:pStyle w:val="ListParagraph"/>
+              <w:numPr>
+                <w:ilvl w:val="0"/>
+                <w:numId w:val="6"/>
+              </w:numPr>
+              <w:spacing w:after="0"/>
+            </w:pPr>
+            <w:r>
+              <w:t xml:space="preserve">Ensure the </w:t>
+            </w:r>
+            <w:r>
+              <w:t>Task List itself works. Adding, Removing and Completing tasks is the core functions of the application. Failure to test this functionality will ruin the user’s experience on the application and render it useless.</w:t>
+            </w:r>
+            <w:r>
+              <w:t xml:space="preserve"> The </w:t>
+            </w:r>
+            <w:r>
+              <w:t xml:space="preserve">task functions of the </w:t>
+            </w:r>
+            <w:r>
+              <w:t xml:space="preserve">application must </w:t>
+            </w:r>
+            <w:r>
+              <w:t xml:space="preserve">work reliably and seamlessly. This is the most important part of the application. </w:t>
+            </w:r>
+          </w:p>
+          <w:p>
+            <w:pPr>
+              <w:pStyle w:val="ListParagraph"/>
+              <w:numPr>
+                <w:ilvl w:val="0"/>
+                <w:numId w:val="6"/>
+              </w:numPr>
+              <w:spacing w:after="0"/>
+            </w:pPr>
+            <w:r>
+              <w:t>Ensuring user data is stored for re-use. The application must remember what task</w:t>
+            </w:r>
+            <w:r>
+              <w:t>s have been saved</w:t>
+            </w:r>
+            <w:r>
+              <w:t xml:space="preserve"> and</w:t>
+            </w:r>
+            <w:r>
+              <w:t xml:space="preserve"> when to send reminders. Once again, the application is rendered useless unless it can save the data.</w:t>
+            </w:r>
+          </w:p>
+          <w:p>
+            <w:pPr>
+              <w:pStyle w:val="ListParagraph"/>
+              <w:numPr>
+                <w:ilvl w:val="0"/>
+                <w:numId w:val="6"/>
+              </w:numPr>
+              <w:spacing w:after="0"/>
+            </w:pPr>
+            <w:r>
+              <w:t xml:space="preserve">Application must send achievement rewards for completing tasks. A large attraction </w:t>
+            </w:r>
+            <w:r>
+              <w:t>of the application is the rewards for completing tasks. The risks addressed in this objective is if the</w:t>
+            </w:r>
+            <w:r>
+              <w:t xml:space="preserve"> rewards system does not work, then the application will be just another to-do list application.</w:t>
+            </w:r>
+            <w:r>
+              <w:t xml:space="preserve"> </w:t>
             </w:r>
           </w:p>
           <w:p>
@@ -2264,6 +2500,7 @@
       <w:pPr>
         <w:rPr>
           <w:color w:val="3366FF"/>
+          <w:lang w:val="en-US"/>
         </w:rPr>
       </w:pPr>
       <w:r>
@@ -2274,6 +2511,24 @@
         <w:t>&lt;&lt;Outline the objective of the overall project&gt;&gt;</w:t>
       </w:r>
     </w:p>
+    <w:p>
+      <w:pPr>
+        <w:tabs>
+          <w:tab w:val="left" w:pos="5820"/>
+        </w:tabs>
+        <w:spacing w:after="0"/>
+        <w:rPr>
+          <w:lang w:val="en-US"/>
+        </w:rPr>
+      </w:pPr>
+      <w:r>
+        <w:rPr>
+          <w:lang w:val="en-US"/>
+        </w:rPr>
+        <w:t xml:space="preserve">The ADHD Task Manager Application is designed to keep people who suffer from ADHD on track of their tasks. The application’s goal help manage the user’s time and organize their thoughts to help them keep focused. One of the ways this will be done is by implementing a rewards system. </w:t>
+      </w:r>
+    </w:p>
+    <w:p/>
     <w:p>
       <w:pPr>
         <w:pStyle w:val="Heading2"/>
@@ -4821,8 +5076,6 @@
         <w:t>: There are some test levels mentioned in this table, but this is only done as an example. It can be possible that in your project there are more/less and/or other than the in this table mentioned test levels &gt;&gt;</w:t>
       </w:r>
     </w:p>
-    <w:bookmarkStart w:id="17" w:name="_MON_1647776655"/>
-    <w:bookmarkEnd w:id="17"/>
     <w:p>
       <w:pPr>
         <w:rPr>
@@ -4833,6 +5086,8 @@
           <w:lang w:val="en-US" w:eastAsia="zh-CN"/>
         </w:rPr>
       </w:pPr>
+      <w:bookmarkStart w:id="17" w:name="_MON_1647776655"/>
+      <w:bookmarkEnd w:id="17"/>
     </w:p>
     <w:tbl>
       <w:tblPr>
@@ -7060,9 +7315,9 @@
         <w:suppressAutoHyphens/>
         <w:spacing w:before="240" w:after="240" w:line="240" w:lineRule="atLeast"/>
       </w:pPr>
-      <w:bookmarkStart w:id="25" w:name="_Ref161820309"/>
-      <w:bookmarkStart w:id="26" w:name="_Ref161820328"/>
-      <w:bookmarkStart w:id="27" w:name="_Toc37168496"/>
+      <w:bookmarkStart w:id="25" w:name="_Toc37168496"/>
+      <w:bookmarkStart w:id="26" w:name="_Ref161820309"/>
+      <w:bookmarkStart w:id="27" w:name="_Ref161820328"/>
       <w:r>
         <w:rPr>
           <w:rFonts w:eastAsia="Wingdings 2" w:cs="Wingdings 2"/>
@@ -7070,10 +7325,10 @@
         </w:rPr>
         <w:t>Entrance and Exit Criteria</w:t>
       </w:r>
-      <w:bookmarkEnd w:id="27"/>
+      <w:bookmarkEnd w:id="25"/>
     </w:p>
-    <w:bookmarkEnd w:id="25"/>
     <w:bookmarkEnd w:id="26"/>
+    <w:bookmarkEnd w:id="27"/>
     <w:p>
       <w:pPr>
         <w:rPr>
@@ -7169,14 +7424,7 @@
           <w:rFonts w:eastAsia="Wingdings 2" w:cs="Wingdings 2"/>
           <w:lang w:val="en-US"/>
         </w:rPr>
-        <w:t xml:space="preserve">Test </w:t>
-      </w:r>
-      <w:r>
-        <w:rPr>
-          <w:rFonts w:eastAsia="Wingdings 2" w:cs="Wingdings 2"/>
-          <w:lang w:val="en-US"/>
-        </w:rPr>
-        <w:t>Environment</w:t>
+        <w:t>Test Environment</w:t>
       </w:r>
       <w:bookmarkEnd w:id="28"/>
     </w:p>
@@ -7220,8 +7468,6 @@
         <w:suppressAutoHyphens/>
         <w:spacing w:before="240" w:after="240" w:line="240" w:lineRule="atLeast"/>
       </w:pPr>
-      <w:bookmarkStart w:id="30" w:name="_GoBack"/>
-      <w:bookmarkEnd w:id="30"/>
       <w:r>
         <w:rPr>
           <w:rFonts w:eastAsia="Wingdings 2" w:cs="Wingdings 2"/>
@@ -7715,7 +7961,7 @@
 </file>
 
 <file path=word/endnotes.xml><?xml version="1.0" encoding="utf-8"?>
-<w:endnotes xmlns:wpc="http://schemas.microsoft.com/office/word/2010/wordprocessingCanvas" xmlns:cx="http://schemas.microsoft.com/office/drawing/2014/chartex" xmlns:cx1="http://schemas.microsoft.com/office/drawing/2015/9/8/chartex" xmlns:cx2="http://schemas.microsoft.com/office/drawing/2015/10/21/chartex" xmlns:cx3="http://schemas.microsoft.com/office/drawing/2016/5/9/chartex" xmlns:cx4="http://schemas.microsoft.com/office/drawing/2016/5/10/chartex" xmlns:cx5="http://schemas.microsoft.com/office/drawing/2016/5/11/chartex" xmlns:cx6="http://schemas.microsoft.com/office/drawing/2016/5/12/chartex" xmlns:cx7="http://schemas.microsoft.com/office/drawing/2016/5/13/chartex" xmlns:cx8="http://schemas.microsoft.com/office/drawing/2016/5/14/chartex" xmlns:mc="http://schemas.openxmlformats.org/markup-compatibility/2006" xmlns:aink="http://schemas.microsoft.com/office/drawing/2016/ink" xmlns:am3d="http://schemas.microsoft.com/office/drawing/2017/model3d" xmlns:o="urn:schemas-microsoft-com:office:office" xmlns:r="http://schemas.openxmlformats.org/officeDocument/2006/relationships" xmlns:m="http://schemas.openxmlformats.org/officeDocument/2006/math" xmlns:v="urn:schemas-microsoft-com:vml" xmlns:wp14="http://schemas.microsoft.com/office/word/2010/wordprocessingDrawing" xmlns:wp="http://schemas.openxmlformats.org/drawingml/2006/wordprocessingDrawing" xmlns:w10="urn:schemas-microsoft-com:office:word" xmlns:w="http://schemas.openxmlformats.org/wordprocessingml/2006/main" xmlns:w14="http://schemas.microsoft.com/office/word/2010/wordml" xmlns:w15="http://schemas.microsoft.com/office/word/2012/wordml" xmlns:w16cid="http://schemas.microsoft.com/office/word/2016/wordml/cid" xmlns:w16se="http://schemas.microsoft.com/office/word/2015/wordml/symex" xmlns:wpg="http://schemas.microsoft.com/office/word/2010/wordprocessingGroup" xmlns:wpi="http://schemas.microsoft.com/office/word/2010/wordprocessingInk" xmlns:wne="http://schemas.microsoft.com/office/word/2006/wordml" xmlns:wps="http://schemas.microsoft.com/office/word/2010/wordprocessingShape" mc:Ignorable="w14 w15 w16se w16cid wp14">
+<w:endnotes xmlns:wpc="http://schemas.microsoft.com/office/word/2010/wordprocessingCanvas" xmlns:cx="http://schemas.microsoft.com/office/drawing/2014/chartex" xmlns:cx1="http://schemas.microsoft.com/office/drawing/2015/9/8/chartex" xmlns:cx2="http://schemas.microsoft.com/office/drawing/2015/10/21/chartex" xmlns:cx3="http://schemas.microsoft.com/office/drawing/2016/5/9/chartex" xmlns:cx4="http://schemas.microsoft.com/office/drawing/2016/5/10/chartex" xmlns:cx5="http://schemas.microsoft.com/office/drawing/2016/5/11/chartex" xmlns:cx6="http://schemas.microsoft.com/office/drawing/2016/5/12/chartex" xmlns:cx7="http://schemas.microsoft.com/office/drawing/2016/5/13/chartex" xmlns:cx8="http://schemas.microsoft.com/office/drawing/2016/5/14/chartex" xmlns:mc="http://schemas.openxmlformats.org/markup-compatibility/2006" xmlns:aink="http://schemas.microsoft.com/office/drawing/2016/ink" xmlns:am3d="http://schemas.microsoft.com/office/drawing/2017/model3d" xmlns:o="urn:schemas-microsoft-com:office:office" xmlns:oel="http://schemas.microsoft.com/office/2019/extlst" xmlns:r="http://schemas.openxmlformats.org/officeDocument/2006/relationships" xmlns:m="http://schemas.openxmlformats.org/officeDocument/2006/math" xmlns:v="urn:schemas-microsoft-com:vml" xmlns:wp14="http://schemas.microsoft.com/office/word/2010/wordprocessingDrawing" xmlns:wp="http://schemas.openxmlformats.org/drawingml/2006/wordprocessingDrawing" xmlns:w10="urn:schemas-microsoft-com:office:word" xmlns:w="http://schemas.openxmlformats.org/wordprocessingml/2006/main" xmlns:w14="http://schemas.microsoft.com/office/word/2010/wordml" xmlns:w15="http://schemas.microsoft.com/office/word/2012/wordml" xmlns:w16cex="http://schemas.microsoft.com/office/word/2018/wordml/cex" xmlns:w16cid="http://schemas.microsoft.com/office/word/2016/wordml/cid" xmlns:w16="http://schemas.microsoft.com/office/word/2018/wordml" xmlns:w16sdtdh="http://schemas.microsoft.com/office/word/2020/wordml/sdtdatahash" xmlns:w16se="http://schemas.microsoft.com/office/word/2015/wordml/symex" xmlns:wpg="http://schemas.microsoft.com/office/word/2010/wordprocessingGroup" xmlns:wpi="http://schemas.microsoft.com/office/word/2010/wordprocessingInk" xmlns:wne="http://schemas.microsoft.com/office/word/2006/wordml" xmlns:wps="http://schemas.microsoft.com/office/word/2010/wordprocessingShape" mc:Ignorable="w14 w15 w16se w16cid w16 w16cex w16sdtdh wp14">
   <w:endnote w:type="separator" w:id="-1">
     <w:p>
       <w:pPr>
@@ -7740,7 +7986,7 @@
 </file>
 
 <file path=word/footer1.xml><?xml version="1.0" encoding="utf-8"?>
-<w:ftr xmlns:wpc="http://schemas.microsoft.com/office/word/2010/wordprocessingCanvas" xmlns:cx="http://schemas.microsoft.com/office/drawing/2014/chartex" xmlns:cx1="http://schemas.microsoft.com/office/drawing/2015/9/8/chartex" xmlns:cx2="http://schemas.microsoft.com/office/drawing/2015/10/21/chartex" xmlns:cx3="http://schemas.microsoft.com/office/drawing/2016/5/9/chartex" xmlns:cx4="http://schemas.microsoft.com/office/drawing/2016/5/10/chartex" xmlns:cx5="http://schemas.microsoft.com/office/drawing/2016/5/11/chartex" xmlns:cx6="http://schemas.microsoft.com/office/drawing/2016/5/12/chartex" xmlns:cx7="http://schemas.microsoft.com/office/drawing/2016/5/13/chartex" xmlns:cx8="http://schemas.microsoft.com/office/drawing/2016/5/14/chartex" xmlns:mc="http://schemas.openxmlformats.org/markup-compatibility/2006" xmlns:aink="http://schemas.microsoft.com/office/drawing/2016/ink" xmlns:am3d="http://schemas.microsoft.com/office/drawing/2017/model3d" xmlns:o="urn:schemas-microsoft-com:office:office" xmlns:r="http://schemas.openxmlformats.org/officeDocument/2006/relationships" xmlns:m="http://schemas.openxmlformats.org/officeDocument/2006/math" xmlns:v="urn:schemas-microsoft-com:vml" xmlns:wp14="http://schemas.microsoft.com/office/word/2010/wordprocessingDrawing" xmlns:wp="http://schemas.openxmlformats.org/drawingml/2006/wordprocessingDrawing" xmlns:w10="urn:schemas-microsoft-com:office:word" xmlns:w="http://schemas.openxmlformats.org/wordprocessingml/2006/main" xmlns:w14="http://schemas.microsoft.com/office/word/2010/wordml" xmlns:w15="http://schemas.microsoft.com/office/word/2012/wordml" xmlns:w16cid="http://schemas.microsoft.com/office/word/2016/wordml/cid" xmlns:w16se="http://schemas.microsoft.com/office/word/2015/wordml/symex" xmlns:wpg="http://schemas.microsoft.com/office/word/2010/wordprocessingGroup" xmlns:wpi="http://schemas.microsoft.com/office/word/2010/wordprocessingInk" xmlns:wne="http://schemas.microsoft.com/office/word/2006/wordml" xmlns:wps="http://schemas.microsoft.com/office/word/2010/wordprocessingShape" mc:Ignorable="w14 w15 w16se w16cid wp14">
+<w:ftr xmlns:wpc="http://schemas.microsoft.com/office/word/2010/wordprocessingCanvas" xmlns:cx="http://schemas.microsoft.com/office/drawing/2014/chartex" xmlns:cx1="http://schemas.microsoft.com/office/drawing/2015/9/8/chartex" xmlns:cx2="http://schemas.microsoft.com/office/drawing/2015/10/21/chartex" xmlns:cx3="http://schemas.microsoft.com/office/drawing/2016/5/9/chartex" xmlns:cx4="http://schemas.microsoft.com/office/drawing/2016/5/10/chartex" xmlns:cx5="http://schemas.microsoft.com/office/drawing/2016/5/11/chartex" xmlns:cx6="http://schemas.microsoft.com/office/drawing/2016/5/12/chartex" xmlns:cx7="http://schemas.microsoft.com/office/drawing/2016/5/13/chartex" xmlns:cx8="http://schemas.microsoft.com/office/drawing/2016/5/14/chartex" xmlns:mc="http://schemas.openxmlformats.org/markup-compatibility/2006" xmlns:aink="http://schemas.microsoft.com/office/drawing/2016/ink" xmlns:am3d="http://schemas.microsoft.com/office/drawing/2017/model3d" xmlns:o="urn:schemas-microsoft-com:office:office" xmlns:oel="http://schemas.microsoft.com/office/2019/extlst" xmlns:r="http://schemas.openxmlformats.org/officeDocument/2006/relationships" xmlns:m="http://schemas.openxmlformats.org/officeDocument/2006/math" xmlns:v="urn:schemas-microsoft-com:vml" xmlns:wp14="http://schemas.microsoft.com/office/word/2010/wordprocessingDrawing" xmlns:wp="http://schemas.openxmlformats.org/drawingml/2006/wordprocessingDrawing" xmlns:w10="urn:schemas-microsoft-com:office:word" xmlns:w="http://schemas.openxmlformats.org/wordprocessingml/2006/main" xmlns:w14="http://schemas.microsoft.com/office/word/2010/wordml" xmlns:w15="http://schemas.microsoft.com/office/word/2012/wordml" xmlns:w16cex="http://schemas.microsoft.com/office/word/2018/wordml/cex" xmlns:w16cid="http://schemas.microsoft.com/office/word/2016/wordml/cid" xmlns:w16="http://schemas.microsoft.com/office/word/2018/wordml" xmlns:w16sdtdh="http://schemas.microsoft.com/office/word/2020/wordml/sdtdatahash" xmlns:w16se="http://schemas.microsoft.com/office/word/2015/wordml/symex" xmlns:wpg="http://schemas.microsoft.com/office/word/2010/wordprocessingGroup" xmlns:wpi="http://schemas.microsoft.com/office/word/2010/wordprocessingInk" xmlns:wne="http://schemas.microsoft.com/office/word/2006/wordml" xmlns:wps="http://schemas.microsoft.com/office/word/2010/wordprocessingShape" mc:Ignorable="w14 w15 w16se w16cid w16 w16cex w16sdtdh wp14">
   <w:tbl>
     <w:tblPr>
       <w:tblW w:w="10116" w:type="dxa"/>
@@ -7814,7 +8060,7 @@
             <w:rPr>
               <w:rFonts w:ascii="Times New Roman" w:hAnsi="Times New Roman" w:cs="Times New Roman"/>
             </w:rPr>
-            <w:t>Backwoods Correctional Centre</w:t>
+            <w:t>CSU ITC303 Team 1</w:t>
           </w:r>
         </w:p>
         <w:p>
@@ -7853,7 +8099,7 @@
               <w:rFonts w:ascii="Times New Roman" w:hAnsi="Times New Roman" w:cs="Times New Roman"/>
               <w:noProof/>
             </w:rPr>
-            <w:t>2020</w:t>
+            <w:t>2023</w:t>
           </w:r>
           <w:r>
             <w:rPr>
@@ -7935,7 +8181,7 @@
 </file>
 
 <file path=word/footnotes.xml><?xml version="1.0" encoding="utf-8"?>
-<w:footnotes xmlns:wpc="http://schemas.microsoft.com/office/word/2010/wordprocessingCanvas" xmlns:cx="http://schemas.microsoft.com/office/drawing/2014/chartex" xmlns:cx1="http://schemas.microsoft.com/office/drawing/2015/9/8/chartex" xmlns:cx2="http://schemas.microsoft.com/office/drawing/2015/10/21/chartex" xmlns:cx3="http://schemas.microsoft.com/office/drawing/2016/5/9/chartex" xmlns:cx4="http://schemas.microsoft.com/office/drawing/2016/5/10/chartex" xmlns:cx5="http://schemas.microsoft.com/office/drawing/2016/5/11/chartex" xmlns:cx6="http://schemas.microsoft.com/office/drawing/2016/5/12/chartex" xmlns:cx7="http://schemas.microsoft.com/office/drawing/2016/5/13/chartex" xmlns:cx8="http://schemas.microsoft.com/office/drawing/2016/5/14/chartex" xmlns:mc="http://schemas.openxmlformats.org/markup-compatibility/2006" xmlns:aink="http://schemas.microsoft.com/office/drawing/2016/ink" xmlns:am3d="http://schemas.microsoft.com/office/drawing/2017/model3d" xmlns:o="urn:schemas-microsoft-com:office:office" xmlns:r="http://schemas.openxmlformats.org/officeDocument/2006/relationships" xmlns:m="http://schemas.openxmlformats.org/officeDocument/2006/math" xmlns:v="urn:schemas-microsoft-com:vml" xmlns:wp14="http://schemas.microsoft.com/office/word/2010/wordprocessingDrawing" xmlns:wp="http://schemas.openxmlformats.org/drawingml/2006/wordprocessingDrawing" xmlns:w10="urn:schemas-microsoft-com:office:word" xmlns:w="http://schemas.openxmlformats.org/wordprocessingml/2006/main" xmlns:w14="http://schemas.microsoft.com/office/word/2010/wordml" xmlns:w15="http://schemas.microsoft.com/office/word/2012/wordml" xmlns:w16cid="http://schemas.microsoft.com/office/word/2016/wordml/cid" xmlns:w16se="http://schemas.microsoft.com/office/word/2015/wordml/symex" xmlns:wpg="http://schemas.microsoft.com/office/word/2010/wordprocessingGroup" xmlns:wpi="http://schemas.microsoft.com/office/word/2010/wordprocessingInk" xmlns:wne="http://schemas.microsoft.com/office/word/2006/wordml" xmlns:wps="http://schemas.microsoft.com/office/word/2010/wordprocessingShape" mc:Ignorable="w14 w15 w16se w16cid wp14">
+<w:footnotes xmlns:wpc="http://schemas.microsoft.com/office/word/2010/wordprocessingCanvas" xmlns:cx="http://schemas.microsoft.com/office/drawing/2014/chartex" xmlns:cx1="http://schemas.microsoft.com/office/drawing/2015/9/8/chartex" xmlns:cx2="http://schemas.microsoft.com/office/drawing/2015/10/21/chartex" xmlns:cx3="http://schemas.microsoft.com/office/drawing/2016/5/9/chartex" xmlns:cx4="http://schemas.microsoft.com/office/drawing/2016/5/10/chartex" xmlns:cx5="http://schemas.microsoft.com/office/drawing/2016/5/11/chartex" xmlns:cx6="http://schemas.microsoft.com/office/drawing/2016/5/12/chartex" xmlns:cx7="http://schemas.microsoft.com/office/drawing/2016/5/13/chartex" xmlns:cx8="http://schemas.microsoft.com/office/drawing/2016/5/14/chartex" xmlns:mc="http://schemas.openxmlformats.org/markup-compatibility/2006" xmlns:aink="http://schemas.microsoft.com/office/drawing/2016/ink" xmlns:am3d="http://schemas.microsoft.com/office/drawing/2017/model3d" xmlns:o="urn:schemas-microsoft-com:office:office" xmlns:oel="http://schemas.microsoft.com/office/2019/extlst" xmlns:r="http://schemas.openxmlformats.org/officeDocument/2006/relationships" xmlns:m="http://schemas.openxmlformats.org/officeDocument/2006/math" xmlns:v="urn:schemas-microsoft-com:vml" xmlns:wp14="http://schemas.microsoft.com/office/word/2010/wordprocessingDrawing" xmlns:wp="http://schemas.openxmlformats.org/drawingml/2006/wordprocessingDrawing" xmlns:w10="urn:schemas-microsoft-com:office:word" xmlns:w="http://schemas.openxmlformats.org/wordprocessingml/2006/main" xmlns:w14="http://schemas.microsoft.com/office/word/2010/wordml" xmlns:w15="http://schemas.microsoft.com/office/word/2012/wordml" xmlns:w16cex="http://schemas.microsoft.com/office/word/2018/wordml/cex" xmlns:w16cid="http://schemas.microsoft.com/office/word/2016/wordml/cid" xmlns:w16="http://schemas.microsoft.com/office/word/2018/wordml" xmlns:w16sdtdh="http://schemas.microsoft.com/office/word/2020/wordml/sdtdatahash" xmlns:w16se="http://schemas.microsoft.com/office/word/2015/wordml/symex" xmlns:wpg="http://schemas.microsoft.com/office/word/2010/wordprocessingGroup" xmlns:wpi="http://schemas.microsoft.com/office/word/2010/wordprocessingInk" xmlns:wne="http://schemas.microsoft.com/office/word/2006/wordml" xmlns:wps="http://schemas.microsoft.com/office/word/2010/wordprocessingShape" mc:Ignorable="w14 w15 w16se w16cid w16 w16cex w16sdtdh wp14">
   <w:footnote w:type="separator" w:id="-1">
     <w:p>
       <w:pPr>
@@ -7960,7 +8206,7 @@
 </file>
 
 <file path=word/header1.xml><?xml version="1.0" encoding="utf-8"?>
-<w:hdr xmlns:wpc="http://schemas.microsoft.com/office/word/2010/wordprocessingCanvas" xmlns:cx="http://schemas.microsoft.com/office/drawing/2014/chartex" xmlns:cx1="http://schemas.microsoft.com/office/drawing/2015/9/8/chartex" xmlns:cx2="http://schemas.microsoft.com/office/drawing/2015/10/21/chartex" xmlns:cx3="http://schemas.microsoft.com/office/drawing/2016/5/9/chartex" xmlns:cx4="http://schemas.microsoft.com/office/drawing/2016/5/10/chartex" xmlns:cx5="http://schemas.microsoft.com/office/drawing/2016/5/11/chartex" xmlns:cx6="http://schemas.microsoft.com/office/drawing/2016/5/12/chartex" xmlns:cx7="http://schemas.microsoft.com/office/drawing/2016/5/13/chartex" xmlns:cx8="http://schemas.microsoft.com/office/drawing/2016/5/14/chartex" xmlns:mc="http://schemas.openxmlformats.org/markup-compatibility/2006" xmlns:aink="http://schemas.microsoft.com/office/drawing/2016/ink" xmlns:am3d="http://schemas.microsoft.com/office/drawing/2017/model3d" xmlns:o="urn:schemas-microsoft-com:office:office" xmlns:r="http://schemas.openxmlformats.org/officeDocument/2006/relationships" xmlns:m="http://schemas.openxmlformats.org/officeDocument/2006/math" xmlns:v="urn:schemas-microsoft-com:vml" xmlns:wp14="http://schemas.microsoft.com/office/word/2010/wordprocessingDrawing" xmlns:wp="http://schemas.openxmlformats.org/drawingml/2006/wordprocessingDrawing" xmlns:w10="urn:schemas-microsoft-com:office:word" xmlns:w="http://schemas.openxmlformats.org/wordprocessingml/2006/main" xmlns:w14="http://schemas.microsoft.com/office/word/2010/wordml" xmlns:w15="http://schemas.microsoft.com/office/word/2012/wordml" xmlns:w16cid="http://schemas.microsoft.com/office/word/2016/wordml/cid" xmlns:w16se="http://schemas.microsoft.com/office/word/2015/wordml/symex" xmlns:wpg="http://schemas.microsoft.com/office/word/2010/wordprocessingGroup" xmlns:wpi="http://schemas.microsoft.com/office/word/2010/wordprocessingInk" xmlns:wne="http://schemas.microsoft.com/office/word/2006/wordml" xmlns:wps="http://schemas.microsoft.com/office/word/2010/wordprocessingShape" mc:Ignorable="w14 w15 w16se w16cid wp14">
+<w:hdr xmlns:wpc="http://schemas.microsoft.com/office/word/2010/wordprocessingCanvas" xmlns:cx="http://schemas.microsoft.com/office/drawing/2014/chartex" xmlns:cx1="http://schemas.microsoft.com/office/drawing/2015/9/8/chartex" xmlns:cx2="http://schemas.microsoft.com/office/drawing/2015/10/21/chartex" xmlns:cx3="http://schemas.microsoft.com/office/drawing/2016/5/9/chartex" xmlns:cx4="http://schemas.microsoft.com/office/drawing/2016/5/10/chartex" xmlns:cx5="http://schemas.microsoft.com/office/drawing/2016/5/11/chartex" xmlns:cx6="http://schemas.microsoft.com/office/drawing/2016/5/12/chartex" xmlns:cx7="http://schemas.microsoft.com/office/drawing/2016/5/13/chartex" xmlns:cx8="http://schemas.microsoft.com/office/drawing/2016/5/14/chartex" xmlns:mc="http://schemas.openxmlformats.org/markup-compatibility/2006" xmlns:aink="http://schemas.microsoft.com/office/drawing/2016/ink" xmlns:am3d="http://schemas.microsoft.com/office/drawing/2017/model3d" xmlns:o="urn:schemas-microsoft-com:office:office" xmlns:oel="http://schemas.microsoft.com/office/2019/extlst" xmlns:r="http://schemas.openxmlformats.org/officeDocument/2006/relationships" xmlns:m="http://schemas.openxmlformats.org/officeDocument/2006/math" xmlns:v="urn:schemas-microsoft-com:vml" xmlns:wp14="http://schemas.microsoft.com/office/word/2010/wordprocessingDrawing" xmlns:wp="http://schemas.openxmlformats.org/drawingml/2006/wordprocessingDrawing" xmlns:w10="urn:schemas-microsoft-com:office:word" xmlns:w="http://schemas.openxmlformats.org/wordprocessingml/2006/main" xmlns:w14="http://schemas.microsoft.com/office/word/2010/wordml" xmlns:w15="http://schemas.microsoft.com/office/word/2012/wordml" xmlns:w16cex="http://schemas.microsoft.com/office/word/2018/wordml/cex" xmlns:w16cid="http://schemas.microsoft.com/office/word/2016/wordml/cid" xmlns:w16="http://schemas.microsoft.com/office/word/2018/wordml" xmlns:w16sdtdh="http://schemas.microsoft.com/office/word/2020/wordml/sdtdatahash" xmlns:w16se="http://schemas.microsoft.com/office/word/2015/wordml/symex" xmlns:wpg="http://schemas.microsoft.com/office/word/2010/wordprocessingGroup" xmlns:wpi="http://schemas.microsoft.com/office/word/2010/wordprocessingInk" xmlns:wne="http://schemas.microsoft.com/office/word/2006/wordml" xmlns:wps="http://schemas.microsoft.com/office/word/2010/wordprocessingShape" mc:Ignorable="w14 w15 w16se w16cid w16 w16cex w16sdtdh wp14">
   <w:tbl>
     <w:tblPr>
       <w:tblW w:w="0" w:type="auto"/>
@@ -7995,7 +8241,7 @@
               <w:rFonts w:ascii="Times New Roman" w:hAnsi="Times New Roman" w:cs="Times New Roman"/>
               <w:b/>
             </w:rPr>
-            <w:t>Backwoods Regional Library System</w:t>
+            <w:t>ADHD Task Manager</w:t>
           </w:r>
         </w:p>
       </w:tc>
@@ -8038,7 +8284,7 @@
             <w:rPr>
               <w:rFonts w:ascii="Times New Roman" w:hAnsi="Times New Roman" w:cs="Times New Roman"/>
             </w:rPr>
-            <w:t>BRLS Master Test Plan</w:t>
+            <w:t>Master Test Plan</w:t>
           </w:r>
         </w:p>
       </w:tc>
@@ -8062,7 +8308,19 @@
             <w:rPr>
               <w:rFonts w:ascii="Times New Roman" w:hAnsi="Times New Roman" w:cs="Times New Roman"/>
             </w:rPr>
-            <w:t>23.11.19</w:t>
+            <w:t>5.4</w:t>
+          </w:r>
+          <w:r>
+            <w:rPr>
+              <w:rFonts w:ascii="Times New Roman" w:hAnsi="Times New Roman" w:cs="Times New Roman"/>
+            </w:rPr>
+            <w:t>.</w:t>
+          </w:r>
+          <w:r>
+            <w:rPr>
+              <w:rFonts w:ascii="Times New Roman" w:hAnsi="Times New Roman" w:cs="Times New Roman"/>
+            </w:rPr>
+            <w:t>23</w:t>
           </w:r>
         </w:p>
       </w:tc>
@@ -8077,7 +8335,7 @@
 </file>
 
 <file path=word/numbering.xml><?xml version="1.0" encoding="utf-8"?>
-<w:numbering xmlns:wpc="http://schemas.microsoft.com/office/word/2010/wordprocessingCanvas" xmlns:cx="http://schemas.microsoft.com/office/drawing/2014/chartex" xmlns:cx1="http://schemas.microsoft.com/office/drawing/2015/9/8/chartex" xmlns:cx2="http://schemas.microsoft.com/office/drawing/2015/10/21/chartex" xmlns:cx3="http://schemas.microsoft.com/office/drawing/2016/5/9/chartex" xmlns:cx4="http://schemas.microsoft.com/office/drawing/2016/5/10/chartex" xmlns:cx5="http://schemas.microsoft.com/office/drawing/2016/5/11/chartex" xmlns:cx6="http://schemas.microsoft.com/office/drawing/2016/5/12/chartex" xmlns:cx7="http://schemas.microsoft.com/office/drawing/2016/5/13/chartex" xmlns:cx8="http://schemas.microsoft.com/office/drawing/2016/5/14/chartex" xmlns:mc="http://schemas.openxmlformats.org/markup-compatibility/2006" xmlns:aink="http://schemas.microsoft.com/office/drawing/2016/ink" xmlns:am3d="http://schemas.microsoft.com/office/drawing/2017/model3d" xmlns:o="urn:schemas-microsoft-com:office:office" xmlns:r="http://schemas.openxmlformats.org/officeDocument/2006/relationships" xmlns:m="http://schemas.openxmlformats.org/officeDocument/2006/math" xmlns:v="urn:schemas-microsoft-com:vml" xmlns:wp14="http://schemas.microsoft.com/office/word/2010/wordprocessingDrawing" xmlns:wp="http://schemas.openxmlformats.org/drawingml/2006/wordprocessingDrawing" xmlns:w10="urn:schemas-microsoft-com:office:word" xmlns:w="http://schemas.openxmlformats.org/wordprocessingml/2006/main" xmlns:w14="http://schemas.microsoft.com/office/word/2010/wordml" xmlns:w15="http://schemas.microsoft.com/office/word/2012/wordml" xmlns:w16cid="http://schemas.microsoft.com/office/word/2016/wordml/cid" xmlns:w16se="http://schemas.microsoft.com/office/word/2015/wordml/symex" xmlns:wpg="http://schemas.microsoft.com/office/word/2010/wordprocessingGroup" xmlns:wpi="http://schemas.microsoft.com/office/word/2010/wordprocessingInk" xmlns:wne="http://schemas.microsoft.com/office/word/2006/wordml" xmlns:wps="http://schemas.microsoft.com/office/word/2010/wordprocessingShape" mc:Ignorable="w14 w15 w16se w16cid wp14">
+<w:numbering xmlns:wpc="http://schemas.microsoft.com/office/word/2010/wordprocessingCanvas" xmlns:cx="http://schemas.microsoft.com/office/drawing/2014/chartex" xmlns:cx1="http://schemas.microsoft.com/office/drawing/2015/9/8/chartex" xmlns:cx2="http://schemas.microsoft.com/office/drawing/2015/10/21/chartex" xmlns:cx3="http://schemas.microsoft.com/office/drawing/2016/5/9/chartex" xmlns:cx4="http://schemas.microsoft.com/office/drawing/2016/5/10/chartex" xmlns:cx5="http://schemas.microsoft.com/office/drawing/2016/5/11/chartex" xmlns:cx6="http://schemas.microsoft.com/office/drawing/2016/5/12/chartex" xmlns:cx7="http://schemas.microsoft.com/office/drawing/2016/5/13/chartex" xmlns:cx8="http://schemas.microsoft.com/office/drawing/2016/5/14/chartex" xmlns:mc="http://schemas.openxmlformats.org/markup-compatibility/2006" xmlns:aink="http://schemas.microsoft.com/office/drawing/2016/ink" xmlns:am3d="http://schemas.microsoft.com/office/drawing/2017/model3d" xmlns:o="urn:schemas-microsoft-com:office:office" xmlns:oel="http://schemas.microsoft.com/office/2019/extlst" xmlns:r="http://schemas.openxmlformats.org/officeDocument/2006/relationships" xmlns:m="http://schemas.openxmlformats.org/officeDocument/2006/math" xmlns:v="urn:schemas-microsoft-com:vml" xmlns:wp14="http://schemas.microsoft.com/office/word/2010/wordprocessingDrawing" xmlns:wp="http://schemas.openxmlformats.org/drawingml/2006/wordprocessingDrawing" xmlns:w10="urn:schemas-microsoft-com:office:word" xmlns:w="http://schemas.openxmlformats.org/wordprocessingml/2006/main" xmlns:w14="http://schemas.microsoft.com/office/word/2010/wordml" xmlns:w15="http://schemas.microsoft.com/office/word/2012/wordml" xmlns:w16cex="http://schemas.microsoft.com/office/word/2018/wordml/cex" xmlns:w16cid="http://schemas.microsoft.com/office/word/2016/wordml/cid" xmlns:w16="http://schemas.microsoft.com/office/word/2018/wordml" xmlns:w16sdtdh="http://schemas.microsoft.com/office/word/2020/wordml/sdtdatahash" xmlns:w16se="http://schemas.microsoft.com/office/word/2015/wordml/symex" xmlns:wpg="http://schemas.microsoft.com/office/word/2010/wordprocessingGroup" xmlns:wpi="http://schemas.microsoft.com/office/word/2010/wordprocessingInk" xmlns:wne="http://schemas.microsoft.com/office/word/2006/wordml" xmlns:wps="http://schemas.microsoft.com/office/word/2010/wordprocessingShape" mc:Ignorable="w14 w15 w16se w16cid w16 w16cex w16sdtdh wp14">
   <w:abstractNum w:abstractNumId="0" w15:restartNumberingAfterBreak="0">
     <w:nsid w:val="00000001"/>
     <w:multiLevelType w:val="multilevel"/>
@@ -8523,10 +8781,99 @@
       </w:rPr>
     </w:lvl>
   </w:abstractNum>
-  <w:num w:numId="1">
+  <w:abstractNum w:abstractNumId="6" w15:restartNumberingAfterBreak="0">
+    <w:nsid w:val="23786141"/>
+    <w:multiLevelType w:val="hybridMultilevel"/>
+    <w:tmpl w:val="C840D984"/>
+    <w:lvl w:ilvl="0" w:tplc="0C09000F">
+      <w:start w:val="1"/>
+      <w:numFmt w:val="decimal"/>
+      <w:lvlText w:val="%1."/>
+      <w:lvlJc w:val="left"/>
+      <w:pPr>
+        <w:ind w:left="720" w:hanging="360"/>
+      </w:pPr>
+      <w:rPr>
+        <w:rFonts w:hint="default"/>
+      </w:rPr>
+    </w:lvl>
+    <w:lvl w:ilvl="1" w:tplc="0C090019" w:tentative="1">
+      <w:start w:val="1"/>
+      <w:numFmt w:val="lowerLetter"/>
+      <w:lvlText w:val="%2."/>
+      <w:lvlJc w:val="left"/>
+      <w:pPr>
+        <w:ind w:left="1440" w:hanging="360"/>
+      </w:pPr>
+    </w:lvl>
+    <w:lvl w:ilvl="2" w:tplc="0C09001B" w:tentative="1">
+      <w:start w:val="1"/>
+      <w:numFmt w:val="lowerRoman"/>
+      <w:lvlText w:val="%3."/>
+      <w:lvlJc w:val="right"/>
+      <w:pPr>
+        <w:ind w:left="2160" w:hanging="180"/>
+      </w:pPr>
+    </w:lvl>
+    <w:lvl w:ilvl="3" w:tplc="0C09000F" w:tentative="1">
+      <w:start w:val="1"/>
+      <w:numFmt w:val="decimal"/>
+      <w:lvlText w:val="%4."/>
+      <w:lvlJc w:val="left"/>
+      <w:pPr>
+        <w:ind w:left="2880" w:hanging="360"/>
+      </w:pPr>
+    </w:lvl>
+    <w:lvl w:ilvl="4" w:tplc="0C090019" w:tentative="1">
+      <w:start w:val="1"/>
+      <w:numFmt w:val="lowerLetter"/>
+      <w:lvlText w:val="%5."/>
+      <w:lvlJc w:val="left"/>
+      <w:pPr>
+        <w:ind w:left="3600" w:hanging="360"/>
+      </w:pPr>
+    </w:lvl>
+    <w:lvl w:ilvl="5" w:tplc="0C09001B" w:tentative="1">
+      <w:start w:val="1"/>
+      <w:numFmt w:val="lowerRoman"/>
+      <w:lvlText w:val="%6."/>
+      <w:lvlJc w:val="right"/>
+      <w:pPr>
+        <w:ind w:left="4320" w:hanging="180"/>
+      </w:pPr>
+    </w:lvl>
+    <w:lvl w:ilvl="6" w:tplc="0C09000F" w:tentative="1">
+      <w:start w:val="1"/>
+      <w:numFmt w:val="decimal"/>
+      <w:lvlText w:val="%7."/>
+      <w:lvlJc w:val="left"/>
+      <w:pPr>
+        <w:ind w:left="5040" w:hanging="360"/>
+      </w:pPr>
+    </w:lvl>
+    <w:lvl w:ilvl="7" w:tplc="0C090019" w:tentative="1">
+      <w:start w:val="1"/>
+      <w:numFmt w:val="lowerLetter"/>
+      <w:lvlText w:val="%8."/>
+      <w:lvlJc w:val="left"/>
+      <w:pPr>
+        <w:ind w:left="5760" w:hanging="360"/>
+      </w:pPr>
+    </w:lvl>
+    <w:lvl w:ilvl="8" w:tplc="0C09001B" w:tentative="1">
+      <w:start w:val="1"/>
+      <w:numFmt w:val="lowerRoman"/>
+      <w:lvlText w:val="%9."/>
+      <w:lvlJc w:val="right"/>
+      <w:pPr>
+        <w:ind w:left="6480" w:hanging="180"/>
+      </w:pPr>
+    </w:lvl>
+  </w:abstractNum>
+  <w:num w:numId="1" w16cid:durableId="2103837092">
     <w:abstractNumId w:val="2"/>
   </w:num>
-  <w:num w:numId="2">
+  <w:num w:numId="2" w16cid:durableId="810368417">
     <w:abstractNumId w:val="0"/>
     <w:lvlOverride w:ilvl="0">
       <w:startOverride w:val="1"/>
@@ -8556,23 +8903,26 @@
       <w:startOverride w:val="1"/>
     </w:lvlOverride>
   </w:num>
-  <w:num w:numId="3">
+  <w:num w:numId="3" w16cid:durableId="1461345192">
     <w:abstractNumId w:val="1"/>
   </w:num>
-  <w:num w:numId="4">
+  <w:num w:numId="4" w16cid:durableId="1100222652">
     <w:abstractNumId w:val="3"/>
   </w:num>
-  <w:num w:numId="5">
+  <w:num w:numId="5" w16cid:durableId="433406648">
     <w:abstractNumId w:val="5"/>
   </w:num>
-  <w:num w:numId="6">
+  <w:num w:numId="6" w16cid:durableId="43066260">
     <w:abstractNumId w:val="4"/>
+  </w:num>
+  <w:num w:numId="7" w16cid:durableId="1319454229">
+    <w:abstractNumId w:val="6"/>
   </w:num>
 </w:numbering>
 </file>
 
 <file path=word/styles.xml><?xml version="1.0" encoding="utf-8"?>
-<w:styles xmlns:mc="http://schemas.openxmlformats.org/markup-compatibility/2006" xmlns:r="http://schemas.openxmlformats.org/officeDocument/2006/relationships" xmlns:w="http://schemas.openxmlformats.org/wordprocessingml/2006/main" xmlns:w14="http://schemas.microsoft.com/office/word/2010/wordml" xmlns:w15="http://schemas.microsoft.com/office/word/2012/wordml" xmlns:w16cid="http://schemas.microsoft.com/office/word/2016/wordml/cid" xmlns:w16se="http://schemas.microsoft.com/office/word/2015/wordml/symex" mc:Ignorable="w14 w15 w16se w16cid">
+<w:styles xmlns:mc="http://schemas.openxmlformats.org/markup-compatibility/2006" xmlns:r="http://schemas.openxmlformats.org/officeDocument/2006/relationships" xmlns:w="http://schemas.openxmlformats.org/wordprocessingml/2006/main" xmlns:w14="http://schemas.microsoft.com/office/word/2010/wordml" xmlns:w15="http://schemas.microsoft.com/office/word/2012/wordml" xmlns:w16cex="http://schemas.microsoft.com/office/word/2018/wordml/cex" xmlns:w16cid="http://schemas.microsoft.com/office/word/2016/wordml/cid" xmlns:w16="http://schemas.microsoft.com/office/word/2018/wordml" xmlns:w16sdtdh="http://schemas.microsoft.com/office/word/2020/wordml/sdtdatahash" xmlns:w16se="http://schemas.microsoft.com/office/word/2015/wordml/symex" mc:Ignorable="w14 w15 w16se w16cid w16 w16cex w16sdtdh">
   <w:docDefaults>
     <w:rPrDefault>
       <w:rPr>
@@ -8969,6 +9319,7 @@
   <w:style w:type="paragraph" w:default="1" w:styleId="Normal">
     <w:name w:val="Normal"/>
     <w:qFormat/>
+    <w:rsid w:val="00DC68AC"/>
   </w:style>
   <w:style w:type="paragraph" w:styleId="Heading1">
     <w:name w:val="heading 1"/>

</xml_diff>

<commit_message>
Matt: Filled Item 2 of the Master Test Plan. Fulfilled the requirements of Item 3.2 in the Iteration 2 Plan.
</commit_message>
<xml_diff>
--- a/LCOM Documents/Iteration2/LCOMMasterTestPlan.docx
+++ b/LCOM Documents/Iteration2/LCOMMasterTestPlan.docx
@@ -2823,6 +2823,7 @@
                 <w:lang w:val="en-US"/>
               </w:rPr>
             </w:pPr>
+            <w:proofErr w:type="spellStart"/>
             <w:r>
               <w:rPr>
                 <w:b/>
@@ -2830,7 +2831,26 @@
                 <w:szCs w:val="16"/>
                 <w:lang w:val="en-US"/>
               </w:rPr>
-              <w:t>BRLS Vision 201960.docx</w:t>
+              <w:t>LCOMProject</w:t>
+            </w:r>
+            <w:proofErr w:type="spellEnd"/>
+            <w:r>
+              <w:rPr>
+                <w:b/>
+                <w:sz w:val="16"/>
+                <w:szCs w:val="16"/>
+                <w:lang w:val="en-US"/>
+              </w:rPr>
+              <w:t xml:space="preserve"> Vision</w:t>
+            </w:r>
+            <w:r>
+              <w:rPr>
+                <w:b/>
+                <w:sz w:val="16"/>
+                <w:szCs w:val="16"/>
+                <w:lang w:val="en-US"/>
+              </w:rPr>
+              <w:t>.docx</w:t>
             </w:r>
           </w:p>
         </w:tc>
@@ -2888,7 +2908,47 @@
                 <w:szCs w:val="16"/>
                 <w:lang w:val="en-US"/>
               </w:rPr>
-              <w:t>23.11.19</w:t>
+              <w:t>2</w:t>
+            </w:r>
+            <w:r>
+              <w:rPr>
+                <w:sz w:val="16"/>
+                <w:szCs w:val="16"/>
+                <w:lang w:val="en-US"/>
+              </w:rPr>
+              <w:t>9</w:t>
+            </w:r>
+            <w:r>
+              <w:rPr>
+                <w:sz w:val="16"/>
+                <w:szCs w:val="16"/>
+                <w:lang w:val="en-US"/>
+              </w:rPr>
+              <w:t>.</w:t>
+            </w:r>
+            <w:r>
+              <w:rPr>
+                <w:sz w:val="16"/>
+                <w:szCs w:val="16"/>
+                <w:lang w:val="en-US"/>
+              </w:rPr>
+              <w:t>3</w:t>
+            </w:r>
+            <w:r>
+              <w:rPr>
+                <w:sz w:val="16"/>
+                <w:szCs w:val="16"/>
+                <w:lang w:val="en-US"/>
+              </w:rPr>
+              <w:t>.</w:t>
+            </w:r>
+            <w:r>
+              <w:rPr>
+                <w:sz w:val="16"/>
+                <w:szCs w:val="16"/>
+                <w:lang w:val="en-US"/>
+              </w:rPr>
+              <w:t>23</w:t>
             </w:r>
           </w:p>
         </w:tc>
@@ -2917,7 +2977,25 @@
                 <w:szCs w:val="16"/>
                 <w:lang w:val="en-US"/>
               </w:rPr>
-              <w:t>Jim</w:t>
+              <w:t xml:space="preserve">Deepak Chand, Sam </w:t>
+            </w:r>
+            <w:proofErr w:type="spellStart"/>
+            <w:r>
+              <w:rPr>
+                <w:sz w:val="16"/>
+                <w:szCs w:val="16"/>
+                <w:lang w:val="en-US"/>
+              </w:rPr>
+              <w:t>McConchie</w:t>
+            </w:r>
+            <w:proofErr w:type="spellEnd"/>
+            <w:r>
+              <w:rPr>
+                <w:sz w:val="16"/>
+                <w:szCs w:val="16"/>
+                <w:lang w:val="en-US"/>
+              </w:rPr>
+              <w:t>, Corie Rhodes, Matthew Neil</w:t>
             </w:r>
           </w:p>
         </w:tc>
@@ -2942,6 +3020,14 @@
                 <w:lang w:val="en-US"/>
               </w:rPr>
             </w:pPr>
+            <w:r>
+              <w:rPr>
+                <w:sz w:val="16"/>
+                <w:szCs w:val="16"/>
+                <w:lang w:val="en-US"/>
+              </w:rPr>
+              <w:t>LCOMInitialRequirements.docx</w:t>
+            </w:r>
           </w:p>
         </w:tc>
         <w:tc>
@@ -2963,6 +3049,14 @@
                 <w:lang w:val="en-US"/>
               </w:rPr>
             </w:pPr>
+            <w:r>
+              <w:rPr>
+                <w:sz w:val="16"/>
+                <w:szCs w:val="16"/>
+                <w:lang w:val="en-US"/>
+              </w:rPr>
+              <w:t>1.0</w:t>
+            </w:r>
           </w:p>
         </w:tc>
         <w:tc>
@@ -2984,6 +3078,14 @@
                 <w:lang w:val="en-US"/>
               </w:rPr>
             </w:pPr>
+            <w:r>
+              <w:rPr>
+                <w:sz w:val="16"/>
+                <w:szCs w:val="16"/>
+                <w:lang w:val="en-US"/>
+              </w:rPr>
+              <w:t>29.3.23</w:t>
+            </w:r>
           </w:p>
         </w:tc>
         <w:tc>
@@ -3005,6 +3107,32 @@
                 <w:lang w:val="en-US"/>
               </w:rPr>
             </w:pPr>
+            <w:r>
+              <w:rPr>
+                <w:sz w:val="16"/>
+                <w:szCs w:val="16"/>
+                <w:lang w:val="en-US"/>
+              </w:rPr>
+              <w:t xml:space="preserve">Deepak Chand, Sam </w:t>
+            </w:r>
+            <w:proofErr w:type="spellStart"/>
+            <w:r>
+              <w:rPr>
+                <w:sz w:val="16"/>
+                <w:szCs w:val="16"/>
+                <w:lang w:val="en-US"/>
+              </w:rPr>
+              <w:t>McConchie</w:t>
+            </w:r>
+            <w:proofErr w:type="spellEnd"/>
+            <w:r>
+              <w:rPr>
+                <w:sz w:val="16"/>
+                <w:szCs w:val="16"/>
+                <w:lang w:val="en-US"/>
+              </w:rPr>
+              <w:t>, Corie Rhodes, Matthew Neil</w:t>
+            </w:r>
           </w:p>
         </w:tc>
       </w:tr>
@@ -3225,7 +3353,6 @@
           <w:p>
             <w:pPr>
               <w:snapToGrid w:val="0"/>
-              <w:jc w:val="right"/>
               <w:rPr>
                 <w:b/>
                 <w:sz w:val="16"/>
@@ -3240,7 +3367,7 @@
                 <w:szCs w:val="16"/>
                 <w:lang w:val="en-US"/>
               </w:rPr>
-              <w:t>BRLS - Borrow Book - Full Use Case Description</w:t>
+              <w:t>LCOMProposedArchitecture.docx</w:t>
             </w:r>
           </w:p>
         </w:tc>
@@ -3298,7 +3425,7 @@
                 <w:szCs w:val="16"/>
                 <w:lang w:val="en-US"/>
               </w:rPr>
-              <w:t>23.11.19</w:t>
+              <w:t>29.3.23</w:t>
             </w:r>
           </w:p>
         </w:tc>
@@ -3327,7 +3454,25 @@
                 <w:szCs w:val="16"/>
                 <w:lang w:val="en-US"/>
               </w:rPr>
-              <w:t>Jim</w:t>
+              <w:t xml:space="preserve">Deepak Chand, Sam </w:t>
+            </w:r>
+            <w:proofErr w:type="spellStart"/>
+            <w:r>
+              <w:rPr>
+                <w:sz w:val="16"/>
+                <w:szCs w:val="16"/>
+                <w:lang w:val="en-US"/>
+              </w:rPr>
+              <w:t>McConchie</w:t>
+            </w:r>
+            <w:proofErr w:type="spellEnd"/>
+            <w:r>
+              <w:rPr>
+                <w:sz w:val="16"/>
+                <w:szCs w:val="16"/>
+                <w:lang w:val="en-US"/>
+              </w:rPr>
+              <w:t>, Corie Rhodes, Matthew Neil</w:t>
             </w:r>
           </w:p>
         </w:tc>
@@ -3359,7 +3504,7 @@
                 <w:szCs w:val="16"/>
                 <w:lang w:val="en-US"/>
               </w:rPr>
-              <w:t>BRLS - Borrow Book - Control and UI Class Software Specification</w:t>
+              <w:t>LCOMRiskList.xlsx</w:t>
             </w:r>
           </w:p>
         </w:tc>
@@ -3417,7 +3562,7 @@
                 <w:szCs w:val="16"/>
                 <w:lang w:val="en-US"/>
               </w:rPr>
-              <w:t>23.11.19</w:t>
+              <w:t>4.4.23</w:t>
             </w:r>
           </w:p>
         </w:tc>
@@ -3446,7 +3591,7 @@
                 <w:szCs w:val="16"/>
                 <w:lang w:val="en-US"/>
               </w:rPr>
-              <w:t>Jim</w:t>
+              <w:t>Deepak Chand</w:t>
             </w:r>
           </w:p>
         </w:tc>

</xml_diff>

<commit_message>
Matt: Submitted Item 3 on Master Test Plan. Item 3.3 on the Iteration 2 Plan has been fulfilled.
</commit_message>
<xml_diff>
--- a/LCOM Documents/Iteration2/LCOMMasterTestPlan.docx
+++ b/LCOM Documents/Iteration2/LCOMMasterTestPlan.docx
@@ -3839,6 +3839,9 @@
         </w:numPr>
         <w:suppressAutoHyphens/>
         <w:spacing w:before="240" w:after="240" w:line="240" w:lineRule="atLeast"/>
+        <w:rPr>
+          <w:lang w:val="en-US"/>
+        </w:rPr>
       </w:pPr>
       <w:bookmarkStart w:id="9" w:name="_Ref176051308"/>
       <w:bookmarkStart w:id="10" w:name="_Ref176051313"/>
@@ -3858,6 +3861,147 @@
         <w:t>s</w:t>
       </w:r>
       <w:bookmarkEnd w:id="11"/>
+    </w:p>
+    <w:p>
+      <w:pPr>
+        <w:rPr>
+          <w:lang w:val="en-US"/>
+        </w:rPr>
+      </w:pPr>
+    </w:p>
+    <w:p>
+      <w:pPr>
+        <w:rPr>
+          <w:lang w:val="en-US"/>
+        </w:rPr>
+      </w:pPr>
+      <w:r>
+        <w:rPr>
+          <w:noProof/>
+          <w:lang w:val="en-US"/>
+        </w:rPr>
+        <w:drawing>
+          <wp:inline distT="0" distB="0" distL="0" distR="0" wp14:anchorId="26AB3E46" wp14:editId="72EE514A">
+            <wp:extent cx="5019675" cy="2630519"/>
+            <wp:effectExtent l="0" t="0" r="0" b="0"/>
+            <wp:docPr id="1509437830" name="Picture 1"/>
+            <wp:cNvGraphicFramePr>
+              <a:graphicFrameLocks xmlns:a="http://schemas.openxmlformats.org/drawingml/2006/main" noChangeAspect="1"/>
+            </wp:cNvGraphicFramePr>
+            <a:graphic xmlns:a="http://schemas.openxmlformats.org/drawingml/2006/main">
+              <a:graphicData uri="http://schemas.openxmlformats.org/drawingml/2006/picture">
+                <pic:pic xmlns:pic="http://schemas.openxmlformats.org/drawingml/2006/picture">
+                  <pic:nvPicPr>
+                    <pic:cNvPr id="1509437830" name="Picture 1509437830"/>
+                    <pic:cNvPicPr/>
+                  </pic:nvPicPr>
+                  <pic:blipFill>
+                    <a:blip r:embed="rId7">
+                      <a:extLst>
+                        <a:ext uri="{28A0092B-C50C-407E-A947-70E740481C1C}">
+                          <a14:useLocalDpi xmlns:a14="http://schemas.microsoft.com/office/drawing/2010/main" val="0"/>
+                        </a:ext>
+                      </a:extLst>
+                    </a:blip>
+                    <a:stretch>
+                      <a:fillRect/>
+                    </a:stretch>
+                  </pic:blipFill>
+                  <pic:spPr>
+                    <a:xfrm>
+                      <a:off x="0" y="0"/>
+                      <a:ext cx="5031700" cy="2636821"/>
+                    </a:xfrm>
+                    <a:prstGeom prst="rect">
+                      <a:avLst/>
+                    </a:prstGeom>
+                  </pic:spPr>
+                </pic:pic>
+              </a:graphicData>
+            </a:graphic>
+          </wp:inline>
+        </w:drawing>
+      </w:r>
+    </w:p>
+    <w:p>
+      <w:pPr>
+        <w:rPr>
+          <w:b/>
+          <w:bCs/>
+          <w:lang w:val="en-US"/>
+        </w:rPr>
+      </w:pPr>
+      <w:r>
+        <w:rPr>
+          <w:b/>
+          <w:bCs/>
+          <w:lang w:val="en-US"/>
+        </w:rPr>
+        <w:t xml:space="preserve">Low </w:t>
+      </w:r>
+      <w:r>
+        <w:rPr>
+          <w:lang w:val="en-US"/>
+        </w:rPr>
+        <w:t xml:space="preserve">is given the Value of </w:t>
+      </w:r>
+      <w:r>
+        <w:rPr>
+          <w:b/>
+          <w:bCs/>
+          <w:lang w:val="en-US"/>
+        </w:rPr>
+        <w:t>C.</w:t>
+      </w:r>
+    </w:p>
+    <w:p>
+      <w:pPr>
+        <w:spacing w:line="480" w:lineRule="auto"/>
+        <w:rPr>
+          <w:lang w:val="en-US"/>
+        </w:rPr>
+      </w:pPr>
+      <w:r>
+        <w:rPr>
+          <w:b/>
+          <w:bCs/>
+          <w:lang w:val="en-US"/>
+        </w:rPr>
+        <w:t>Medium</w:t>
+      </w:r>
+      <w:r>
+        <w:rPr>
+          <w:lang w:val="en-US"/>
+        </w:rPr>
+        <w:t xml:space="preserve"> is given the value of </w:t>
+      </w:r>
+      <w:r>
+        <w:rPr>
+          <w:b/>
+          <w:bCs/>
+          <w:lang w:val="en-US"/>
+        </w:rPr>
+        <w:t>B.</w:t>
+      </w:r>
+      <w:r>
+        <w:rPr>
+          <w:b/>
+          <w:bCs/>
+          <w:lang w:val="en-US"/>
+        </w:rPr>
+        <w:br/>
+        <w:t>High</w:t>
+      </w:r>
+      <w:r>
+        <w:t xml:space="preserve"> is given the value of </w:t>
+      </w:r>
+      <w:r>
+        <w:rPr>
+          <w:b/>
+          <w:bCs/>
+        </w:rPr>
+        <w:t xml:space="preserve">A. </w:t>
+      </w:r>
     </w:p>
     <w:p>
       <w:pPr>
@@ -3876,6 +4020,7 @@
           <w:rFonts w:eastAsia="Wingdings 2" w:cs="Wingdings 2"/>
           <w:lang w:val="en-US"/>
         </w:rPr>
+        <w:lastRenderedPageBreak/>
         <w:t>Product Risk Analysis</w:t>
       </w:r>
       <w:bookmarkEnd w:id="12"/>
@@ -4187,7 +4332,7 @@
               <w:rPr>
                 <w:lang w:val="en-US"/>
               </w:rPr>
-              <w:t>A</w:t>
+              <w:t>B</w:t>
             </w:r>
           </w:p>
         </w:tc>
@@ -4217,7 +4362,7 @@
               <w:rPr>
                 <w:lang w:val="en-US"/>
               </w:rPr>
-              <w:t>3</w:t>
+              <w:t>2</w:t>
             </w:r>
           </w:p>
         </w:tc>
@@ -4242,7 +4387,7 @@
               <w:rPr>
                 <w:lang w:val="en-US"/>
               </w:rPr>
-              <w:t>Persistence</w:t>
+              <w:t>Reliability</w:t>
             </w:r>
           </w:p>
         </w:tc>
@@ -4267,7 +4412,7 @@
               <w:rPr>
                 <w:lang w:val="en-US"/>
               </w:rPr>
-              <w:t>Lose track of outstanding loans or patron status</w:t>
+              <w:t>Unable to save tasks. User Input failure.</w:t>
             </w:r>
           </w:p>
         </w:tc>
@@ -4292,6 +4437,111 @@
               <w:rPr>
                 <w:lang w:val="en-US"/>
               </w:rPr>
+              <w:t>B</w:t>
+            </w:r>
+          </w:p>
+        </w:tc>
+      </w:tr>
+      <w:tr>
+        <w:trPr>
+          <w:trHeight w:val="263"/>
+        </w:trPr>
+        <w:tc>
+          <w:tcPr>
+            <w:tcW w:w="1260" w:type="dxa"/>
+            <w:tcBorders>
+              <w:top w:val="single" w:sz="6" w:space="0" w:color="000000"/>
+              <w:left w:val="single" w:sz="4" w:space="0" w:color="000000"/>
+              <w:bottom w:val="single" w:sz="6" w:space="0" w:color="000000"/>
+              <w:right w:val="nil"/>
+            </w:tcBorders>
+          </w:tcPr>
+          <w:p>
+            <w:pPr>
+              <w:snapToGrid w:val="0"/>
+              <w:rPr>
+                <w:lang w:val="en-US"/>
+              </w:rPr>
+            </w:pPr>
+            <w:r>
+              <w:rPr>
+                <w:lang w:val="en-US"/>
+              </w:rPr>
+              <w:t>3</w:t>
+            </w:r>
+          </w:p>
+        </w:tc>
+        <w:tc>
+          <w:tcPr>
+            <w:tcW w:w="1717" w:type="dxa"/>
+            <w:tcBorders>
+              <w:top w:val="single" w:sz="6" w:space="0" w:color="000000"/>
+              <w:left w:val="single" w:sz="6" w:space="0" w:color="000000"/>
+              <w:bottom w:val="single" w:sz="6" w:space="0" w:color="000000"/>
+              <w:right w:val="single" w:sz="6" w:space="0" w:color="000000"/>
+            </w:tcBorders>
+          </w:tcPr>
+          <w:p>
+            <w:pPr>
+              <w:snapToGrid w:val="0"/>
+              <w:rPr>
+                <w:lang w:val="en-US"/>
+              </w:rPr>
+            </w:pPr>
+            <w:r>
+              <w:rPr>
+                <w:lang w:val="en-US"/>
+              </w:rPr>
+              <w:t>Performance</w:t>
+            </w:r>
+          </w:p>
+        </w:tc>
+        <w:tc>
+          <w:tcPr>
+            <w:tcW w:w="4223" w:type="dxa"/>
+            <w:tcBorders>
+              <w:top w:val="single" w:sz="6" w:space="0" w:color="000000"/>
+              <w:left w:val="single" w:sz="6" w:space="0" w:color="000000"/>
+              <w:bottom w:val="single" w:sz="6" w:space="0" w:color="000000"/>
+              <w:right w:val="nil"/>
+            </w:tcBorders>
+          </w:tcPr>
+          <w:p>
+            <w:pPr>
+              <w:snapToGrid w:val="0"/>
+              <w:rPr>
+                <w:lang w:val="en-US"/>
+              </w:rPr>
+            </w:pPr>
+            <w:r>
+              <w:rPr>
+                <w:lang w:val="en-US"/>
+              </w:rPr>
+              <w:t>Application crashing regularly, Functions not working properly</w:t>
+            </w:r>
+          </w:p>
+        </w:tc>
+        <w:tc>
+          <w:tcPr>
+            <w:tcW w:w="1106" w:type="dxa"/>
+            <w:tcBorders>
+              <w:top w:val="single" w:sz="6" w:space="0" w:color="000000"/>
+              <w:left w:val="single" w:sz="6" w:space="0" w:color="000000"/>
+              <w:bottom w:val="single" w:sz="6" w:space="0" w:color="000000"/>
+              <w:right w:val="single" w:sz="4" w:space="0" w:color="000000"/>
+            </w:tcBorders>
+          </w:tcPr>
+          <w:p>
+            <w:pPr>
+              <w:snapToGrid w:val="0"/>
+              <w:rPr>
+                <w:lang w:val="en-US"/>
+              </w:rPr>
+            </w:pPr>
+            <w:r>
+              <w:rPr>
+                <w:lang w:val="en-US"/>
+              </w:rPr>
               <w:t>A</w:t>
             </w:r>
           </w:p>
@@ -4322,7 +4572,7 @@
               <w:rPr>
                 <w:lang w:val="en-US"/>
               </w:rPr>
-              <w:t>3</w:t>
+              <w:t>4</w:t>
             </w:r>
           </w:p>
         </w:tc>
@@ -4347,7 +4597,7 @@
               <w:rPr>
                 <w:lang w:val="en-US"/>
               </w:rPr>
-              <w:t>Security</w:t>
+              <w:t>Supportability</w:t>
             </w:r>
           </w:p>
         </w:tc>
@@ -4368,31 +4618,11 @@
                 <w:lang w:val="en-US"/>
               </w:rPr>
             </w:pPr>
-            <w:proofErr w:type="spellStart"/>
-            <w:r>
-              <w:rPr>
-                <w:lang w:val="en-US"/>
-              </w:rPr>
-              <w:t>Unauthorised</w:t>
-            </w:r>
-            <w:proofErr w:type="spellEnd"/>
-            <w:r>
-              <w:rPr>
-                <w:lang w:val="en-US"/>
-              </w:rPr>
-              <w:t xml:space="preserve"> access to patrons</w:t>
-            </w:r>
-            <w:r>
-              <w:rPr>
-                <w:lang w:val="en-US"/>
-              </w:rPr>
-              <w:t>’</w:t>
-            </w:r>
-            <w:r>
-              <w:rPr>
-                <w:lang w:val="en-US"/>
-              </w:rPr>
-              <w:t xml:space="preserve"> personal details</w:t>
+            <w:r>
+              <w:rPr>
+                <w:lang w:val="en-US"/>
+              </w:rPr>
+              <w:t>Unable to open supporting documents, or reminder information not working</w:t>
             </w:r>
           </w:p>
         </w:tc>
@@ -4417,7 +4647,7 @@
               <w:rPr>
                 <w:lang w:val="en-US"/>
               </w:rPr>
-              <w:t>B</w:t>
+              <w:t>C</w:t>
             </w:r>
           </w:p>
         </w:tc>
@@ -4441,19 +4671,22 @@
         <w:rPr>
           <w:lang w:val="en-US"/>
         </w:rPr>
-        <w:t>The extent of the risk (the risk class) is dependent on the chance of failure (how big the chance is that it goes wrong?) and it depends on the damage for the organization if it actually occurs.</w:t>
-      </w:r>
-    </w:p>
-    <w:p>
-      <w:pPr>
-        <w:rPr>
-          <w:rFonts w:asciiTheme="majorHAnsi" w:eastAsiaTheme="majorEastAsia" w:hAnsiTheme="majorHAnsi" w:cstheme="majorBidi"/>
-          <w:color w:val="2F5496" w:themeColor="accent1" w:themeShade="BF"/>
-          <w:sz w:val="26"/>
-          <w:szCs w:val="26"/>
-          <w:lang w:val="en-US"/>
-        </w:rPr>
-      </w:pPr>
+        <w:t xml:space="preserve">The extent of the risk (the risk class) is dependent on the chance of failure (how big the chance is that it goes wrong?) and it depends on the damage for the organization if it </w:t>
+      </w:r>
+      <w:proofErr w:type="gramStart"/>
+      <w:r>
+        <w:rPr>
+          <w:lang w:val="en-US"/>
+        </w:rPr>
+        <w:t>actually occurs</w:t>
+      </w:r>
+      <w:proofErr w:type="gramEnd"/>
+      <w:r>
+        <w:rPr>
+          <w:lang w:val="en-US"/>
+        </w:rPr>
+        <w:t>.</w:t>
+      </w:r>
     </w:p>
     <w:p>
       <w:pPr>
@@ -4473,7 +4706,6 @@
           <w:rFonts w:eastAsia="Wingdings 2" w:cs="Wingdings 2"/>
           <w:lang w:val="en-US"/>
         </w:rPr>
-        <w:lastRenderedPageBreak/>
         <w:t>Te</w:t>
       </w:r>
       <w:bookmarkEnd w:id="13"/>
@@ -4712,6 +4944,7 @@
             <w:hideMark/>
           </w:tcPr>
           <w:p>
+            <w:bookmarkStart w:id="15" w:name="_Hlk131609018"/>
             <w:r>
               <w:rPr>
                 <w:lang w:val="en-US"/>
@@ -4741,7 +4974,7 @@
               <w:rPr>
                 <w:lang w:val="en-US"/>
               </w:rPr>
-              <w:t>Borrowing</w:t>
+              <w:t>Task Managing</w:t>
             </w:r>
           </w:p>
         </w:tc>
@@ -4766,7 +4999,7 @@
               <w:rPr>
                 <w:lang w:val="en-US"/>
               </w:rPr>
-              <w:t>Swipe card reader integration</w:t>
+              <w:t>Problems with Adding, Editing, Deleting Tasks</w:t>
             </w:r>
           </w:p>
         </w:tc>
@@ -4846,7 +5079,7 @@
               <w:rPr>
                 <w:lang w:val="en-US"/>
               </w:rPr>
-              <w:t>Returning items</w:t>
+              <w:t>Saving Task Data</w:t>
             </w:r>
           </w:p>
         </w:tc>
@@ -4871,7 +5104,13 @@
               <w:rPr>
                 <w:lang w:val="en-US"/>
               </w:rPr>
-              <w:t>Loans and patron records not updated</w:t>
+              <w:t>Task Data not recorded</w:t>
+            </w:r>
+            <w:r>
+              <w:rPr>
+                <w:lang w:val="en-US"/>
+              </w:rPr>
+              <w:t xml:space="preserve"> or saved.</w:t>
             </w:r>
           </w:p>
         </w:tc>
@@ -4896,7 +5135,7 @@
               <w:rPr>
                 <w:lang w:val="en-US"/>
               </w:rPr>
-              <w:t>B</w:t>
+              <w:t>A</w:t>
             </w:r>
           </w:p>
         </w:tc>
@@ -4952,7 +5191,7 @@
               <w:rPr>
                 <w:lang w:val="en-US"/>
               </w:rPr>
-              <w:t>Paying fines</w:t>
+              <w:t>Rewards System</w:t>
             </w:r>
           </w:p>
         </w:tc>
@@ -4977,7 +5216,7 @@
               <w:rPr>
                 <w:lang w:val="en-US"/>
               </w:rPr>
-              <w:t>Interaction with payment gateway</w:t>
+              <w:t>Rewards not giving proper rewards or unable to view achievements</w:t>
             </w:r>
           </w:p>
         </w:tc>
@@ -5002,11 +5241,12 @@
               <w:rPr>
                 <w:lang w:val="en-US"/>
               </w:rPr>
-              <w:t>C</w:t>
+              <w:t>B</w:t>
             </w:r>
           </w:p>
         </w:tc>
       </w:tr>
+      <w:bookmarkEnd w:id="15"/>
     </w:tbl>
     <w:p>
       <w:pPr>
@@ -5028,7 +5268,7 @@
           <w:lang w:val="en-US"/>
         </w:rPr>
       </w:pPr>
-      <w:bookmarkStart w:id="15" w:name="_Ref176051330"/>
+      <w:bookmarkStart w:id="16" w:name="_Ref176051330"/>
       <w:r>
         <w:rPr>
           <w:lang w:val="en-US"/>
@@ -5047,7 +5287,7 @@
         <w:suppressAutoHyphens/>
         <w:spacing w:before="240" w:after="240" w:line="240" w:lineRule="atLeast"/>
       </w:pPr>
-      <w:bookmarkStart w:id="16" w:name="_Toc37168493"/>
+      <w:bookmarkStart w:id="17" w:name="_Toc37168493"/>
       <w:r>
         <w:rPr>
           <w:lang w:val="en-US"/>
@@ -5055,14 +5295,14 @@
         <w:lastRenderedPageBreak/>
         <w:t>Test strateg</w:t>
       </w:r>
-      <w:bookmarkEnd w:id="15"/>
+      <w:bookmarkEnd w:id="16"/>
       <w:r>
         <w:rPr>
           <w:lang w:val="en-US"/>
         </w:rPr>
         <w:t>y</w:t>
       </w:r>
-      <w:bookmarkEnd w:id="16"/>
+      <w:bookmarkEnd w:id="17"/>
     </w:p>
     <w:p>
       <w:r>
@@ -5231,8 +5471,8 @@
           <w:lang w:val="en-US" w:eastAsia="zh-CN"/>
         </w:rPr>
       </w:pPr>
-      <w:bookmarkStart w:id="17" w:name="_MON_1647776655"/>
-      <w:bookmarkEnd w:id="17"/>
+      <w:bookmarkStart w:id="18" w:name="_MON_1647776655"/>
+      <w:bookmarkEnd w:id="18"/>
     </w:p>
     <w:tbl>
       <w:tblPr>
@@ -5594,7 +5834,12 @@
         <w:tc>
           <w:tcPr>
             <w:tcW w:w="1555" w:type="dxa"/>
-            <w:vAlign w:val="center"/>
+            <w:tcBorders>
+              <w:top w:val="single" w:sz="6" w:space="0" w:color="000000"/>
+              <w:left w:val="single" w:sz="6" w:space="0" w:color="000000"/>
+              <w:bottom w:val="single" w:sz="6" w:space="0" w:color="000000"/>
+              <w:right w:val="single" w:sz="6" w:space="0" w:color="000000"/>
+            </w:tcBorders>
           </w:tcPr>
           <w:p>
             <w:pPr>
@@ -5607,22 +5852,52 @@
             </w:pPr>
             <w:r>
               <w:rPr>
+                <w:lang w:val="en-US"/>
+              </w:rPr>
+              <w:t>Usability</w:t>
+            </w:r>
+          </w:p>
+        </w:tc>
+        <w:tc>
+          <w:tcPr>
+            <w:tcW w:w="2693" w:type="dxa"/>
+            <w:tcBorders>
+              <w:top w:val="single" w:sz="6" w:space="0" w:color="000000"/>
+              <w:left w:val="single" w:sz="6" w:space="0" w:color="000000"/>
+              <w:bottom w:val="single" w:sz="6" w:space="0" w:color="000000"/>
+              <w:right w:val="nil"/>
+            </w:tcBorders>
+          </w:tcPr>
+          <w:p>
+            <w:pPr>
+              <w:rPr>
                 <w:rFonts w:ascii="Verdana" w:eastAsia="Wingdings 2" w:hAnsi="Verdana" w:cs="Wingdings 2"/>
                 <w:sz w:val="20"/>
                 <w:szCs w:val="20"/>
                 <w:lang w:val="en-US" w:eastAsia="zh-CN"/>
               </w:rPr>
-              <w:t>Usability</w:t>
-            </w:r>
-          </w:p>
-        </w:tc>
-        <w:tc>
-          <w:tcPr>
-            <w:tcW w:w="2693" w:type="dxa"/>
-            <w:vAlign w:val="center"/>
-          </w:tcPr>
-          <w:p>
-            <w:pPr>
+            </w:pPr>
+            <w:r>
+              <w:rPr>
+                <w:lang w:val="en-US"/>
+              </w:rPr>
+              <w:t>Too difficult to use</w:t>
+            </w:r>
+          </w:p>
+        </w:tc>
+        <w:tc>
+          <w:tcPr>
+            <w:tcW w:w="709" w:type="dxa"/>
+            <w:tcBorders>
+              <w:top w:val="single" w:sz="6" w:space="0" w:color="000000"/>
+              <w:left w:val="single" w:sz="6" w:space="0" w:color="000000"/>
+              <w:bottom w:val="single" w:sz="6" w:space="0" w:color="000000"/>
+              <w:right w:val="single" w:sz="4" w:space="0" w:color="000000"/>
+            </w:tcBorders>
+          </w:tcPr>
+          <w:p>
+            <w:pPr>
+              <w:jc w:val="center"/>
               <w:rPr>
                 <w:rFonts w:ascii="Verdana" w:eastAsia="Wingdings 2" w:hAnsi="Verdana" w:cs="Wingdings 2"/>
                 <w:sz w:val="20"/>
@@ -5632,38 +5907,9 @@
             </w:pPr>
             <w:r>
               <w:rPr>
-                <w:rFonts w:ascii="Verdana" w:eastAsia="Wingdings 2" w:hAnsi="Verdana" w:cs="Wingdings 2"/>
-                <w:sz w:val="20"/>
-                <w:szCs w:val="20"/>
-                <w:lang w:val="en-US" w:eastAsia="zh-CN"/>
-              </w:rPr>
-              <w:t>Too difficult to use</w:t>
-            </w:r>
-          </w:p>
-        </w:tc>
-        <w:tc>
-          <w:tcPr>
-            <w:tcW w:w="709" w:type="dxa"/>
-            <w:vAlign w:val="center"/>
-          </w:tcPr>
-          <w:p>
-            <w:pPr>
-              <w:jc w:val="center"/>
-              <w:rPr>
-                <w:rFonts w:ascii="Verdana" w:eastAsia="Wingdings 2" w:hAnsi="Verdana" w:cs="Wingdings 2"/>
-                <w:sz w:val="20"/>
-                <w:szCs w:val="20"/>
-                <w:lang w:val="en-US" w:eastAsia="zh-CN"/>
-              </w:rPr>
-            </w:pPr>
-            <w:r>
-              <w:rPr>
-                <w:rFonts w:ascii="Verdana" w:eastAsia="Wingdings 2" w:hAnsi="Verdana" w:cs="Wingdings 2"/>
-                <w:sz w:val="20"/>
-                <w:szCs w:val="20"/>
-                <w:lang w:val="en-US" w:eastAsia="zh-CN"/>
-              </w:rPr>
-              <w:t>A</w:t>
+                <w:lang w:val="en-US"/>
+              </w:rPr>
+              <w:t>B</w:t>
             </w:r>
           </w:p>
         </w:tc>
@@ -5804,7 +6050,12 @@
         <w:tc>
           <w:tcPr>
             <w:tcW w:w="1555" w:type="dxa"/>
-            <w:vAlign w:val="center"/>
+            <w:tcBorders>
+              <w:top w:val="single" w:sz="6" w:space="0" w:color="000000"/>
+              <w:left w:val="single" w:sz="6" w:space="0" w:color="000000"/>
+              <w:bottom w:val="single" w:sz="4" w:space="0" w:color="000000"/>
+              <w:right w:val="single" w:sz="6" w:space="0" w:color="000000"/>
+            </w:tcBorders>
           </w:tcPr>
           <w:p>
             <w:pPr>
@@ -5817,22 +6068,52 @@
             </w:pPr>
             <w:r>
               <w:rPr>
+                <w:lang w:val="en-US"/>
+              </w:rPr>
+              <w:t>Reliability</w:t>
+            </w:r>
+          </w:p>
+        </w:tc>
+        <w:tc>
+          <w:tcPr>
+            <w:tcW w:w="2693" w:type="dxa"/>
+            <w:tcBorders>
+              <w:top w:val="single" w:sz="6" w:space="0" w:color="000000"/>
+              <w:left w:val="single" w:sz="6" w:space="0" w:color="000000"/>
+              <w:bottom w:val="single" w:sz="4" w:space="0" w:color="000000"/>
+              <w:right w:val="nil"/>
+            </w:tcBorders>
+          </w:tcPr>
+          <w:p>
+            <w:pPr>
+              <w:rPr>
                 <w:rFonts w:ascii="Verdana" w:eastAsia="Wingdings 2" w:hAnsi="Verdana" w:cs="Wingdings 2"/>
                 <w:sz w:val="20"/>
                 <w:szCs w:val="20"/>
                 <w:lang w:val="en-US" w:eastAsia="zh-CN"/>
               </w:rPr>
-              <w:t>Persistence</w:t>
-            </w:r>
-          </w:p>
-        </w:tc>
-        <w:tc>
-          <w:tcPr>
-            <w:tcW w:w="2693" w:type="dxa"/>
-            <w:vAlign w:val="center"/>
-          </w:tcPr>
-          <w:p>
-            <w:pPr>
+            </w:pPr>
+            <w:r>
+              <w:rPr>
+                <w:lang w:val="en-US"/>
+              </w:rPr>
+              <w:t>Unable to save tasks. User Input failure.</w:t>
+            </w:r>
+          </w:p>
+        </w:tc>
+        <w:tc>
+          <w:tcPr>
+            <w:tcW w:w="709" w:type="dxa"/>
+            <w:tcBorders>
+              <w:top w:val="single" w:sz="6" w:space="0" w:color="000000"/>
+              <w:left w:val="single" w:sz="6" w:space="0" w:color="000000"/>
+              <w:bottom w:val="single" w:sz="4" w:space="0" w:color="000000"/>
+              <w:right w:val="single" w:sz="4" w:space="0" w:color="000000"/>
+            </w:tcBorders>
+          </w:tcPr>
+          <w:p>
+            <w:pPr>
+              <w:jc w:val="center"/>
               <w:rPr>
                 <w:rFonts w:ascii="Verdana" w:eastAsia="Wingdings 2" w:hAnsi="Verdana" w:cs="Wingdings 2"/>
                 <w:sz w:val="20"/>
@@ -5842,35 +6123,7 @@
             </w:pPr>
             <w:r>
               <w:rPr>
-                <w:sz w:val="24"/>
-                <w:szCs w:val="24"/>
-                <w:lang w:val="en-US"/>
-              </w:rPr>
-              <w:t>Lose track of outstanding loans or patron status</w:t>
-            </w:r>
-          </w:p>
-        </w:tc>
-        <w:tc>
-          <w:tcPr>
-            <w:tcW w:w="709" w:type="dxa"/>
-            <w:vAlign w:val="center"/>
-          </w:tcPr>
-          <w:p>
-            <w:pPr>
-              <w:jc w:val="center"/>
-              <w:rPr>
-                <w:rFonts w:ascii="Verdana" w:eastAsia="Wingdings 2" w:hAnsi="Verdana" w:cs="Wingdings 2"/>
-                <w:sz w:val="20"/>
-                <w:szCs w:val="20"/>
-                <w:lang w:val="en-US" w:eastAsia="zh-CN"/>
-              </w:rPr>
-            </w:pPr>
-            <w:r>
-              <w:rPr>
-                <w:rFonts w:ascii="Verdana" w:eastAsia="Wingdings 2" w:hAnsi="Verdana" w:cs="Wingdings 2"/>
-                <w:sz w:val="20"/>
-                <w:szCs w:val="20"/>
-                <w:lang w:val="en-US" w:eastAsia="zh-CN"/>
+                <w:lang w:val="en-US"/>
               </w:rPr>
               <w:t>B</w:t>
             </w:r>
@@ -6022,7 +6275,12 @@
         <w:tc>
           <w:tcPr>
             <w:tcW w:w="1555" w:type="dxa"/>
-            <w:vAlign w:val="center"/>
+            <w:tcBorders>
+              <w:top w:val="single" w:sz="6" w:space="0" w:color="000000"/>
+              <w:left w:val="single" w:sz="6" w:space="0" w:color="000000"/>
+              <w:bottom w:val="single" w:sz="6" w:space="0" w:color="000000"/>
+              <w:right w:val="single" w:sz="6" w:space="0" w:color="000000"/>
+            </w:tcBorders>
           </w:tcPr>
           <w:p>
             <w:pPr>
@@ -6035,22 +6293,52 @@
             </w:pPr>
             <w:r>
               <w:rPr>
+                <w:lang w:val="en-US"/>
+              </w:rPr>
+              <w:t>Performance</w:t>
+            </w:r>
+          </w:p>
+        </w:tc>
+        <w:tc>
+          <w:tcPr>
+            <w:tcW w:w="2693" w:type="dxa"/>
+            <w:tcBorders>
+              <w:top w:val="single" w:sz="6" w:space="0" w:color="000000"/>
+              <w:left w:val="single" w:sz="6" w:space="0" w:color="000000"/>
+              <w:bottom w:val="single" w:sz="6" w:space="0" w:color="000000"/>
+              <w:right w:val="nil"/>
+            </w:tcBorders>
+          </w:tcPr>
+          <w:p>
+            <w:pPr>
+              <w:rPr>
                 <w:rFonts w:ascii="Verdana" w:eastAsia="Wingdings 2" w:hAnsi="Verdana" w:cs="Wingdings 2"/>
                 <w:sz w:val="20"/>
                 <w:szCs w:val="20"/>
                 <w:lang w:val="en-US" w:eastAsia="zh-CN"/>
               </w:rPr>
-              <w:t>Borrowing</w:t>
-            </w:r>
-          </w:p>
-        </w:tc>
-        <w:tc>
-          <w:tcPr>
-            <w:tcW w:w="2693" w:type="dxa"/>
-            <w:vAlign w:val="center"/>
-          </w:tcPr>
-          <w:p>
-            <w:pPr>
+            </w:pPr>
+            <w:r>
+              <w:rPr>
+                <w:lang w:val="en-US"/>
+              </w:rPr>
+              <w:t>Application crashing regularly, Functions not working properly</w:t>
+            </w:r>
+          </w:p>
+        </w:tc>
+        <w:tc>
+          <w:tcPr>
+            <w:tcW w:w="709" w:type="dxa"/>
+            <w:tcBorders>
+              <w:top w:val="single" w:sz="6" w:space="0" w:color="000000"/>
+              <w:left w:val="single" w:sz="6" w:space="0" w:color="000000"/>
+              <w:bottom w:val="single" w:sz="6" w:space="0" w:color="000000"/>
+              <w:right w:val="single" w:sz="4" w:space="0" w:color="000000"/>
+            </w:tcBorders>
+          </w:tcPr>
+          <w:p>
+            <w:pPr>
+              <w:jc w:val="center"/>
               <w:rPr>
                 <w:rFonts w:ascii="Verdana" w:eastAsia="Wingdings 2" w:hAnsi="Verdana" w:cs="Wingdings 2"/>
                 <w:sz w:val="20"/>
@@ -6060,35 +6348,7 @@
             </w:pPr>
             <w:r>
               <w:rPr>
-                <w:sz w:val="24"/>
-                <w:szCs w:val="24"/>
-                <w:lang w:val="en-US"/>
-              </w:rPr>
-              <w:t>Swipe card reader integration</w:t>
-            </w:r>
-          </w:p>
-        </w:tc>
-        <w:tc>
-          <w:tcPr>
-            <w:tcW w:w="709" w:type="dxa"/>
-            <w:vAlign w:val="center"/>
-          </w:tcPr>
-          <w:p>
-            <w:pPr>
-              <w:jc w:val="center"/>
-              <w:rPr>
-                <w:rFonts w:ascii="Verdana" w:eastAsia="Wingdings 2" w:hAnsi="Verdana" w:cs="Wingdings 2"/>
-                <w:sz w:val="20"/>
-                <w:szCs w:val="20"/>
-                <w:lang w:val="en-US" w:eastAsia="zh-CN"/>
-              </w:rPr>
-            </w:pPr>
-            <w:r>
-              <w:rPr>
-                <w:rFonts w:ascii="Verdana" w:eastAsia="Wingdings 2" w:hAnsi="Verdana" w:cs="Wingdings 2"/>
-                <w:sz w:val="20"/>
-                <w:szCs w:val="20"/>
-                <w:lang w:val="en-US" w:eastAsia="zh-CN"/>
+                <w:lang w:val="en-US"/>
               </w:rPr>
               <w:t>A</w:t>
             </w:r>
@@ -6239,6 +6499,15 @@
                 <w:lang w:val="en-US" w:eastAsia="zh-CN"/>
               </w:rPr>
             </w:pPr>
+            <w:r>
+              <w:rPr>
+                <w:rFonts w:ascii="Verdana" w:eastAsia="Wingdings 2" w:hAnsi="Verdana" w:cs="Wingdings 2"/>
+                <w:sz w:val="20"/>
+                <w:szCs w:val="20"/>
+                <w:lang w:val="en-US" w:eastAsia="zh-CN"/>
+              </w:rPr>
+              <w:t>**</w:t>
+            </w:r>
           </w:p>
         </w:tc>
       </w:tr>
@@ -6249,10 +6518,93 @@
         <w:tc>
           <w:tcPr>
             <w:tcW w:w="1555" w:type="dxa"/>
+            <w:tcBorders>
+              <w:top w:val="single" w:sz="6" w:space="0" w:color="000000"/>
+              <w:left w:val="single" w:sz="6" w:space="0" w:color="000000"/>
+              <w:bottom w:val="single" w:sz="4" w:space="0" w:color="000000"/>
+              <w:right w:val="single" w:sz="6" w:space="0" w:color="000000"/>
+            </w:tcBorders>
+          </w:tcPr>
+          <w:p>
+            <w:pPr>
+              <w:rPr>
+                <w:rFonts w:ascii="Verdana" w:eastAsia="Wingdings 2" w:hAnsi="Verdana" w:cs="Wingdings 2"/>
+                <w:sz w:val="20"/>
+                <w:szCs w:val="20"/>
+                <w:lang w:val="en-US" w:eastAsia="zh-CN"/>
+              </w:rPr>
+            </w:pPr>
+            <w:r>
+              <w:rPr>
+                <w:lang w:val="en-US"/>
+              </w:rPr>
+              <w:t>Supportability</w:t>
+            </w:r>
+          </w:p>
+        </w:tc>
+        <w:tc>
+          <w:tcPr>
+            <w:tcW w:w="2693" w:type="dxa"/>
+            <w:tcBorders>
+              <w:top w:val="single" w:sz="6" w:space="0" w:color="000000"/>
+              <w:left w:val="single" w:sz="6" w:space="0" w:color="000000"/>
+              <w:bottom w:val="single" w:sz="4" w:space="0" w:color="000000"/>
+              <w:right w:val="nil"/>
+            </w:tcBorders>
+          </w:tcPr>
+          <w:p>
+            <w:pPr>
+              <w:rPr>
+                <w:rFonts w:ascii="Verdana" w:eastAsia="Wingdings 2" w:hAnsi="Verdana" w:cs="Wingdings 2"/>
+                <w:sz w:val="20"/>
+                <w:szCs w:val="20"/>
+                <w:lang w:val="en-US" w:eastAsia="zh-CN"/>
+              </w:rPr>
+            </w:pPr>
+            <w:r>
+              <w:rPr>
+                <w:lang w:val="en-US"/>
+              </w:rPr>
+              <w:t>Unable to open supporting documents, or reminder information not working</w:t>
+            </w:r>
+          </w:p>
+        </w:tc>
+        <w:tc>
+          <w:tcPr>
+            <w:tcW w:w="709" w:type="dxa"/>
+            <w:tcBorders>
+              <w:top w:val="single" w:sz="6" w:space="0" w:color="000000"/>
+              <w:left w:val="single" w:sz="6" w:space="0" w:color="000000"/>
+              <w:bottom w:val="single" w:sz="4" w:space="0" w:color="000000"/>
+              <w:right w:val="single" w:sz="4" w:space="0" w:color="000000"/>
+            </w:tcBorders>
+          </w:tcPr>
+          <w:p>
+            <w:pPr>
+              <w:jc w:val="center"/>
+              <w:rPr>
+                <w:rFonts w:ascii="Verdana" w:eastAsia="Wingdings 2" w:hAnsi="Verdana" w:cs="Wingdings 2"/>
+                <w:sz w:val="20"/>
+                <w:szCs w:val="20"/>
+                <w:lang w:val="en-US" w:eastAsia="zh-CN"/>
+              </w:rPr>
+            </w:pPr>
+            <w:r>
+              <w:rPr>
+                <w:lang w:val="en-US"/>
+              </w:rPr>
+              <w:t>C</w:t>
+            </w:r>
+          </w:p>
+        </w:tc>
+        <w:tc>
+          <w:tcPr>
+            <w:tcW w:w="660" w:type="dxa"/>
             <w:vAlign w:val="center"/>
           </w:tcPr>
           <w:p>
             <w:pPr>
+              <w:jc w:val="center"/>
               <w:rPr>
                 <w:rFonts w:ascii="Verdana" w:eastAsia="Wingdings 2" w:hAnsi="Verdana" w:cs="Wingdings 2"/>
                 <w:sz w:val="20"/>
@@ -6261,12 +6613,147 @@
               </w:rPr>
             </w:pPr>
             <w:r>
+              <w:rPr>
+                <w:rFonts w:ascii="Verdana" w:eastAsia="Wingdings 2" w:hAnsi="Verdana" w:cs="Wingdings 2"/>
+                <w:sz w:val="20"/>
+                <w:szCs w:val="20"/>
+                <w:lang w:val="en-US" w:eastAsia="zh-CN"/>
+              </w:rPr>
+              <w:t>*</w:t>
+            </w:r>
+          </w:p>
+        </w:tc>
+        <w:tc>
+          <w:tcPr>
+            <w:tcW w:w="696" w:type="dxa"/>
+            <w:vAlign w:val="center"/>
+          </w:tcPr>
+          <w:p>
+            <w:pPr>
+              <w:jc w:val="center"/>
+              <w:rPr>
+                <w:rFonts w:ascii="Verdana" w:eastAsia="Wingdings 2" w:hAnsi="Verdana" w:cs="Wingdings 2"/>
+                <w:sz w:val="20"/>
+                <w:szCs w:val="20"/>
+                <w:lang w:val="en-US" w:eastAsia="zh-CN"/>
+              </w:rPr>
+            </w:pPr>
+            <w:r>
+              <w:rPr>
+                <w:rFonts w:ascii="Verdana" w:eastAsia="Wingdings 2" w:hAnsi="Verdana" w:cs="Wingdings 2"/>
+                <w:sz w:val="20"/>
+                <w:szCs w:val="20"/>
+                <w:lang w:val="en-US" w:eastAsia="zh-CN"/>
+              </w:rPr>
+              <w:t>*</w:t>
+            </w:r>
+          </w:p>
+        </w:tc>
+        <w:tc>
+          <w:tcPr>
+            <w:tcW w:w="681" w:type="dxa"/>
+            <w:vAlign w:val="center"/>
+          </w:tcPr>
+          <w:p>
+            <w:pPr>
+              <w:jc w:val="center"/>
+              <w:rPr>
+                <w:rFonts w:ascii="Verdana" w:eastAsia="Wingdings 2" w:hAnsi="Verdana" w:cs="Wingdings 2"/>
+                <w:sz w:val="20"/>
+                <w:szCs w:val="20"/>
+                <w:lang w:val="en-US" w:eastAsia="zh-CN"/>
+              </w:rPr>
+            </w:pPr>
+          </w:p>
+        </w:tc>
+        <w:tc>
+          <w:tcPr>
+            <w:tcW w:w="693" w:type="dxa"/>
+            <w:vAlign w:val="center"/>
+          </w:tcPr>
+          <w:p>
+            <w:pPr>
+              <w:jc w:val="center"/>
+              <w:rPr>
+                <w:rFonts w:ascii="Verdana" w:eastAsia="Wingdings 2" w:hAnsi="Verdana" w:cs="Wingdings 2"/>
+                <w:sz w:val="20"/>
+                <w:szCs w:val="20"/>
+                <w:lang w:val="en-US" w:eastAsia="zh-CN"/>
+              </w:rPr>
+            </w:pPr>
+          </w:p>
+        </w:tc>
+        <w:tc>
+          <w:tcPr>
+            <w:tcW w:w="697" w:type="dxa"/>
+            <w:vAlign w:val="center"/>
+          </w:tcPr>
+          <w:p>
+            <w:pPr>
+              <w:jc w:val="center"/>
+              <w:rPr>
+                <w:rFonts w:ascii="Verdana" w:eastAsia="Wingdings 2" w:hAnsi="Verdana" w:cs="Wingdings 2"/>
+                <w:sz w:val="20"/>
+                <w:szCs w:val="20"/>
+                <w:lang w:val="en-US" w:eastAsia="zh-CN"/>
+              </w:rPr>
+            </w:pPr>
+            <w:r>
+              <w:rPr>
+                <w:rFonts w:ascii="Verdana" w:eastAsia="Wingdings 2" w:hAnsi="Verdana" w:cs="Wingdings 2"/>
+                <w:sz w:val="20"/>
+                <w:szCs w:val="20"/>
+                <w:lang w:val="en-US" w:eastAsia="zh-CN"/>
+              </w:rPr>
+              <w:t>**</w:t>
+            </w:r>
+          </w:p>
+        </w:tc>
+        <w:tc>
+          <w:tcPr>
+            <w:tcW w:w="632" w:type="dxa"/>
+            <w:vAlign w:val="center"/>
+          </w:tcPr>
+          <w:p>
+            <w:pPr>
+              <w:jc w:val="center"/>
+              <w:rPr>
+                <w:rFonts w:ascii="Verdana" w:eastAsia="Wingdings 2" w:hAnsi="Verdana" w:cs="Wingdings 2"/>
+                <w:sz w:val="20"/>
+                <w:szCs w:val="20"/>
+                <w:lang w:val="en-US" w:eastAsia="zh-CN"/>
+              </w:rPr>
+            </w:pPr>
+            <w:r>
+              <w:rPr>
+                <w:rFonts w:ascii="Verdana" w:eastAsia="Wingdings 2" w:hAnsi="Verdana" w:cs="Wingdings 2"/>
+                <w:sz w:val="20"/>
+                <w:szCs w:val="20"/>
+                <w:lang w:val="en-US" w:eastAsia="zh-CN"/>
+              </w:rPr>
+              <w:t>*</w:t>
+            </w:r>
+          </w:p>
+        </w:tc>
+      </w:tr>
+      <w:tr>
+        <w:trPr>
+          <w:trHeight w:val="424"/>
+        </w:trPr>
+        <w:tc>
+          <w:tcPr>
+            <w:tcW w:w="1555" w:type="dxa"/>
+          </w:tcPr>
+          <w:p>
+            <w:pPr>
               <w:rPr>
                 <w:sz w:val="24"/>
                 <w:szCs w:val="24"/>
                 <w:lang w:val="en-US"/>
               </w:rPr>
-              <w:t>Returning items</w:t>
+            </w:pPr>
+            <w:r>
+              <w:t>Task Managing</w:t>
             </w:r>
           </w:p>
         </w:tc>
@@ -6276,27 +6763,28 @@
           </w:tcPr>
           <w:p>
             <w:pPr>
-              <w:rPr>
-                <w:rFonts w:ascii="Verdana" w:eastAsia="Wingdings 2" w:hAnsi="Verdana" w:cs="Wingdings 2"/>
-                <w:sz w:val="20"/>
-                <w:szCs w:val="20"/>
-                <w:lang w:val="en-US" w:eastAsia="zh-CN"/>
-              </w:rPr>
-            </w:pPr>
-            <w:r>
               <w:rPr>
                 <w:sz w:val="24"/>
                 <w:szCs w:val="24"/>
                 <w:lang w:val="en-US"/>
               </w:rPr>
-              <w:t>Loans and patron records not updated</w:t>
+            </w:pPr>
+            <w:r>
+              <w:t xml:space="preserve">Problems with Adding, </w:t>
+            </w:r>
+            <w:proofErr w:type="spellStart"/>
+            <w:r>
+              <w:t>Editting</w:t>
+            </w:r>
+            <w:proofErr w:type="spellEnd"/>
+            <w:r>
+              <w:t>, Deleting Tasks</w:t>
             </w:r>
           </w:p>
         </w:tc>
         <w:tc>
           <w:tcPr>
             <w:tcW w:w="709" w:type="dxa"/>
-            <w:vAlign w:val="center"/>
           </w:tcPr>
           <w:p>
             <w:pPr>
@@ -6309,13 +6797,7 @@
               </w:rPr>
             </w:pPr>
             <w:r>
-              <w:rPr>
-                <w:rFonts w:ascii="Verdana" w:eastAsia="Wingdings 2" w:hAnsi="Verdana" w:cs="Wingdings 2"/>
-                <w:sz w:val="20"/>
-                <w:szCs w:val="20"/>
-                <w:lang w:val="en-US" w:eastAsia="zh-CN"/>
-              </w:rPr>
-              <w:t>B</w:t>
+              <w:t>A</w:t>
             </w:r>
           </w:p>
         </w:tc>
@@ -6358,7 +6840,7 @@
                 <w:szCs w:val="20"/>
                 <w:lang w:val="en-US" w:eastAsia="zh-CN"/>
               </w:rPr>
-              <w:t>*</w:t>
+              <w:t>**</w:t>
             </w:r>
           </w:p>
         </w:tc>
@@ -6384,7 +6866,7 @@
                 <w:szCs w:val="20"/>
                 <w:lang w:val="en-US" w:eastAsia="zh-CN"/>
               </w:rPr>
-              <w:t>**</w:t>
+              <w:t>***</w:t>
             </w:r>
           </w:p>
         </w:tc>
@@ -6436,7 +6918,408 @@
                 <w:szCs w:val="20"/>
                 <w:lang w:val="en-US" w:eastAsia="zh-CN"/>
               </w:rPr>
+              <w:t>**</w:t>
+            </w:r>
+          </w:p>
+        </w:tc>
+        <w:tc>
+          <w:tcPr>
+            <w:tcW w:w="632" w:type="dxa"/>
+            <w:vAlign w:val="center"/>
+          </w:tcPr>
+          <w:p>
+            <w:pPr>
+              <w:jc w:val="center"/>
+              <w:rPr>
+                <w:rFonts w:ascii="Verdana" w:eastAsia="Wingdings 2" w:hAnsi="Verdana" w:cs="Wingdings 2"/>
+                <w:sz w:val="20"/>
+                <w:szCs w:val="20"/>
+                <w:lang w:val="en-US" w:eastAsia="zh-CN"/>
+              </w:rPr>
+            </w:pPr>
+          </w:p>
+        </w:tc>
+      </w:tr>
+      <w:tr>
+        <w:trPr>
+          <w:trHeight w:val="424"/>
+        </w:trPr>
+        <w:tc>
+          <w:tcPr>
+            <w:tcW w:w="1555" w:type="dxa"/>
+          </w:tcPr>
+          <w:p>
+            <w:pPr>
+              <w:rPr>
+                <w:sz w:val="24"/>
+                <w:szCs w:val="24"/>
+                <w:lang w:val="en-US"/>
+              </w:rPr>
+            </w:pPr>
+            <w:r>
+              <w:t>Saving Task Data</w:t>
+            </w:r>
+          </w:p>
+        </w:tc>
+        <w:tc>
+          <w:tcPr>
+            <w:tcW w:w="2693" w:type="dxa"/>
+          </w:tcPr>
+          <w:p>
+            <w:pPr>
+              <w:rPr>
+                <w:sz w:val="24"/>
+                <w:szCs w:val="24"/>
+                <w:lang w:val="en-US"/>
+              </w:rPr>
+            </w:pPr>
+            <w:r>
+              <w:t>Task Data not recorded or saved.</w:t>
+            </w:r>
+          </w:p>
+        </w:tc>
+        <w:tc>
+          <w:tcPr>
+            <w:tcW w:w="709" w:type="dxa"/>
+          </w:tcPr>
+          <w:p>
+            <w:pPr>
+              <w:jc w:val="center"/>
+              <w:rPr>
+                <w:rFonts w:ascii="Verdana" w:eastAsia="Wingdings 2" w:hAnsi="Verdana" w:cs="Wingdings 2"/>
+                <w:sz w:val="20"/>
+                <w:szCs w:val="20"/>
+                <w:lang w:val="en-US" w:eastAsia="zh-CN"/>
+              </w:rPr>
+            </w:pPr>
+            <w:r>
+              <w:t>A</w:t>
+            </w:r>
+          </w:p>
+        </w:tc>
+        <w:tc>
+          <w:tcPr>
+            <w:tcW w:w="660" w:type="dxa"/>
+            <w:vAlign w:val="center"/>
+          </w:tcPr>
+          <w:p>
+            <w:pPr>
+              <w:jc w:val="center"/>
+              <w:rPr>
+                <w:rFonts w:ascii="Verdana" w:eastAsia="Wingdings 2" w:hAnsi="Verdana" w:cs="Wingdings 2"/>
+                <w:sz w:val="20"/>
+                <w:szCs w:val="20"/>
+                <w:lang w:val="en-US" w:eastAsia="zh-CN"/>
+              </w:rPr>
+            </w:pPr>
+          </w:p>
+        </w:tc>
+        <w:tc>
+          <w:tcPr>
+            <w:tcW w:w="696" w:type="dxa"/>
+            <w:vAlign w:val="center"/>
+          </w:tcPr>
+          <w:p>
+            <w:pPr>
+              <w:jc w:val="center"/>
+              <w:rPr>
+                <w:rFonts w:ascii="Verdana" w:eastAsia="Wingdings 2" w:hAnsi="Verdana" w:cs="Wingdings 2"/>
+                <w:sz w:val="20"/>
+                <w:szCs w:val="20"/>
+                <w:lang w:val="en-US" w:eastAsia="zh-CN"/>
+              </w:rPr>
+            </w:pPr>
+            <w:r>
+              <w:rPr>
+                <w:rFonts w:ascii="Verdana" w:eastAsia="Wingdings 2" w:hAnsi="Verdana" w:cs="Wingdings 2"/>
+                <w:sz w:val="20"/>
+                <w:szCs w:val="20"/>
+                <w:lang w:val="en-US" w:eastAsia="zh-CN"/>
+              </w:rPr>
+              <w:t>**</w:t>
+            </w:r>
+          </w:p>
+        </w:tc>
+        <w:tc>
+          <w:tcPr>
+            <w:tcW w:w="681" w:type="dxa"/>
+            <w:vAlign w:val="center"/>
+          </w:tcPr>
+          <w:p>
+            <w:pPr>
+              <w:jc w:val="center"/>
+              <w:rPr>
+                <w:rFonts w:ascii="Verdana" w:eastAsia="Wingdings 2" w:hAnsi="Verdana" w:cs="Wingdings 2"/>
+                <w:sz w:val="20"/>
+                <w:szCs w:val="20"/>
+                <w:lang w:val="en-US" w:eastAsia="zh-CN"/>
+              </w:rPr>
+            </w:pPr>
+            <w:r>
+              <w:rPr>
+                <w:rFonts w:ascii="Verdana" w:eastAsia="Wingdings 2" w:hAnsi="Verdana" w:cs="Wingdings 2"/>
+                <w:sz w:val="20"/>
+                <w:szCs w:val="20"/>
+                <w:lang w:val="en-US" w:eastAsia="zh-CN"/>
+              </w:rPr>
+              <w:t>***</w:t>
+            </w:r>
+          </w:p>
+        </w:tc>
+        <w:tc>
+          <w:tcPr>
+            <w:tcW w:w="693" w:type="dxa"/>
+            <w:vAlign w:val="center"/>
+          </w:tcPr>
+          <w:p>
+            <w:pPr>
+              <w:jc w:val="center"/>
+              <w:rPr>
+                <w:rFonts w:ascii="Verdana" w:eastAsia="Wingdings 2" w:hAnsi="Verdana" w:cs="Wingdings 2"/>
+                <w:sz w:val="20"/>
+                <w:szCs w:val="20"/>
+                <w:lang w:val="en-US" w:eastAsia="zh-CN"/>
+              </w:rPr>
+            </w:pPr>
+            <w:r>
+              <w:rPr>
+                <w:rFonts w:ascii="Verdana" w:eastAsia="Wingdings 2" w:hAnsi="Verdana" w:cs="Wingdings 2"/>
+                <w:sz w:val="20"/>
+                <w:szCs w:val="20"/>
+                <w:lang w:val="en-US" w:eastAsia="zh-CN"/>
+              </w:rPr>
+              <w:t>**</w:t>
+            </w:r>
+          </w:p>
+        </w:tc>
+        <w:tc>
+          <w:tcPr>
+            <w:tcW w:w="697" w:type="dxa"/>
+            <w:vAlign w:val="center"/>
+          </w:tcPr>
+          <w:p>
+            <w:pPr>
+              <w:jc w:val="center"/>
+              <w:rPr>
+                <w:rFonts w:ascii="Verdana" w:eastAsia="Wingdings 2" w:hAnsi="Verdana" w:cs="Wingdings 2"/>
+                <w:sz w:val="20"/>
+                <w:szCs w:val="20"/>
+                <w:lang w:val="en-US" w:eastAsia="zh-CN"/>
+              </w:rPr>
+            </w:pPr>
+            <w:r>
+              <w:rPr>
+                <w:rFonts w:ascii="Verdana" w:eastAsia="Wingdings 2" w:hAnsi="Verdana" w:cs="Wingdings 2"/>
+                <w:sz w:val="20"/>
+                <w:szCs w:val="20"/>
+                <w:lang w:val="en-US" w:eastAsia="zh-CN"/>
+              </w:rPr>
+              <w:t>**</w:t>
+            </w:r>
+          </w:p>
+        </w:tc>
+        <w:tc>
+          <w:tcPr>
+            <w:tcW w:w="632" w:type="dxa"/>
+            <w:vAlign w:val="center"/>
+          </w:tcPr>
+          <w:p>
+            <w:pPr>
+              <w:jc w:val="center"/>
+              <w:rPr>
+                <w:rFonts w:ascii="Verdana" w:eastAsia="Wingdings 2" w:hAnsi="Verdana" w:cs="Wingdings 2"/>
+                <w:sz w:val="20"/>
+                <w:szCs w:val="20"/>
+                <w:lang w:val="en-US" w:eastAsia="zh-CN"/>
+              </w:rPr>
+            </w:pPr>
+          </w:p>
+        </w:tc>
+      </w:tr>
+      <w:tr>
+        <w:trPr>
+          <w:trHeight w:val="424"/>
+        </w:trPr>
+        <w:tc>
+          <w:tcPr>
+            <w:tcW w:w="1555" w:type="dxa"/>
+          </w:tcPr>
+          <w:p>
+            <w:pPr>
+              <w:rPr>
+                <w:sz w:val="24"/>
+                <w:szCs w:val="24"/>
+                <w:lang w:val="en-US"/>
+              </w:rPr>
+            </w:pPr>
+            <w:r>
+              <w:t>Rewards System</w:t>
+            </w:r>
+          </w:p>
+        </w:tc>
+        <w:tc>
+          <w:tcPr>
+            <w:tcW w:w="2693" w:type="dxa"/>
+          </w:tcPr>
+          <w:p>
+            <w:pPr>
+              <w:rPr>
+                <w:sz w:val="24"/>
+                <w:szCs w:val="24"/>
+                <w:lang w:val="en-US"/>
+              </w:rPr>
+            </w:pPr>
+            <w:r>
+              <w:t>Rewards not giving proper rewards or unable to view achievements</w:t>
+            </w:r>
+          </w:p>
+        </w:tc>
+        <w:tc>
+          <w:tcPr>
+            <w:tcW w:w="709" w:type="dxa"/>
+          </w:tcPr>
+          <w:p>
+            <w:pPr>
+              <w:jc w:val="center"/>
+              <w:rPr>
+                <w:rFonts w:ascii="Verdana" w:eastAsia="Wingdings 2" w:hAnsi="Verdana" w:cs="Wingdings 2"/>
+                <w:sz w:val="20"/>
+                <w:szCs w:val="20"/>
+                <w:lang w:val="en-US" w:eastAsia="zh-CN"/>
+              </w:rPr>
+            </w:pPr>
+            <w:r>
+              <w:t>B</w:t>
+            </w:r>
+          </w:p>
+        </w:tc>
+        <w:tc>
+          <w:tcPr>
+            <w:tcW w:w="660" w:type="dxa"/>
+            <w:vAlign w:val="center"/>
+          </w:tcPr>
+          <w:p>
+            <w:pPr>
+              <w:jc w:val="center"/>
+              <w:rPr>
+                <w:rFonts w:ascii="Verdana" w:eastAsia="Wingdings 2" w:hAnsi="Verdana" w:cs="Wingdings 2"/>
+                <w:sz w:val="20"/>
+                <w:szCs w:val="20"/>
+                <w:lang w:val="en-US" w:eastAsia="zh-CN"/>
+              </w:rPr>
+            </w:pPr>
+            <w:r>
+              <w:rPr>
+                <w:rFonts w:ascii="Verdana" w:eastAsia="Wingdings 2" w:hAnsi="Verdana" w:cs="Wingdings 2"/>
+                <w:sz w:val="20"/>
+                <w:szCs w:val="20"/>
+                <w:lang w:val="en-US" w:eastAsia="zh-CN"/>
+              </w:rPr>
               <w:t>*</w:t>
+            </w:r>
+          </w:p>
+        </w:tc>
+        <w:tc>
+          <w:tcPr>
+            <w:tcW w:w="696" w:type="dxa"/>
+            <w:vAlign w:val="center"/>
+          </w:tcPr>
+          <w:p>
+            <w:pPr>
+              <w:jc w:val="center"/>
+              <w:rPr>
+                <w:rFonts w:ascii="Verdana" w:eastAsia="Wingdings 2" w:hAnsi="Verdana" w:cs="Wingdings 2"/>
+                <w:sz w:val="20"/>
+                <w:szCs w:val="20"/>
+                <w:lang w:val="en-US" w:eastAsia="zh-CN"/>
+              </w:rPr>
+            </w:pPr>
+            <w:r>
+              <w:rPr>
+                <w:rFonts w:ascii="Verdana" w:eastAsia="Wingdings 2" w:hAnsi="Verdana" w:cs="Wingdings 2"/>
+                <w:sz w:val="20"/>
+                <w:szCs w:val="20"/>
+                <w:lang w:val="en-US" w:eastAsia="zh-CN"/>
+              </w:rPr>
+              <w:t>*</w:t>
+            </w:r>
+          </w:p>
+        </w:tc>
+        <w:tc>
+          <w:tcPr>
+            <w:tcW w:w="681" w:type="dxa"/>
+            <w:vAlign w:val="center"/>
+          </w:tcPr>
+          <w:p>
+            <w:pPr>
+              <w:jc w:val="center"/>
+              <w:rPr>
+                <w:rFonts w:ascii="Verdana" w:eastAsia="Wingdings 2" w:hAnsi="Verdana" w:cs="Wingdings 2"/>
+                <w:sz w:val="20"/>
+                <w:szCs w:val="20"/>
+                <w:lang w:val="en-US" w:eastAsia="zh-CN"/>
+              </w:rPr>
+            </w:pPr>
+            <w:r>
+              <w:rPr>
+                <w:rFonts w:ascii="Verdana" w:eastAsia="Wingdings 2" w:hAnsi="Verdana" w:cs="Wingdings 2"/>
+                <w:sz w:val="20"/>
+                <w:szCs w:val="20"/>
+                <w:lang w:val="en-US" w:eastAsia="zh-CN"/>
+              </w:rPr>
+              <w:t>**</w:t>
+            </w:r>
+          </w:p>
+        </w:tc>
+        <w:tc>
+          <w:tcPr>
+            <w:tcW w:w="693" w:type="dxa"/>
+            <w:vAlign w:val="center"/>
+          </w:tcPr>
+          <w:p>
+            <w:pPr>
+              <w:jc w:val="center"/>
+              <w:rPr>
+                <w:rFonts w:ascii="Verdana" w:eastAsia="Wingdings 2" w:hAnsi="Verdana" w:cs="Wingdings 2"/>
+                <w:sz w:val="20"/>
+                <w:szCs w:val="20"/>
+                <w:lang w:val="en-US" w:eastAsia="zh-CN"/>
+              </w:rPr>
+            </w:pPr>
+            <w:r>
+              <w:rPr>
+                <w:rFonts w:ascii="Verdana" w:eastAsia="Wingdings 2" w:hAnsi="Verdana" w:cs="Wingdings 2"/>
+                <w:sz w:val="20"/>
+                <w:szCs w:val="20"/>
+                <w:lang w:val="en-US" w:eastAsia="zh-CN"/>
+              </w:rPr>
+              <w:t>***</w:t>
+            </w:r>
+          </w:p>
+        </w:tc>
+        <w:tc>
+          <w:tcPr>
+            <w:tcW w:w="697" w:type="dxa"/>
+            <w:vAlign w:val="center"/>
+          </w:tcPr>
+          <w:p>
+            <w:pPr>
+              <w:jc w:val="center"/>
+              <w:rPr>
+                <w:rFonts w:ascii="Verdana" w:eastAsia="Wingdings 2" w:hAnsi="Verdana" w:cs="Wingdings 2"/>
+                <w:sz w:val="20"/>
+                <w:szCs w:val="20"/>
+                <w:lang w:val="en-US" w:eastAsia="zh-CN"/>
+              </w:rPr>
+            </w:pPr>
+            <w:r>
+              <w:rPr>
+                <w:rFonts w:ascii="Verdana" w:eastAsia="Wingdings 2" w:hAnsi="Verdana" w:cs="Wingdings 2"/>
+                <w:sz w:val="20"/>
+                <w:szCs w:val="20"/>
+                <w:lang w:val="en-US" w:eastAsia="zh-CN"/>
+              </w:rPr>
+              <w:t>**</w:t>
             </w:r>
           </w:p>
         </w:tc>
@@ -6758,6 +7641,7 @@
                 <w:rFonts w:eastAsia="Wingdings 2" w:cs="Wingdings 2"/>
                 <w:lang w:val="en-US"/>
               </w:rPr>
+              <w:lastRenderedPageBreak/>
               <w:t>ST</w:t>
             </w:r>
           </w:p>
@@ -6979,7 +7863,7 @@
         <w:suppressAutoHyphens/>
         <w:spacing w:after="480" w:line="240" w:lineRule="atLeast"/>
       </w:pPr>
-      <w:bookmarkStart w:id="18" w:name="_Toc37168494"/>
+      <w:bookmarkStart w:id="19" w:name="_Toc37168494"/>
       <w:r>
         <w:rPr>
           <w:rFonts w:eastAsia="Wingdings 2" w:cs="Wingdings 2"/>
@@ -6995,11 +7879,11 @@
         </w:rPr>
         <w:t>Levels</w:t>
       </w:r>
-      <w:bookmarkEnd w:id="18"/>
+      <w:bookmarkEnd w:id="19"/>
     </w:p>
     <w:p>
-      <w:bookmarkStart w:id="19" w:name="__RefHeading___Toc205713853"/>
-      <w:bookmarkEnd w:id="19"/>
+      <w:bookmarkStart w:id="20" w:name="__RefHeading___Toc205713853"/>
+      <w:bookmarkEnd w:id="20"/>
       <w:r>
         <w:rPr>
           <w:rFonts w:eastAsia="Wingdings 2" w:cs="Wingdings 2"/>
@@ -7361,10 +8245,10 @@
           <w:lang w:val="en-US"/>
         </w:rPr>
       </w:pPr>
-      <w:bookmarkStart w:id="20" w:name="__RefHeading___Toc205713854"/>
-      <w:bookmarkStart w:id="21" w:name="__RefHeading___Toc205713855"/>
-      <w:bookmarkEnd w:id="20"/>
+      <w:bookmarkStart w:id="21" w:name="__RefHeading___Toc205713854"/>
+      <w:bookmarkStart w:id="22" w:name="__RefHeading___Toc205713855"/>
       <w:bookmarkEnd w:id="21"/>
+      <w:bookmarkEnd w:id="22"/>
     </w:p>
     <w:p>
       <w:pPr>
@@ -7396,7 +8280,7 @@
           <w:lang w:val="en-US"/>
         </w:rPr>
       </w:pPr>
-      <w:bookmarkStart w:id="22" w:name="_Toc37168495"/>
+      <w:bookmarkStart w:id="23" w:name="_Toc37168495"/>
       <w:r>
         <w:rPr>
           <w:rFonts w:eastAsia="Wingdings 2" w:cs="Wingdings 2"/>
@@ -7404,7 +8288,7 @@
         </w:rPr>
         <w:t>The &lt;name test level&gt;</w:t>
       </w:r>
-      <w:bookmarkEnd w:id="22"/>
+      <w:bookmarkEnd w:id="23"/>
       <w:r>
         <w:rPr>
           <w:rFonts w:eastAsia="Wingdings 2" w:cs="Wingdings 2"/>
@@ -7414,10 +8298,10 @@
       </w:r>
     </w:p>
     <w:p>
-      <w:bookmarkStart w:id="23" w:name="__RefHeading___Toc205713856"/>
-      <w:bookmarkStart w:id="24" w:name="__RefHeading___Toc205713857"/>
-      <w:bookmarkEnd w:id="23"/>
+      <w:bookmarkStart w:id="24" w:name="__RefHeading___Toc205713856"/>
+      <w:bookmarkStart w:id="25" w:name="__RefHeading___Toc205713857"/>
       <w:bookmarkEnd w:id="24"/>
+      <w:bookmarkEnd w:id="25"/>
       <w:r>
         <w:rPr>
           <w:lang w:val="en-US"/>
@@ -7460,9 +8344,9 @@
         <w:suppressAutoHyphens/>
         <w:spacing w:before="240" w:after="240" w:line="240" w:lineRule="atLeast"/>
       </w:pPr>
-      <w:bookmarkStart w:id="25" w:name="_Toc37168496"/>
-      <w:bookmarkStart w:id="26" w:name="_Ref161820309"/>
-      <w:bookmarkStart w:id="27" w:name="_Ref161820328"/>
+      <w:bookmarkStart w:id="26" w:name="_Toc37168496"/>
+      <w:bookmarkStart w:id="27" w:name="_Ref161820309"/>
+      <w:bookmarkStart w:id="28" w:name="_Ref161820328"/>
       <w:r>
         <w:rPr>
           <w:rFonts w:eastAsia="Wingdings 2" w:cs="Wingdings 2"/>
@@ -7470,10 +8354,10 @@
         </w:rPr>
         <w:t>Entrance and Exit Criteria</w:t>
       </w:r>
-      <w:bookmarkEnd w:id="25"/>
+      <w:bookmarkEnd w:id="26"/>
     </w:p>
-    <w:bookmarkEnd w:id="26"/>
     <w:bookmarkEnd w:id="27"/>
+    <w:bookmarkEnd w:id="28"/>
     <w:p>
       <w:pPr>
         <w:rPr>
@@ -7563,7 +8447,7 @@
         <w:suppressAutoHyphens/>
         <w:spacing w:before="240" w:after="240" w:line="240" w:lineRule="atLeast"/>
       </w:pPr>
-      <w:bookmarkStart w:id="28" w:name="_Toc37168497"/>
+      <w:bookmarkStart w:id="29" w:name="_Toc37168497"/>
       <w:r>
         <w:rPr>
           <w:rFonts w:eastAsia="Wingdings 2" w:cs="Wingdings 2"/>
@@ -7571,7 +8455,7 @@
         </w:rPr>
         <w:t>Test Environment</w:t>
       </w:r>
-      <w:bookmarkEnd w:id="28"/>
+      <w:bookmarkEnd w:id="29"/>
     </w:p>
     <w:p>
       <w:pPr>
@@ -7598,7 +8482,7 @@
           <w:highlight w:val="lightGray"/>
         </w:rPr>
       </w:pPr>
-      <w:bookmarkStart w:id="29" w:name="_Toc37168498"/>
+      <w:bookmarkStart w:id="30" w:name="_Toc37168498"/>
       <w:r>
         <w:rPr>
           <w:highlight w:val="lightGray"/>
@@ -7621,7 +8505,7 @@
         <w:lastRenderedPageBreak/>
         <w:t>Test Objectives</w:t>
       </w:r>
-      <w:bookmarkEnd w:id="29"/>
+      <w:bookmarkEnd w:id="30"/>
     </w:p>
     <w:p>
       <w:pPr>
@@ -8094,8 +8978,8 @@
       </w:pPr>
     </w:p>
     <w:sectPr>
-      <w:headerReference w:type="default" r:id="rId7"/>
-      <w:footerReference w:type="default" r:id="rId8"/>
+      <w:headerReference w:type="default" r:id="rId8"/>
+      <w:footerReference w:type="default" r:id="rId9"/>
       <w:pgSz w:w="11906" w:h="16838"/>
       <w:pgMar w:top="1440" w:right="1440" w:bottom="1440" w:left="1440" w:header="708" w:footer="708" w:gutter="0"/>
       <w:cols w:space="708"/>
@@ -9538,7 +10422,6 @@
   <w:style w:type="character" w:default="1" w:styleId="DefaultParagraphFont">
     <w:name w:val="Default Paragraph Font"/>
     <w:uiPriority w:val="1"/>
-    <w:semiHidden/>
     <w:unhideWhenUsed/>
   </w:style>
   <w:style w:type="table" w:default="1" w:styleId="TableNormal">

</xml_diff>

<commit_message>
Matt: Submitted work for Item 4 in the Master Test Plan Document, fulfilling Item 3.4 in the Iteration 2 Plan.
</commit_message>
<xml_diff>
--- a/LCOM Documents/Iteration2/LCOMMasterTestPlan.docx
+++ b/LCOM Documents/Iteration2/LCOMMasterTestPlan.docx
@@ -727,15 +727,7 @@
               <w:t>Acceptance Testing</w:t>
             </w:r>
             <w:r>
-              <w:t xml:space="preserve"> – This test will ensure a polished product. Looking to find bugs in user data rather than the application itself </w:t>
-            </w:r>
-            <w:proofErr w:type="spellStart"/>
-            <w:r>
-              <w:t>eg</w:t>
-            </w:r>
-            <w:proofErr w:type="spellEnd"/>
-            <w:r>
-              <w:t>, spelling errors.</w:t>
+              <w:t xml:space="preserve"> – This test will ensure a polished product. Looking to find bugs in user data rather than the application itself eg, spelling errors.</w:t>
             </w:r>
           </w:p>
           <w:p>
@@ -2823,7 +2815,6 @@
                 <w:lang w:val="en-US"/>
               </w:rPr>
             </w:pPr>
-            <w:proofErr w:type="spellStart"/>
             <w:r>
               <w:rPr>
                 <w:b/>
@@ -2831,17 +2822,7 @@
                 <w:szCs w:val="16"/>
                 <w:lang w:val="en-US"/>
               </w:rPr>
-              <w:t>LCOMProject</w:t>
-            </w:r>
-            <w:proofErr w:type="spellEnd"/>
-            <w:r>
-              <w:rPr>
-                <w:b/>
-                <w:sz w:val="16"/>
-                <w:szCs w:val="16"/>
-                <w:lang w:val="en-US"/>
-              </w:rPr>
-              <w:t xml:space="preserve"> Vision</w:t>
+              <w:t>LCOMProject Vision</w:t>
             </w:r>
             <w:r>
               <w:rPr>
@@ -2977,25 +2958,7 @@
                 <w:szCs w:val="16"/>
                 <w:lang w:val="en-US"/>
               </w:rPr>
-              <w:t xml:space="preserve">Deepak Chand, Sam </w:t>
-            </w:r>
-            <w:proofErr w:type="spellStart"/>
-            <w:r>
-              <w:rPr>
-                <w:sz w:val="16"/>
-                <w:szCs w:val="16"/>
-                <w:lang w:val="en-US"/>
-              </w:rPr>
-              <w:t>McConchie</w:t>
-            </w:r>
-            <w:proofErr w:type="spellEnd"/>
-            <w:r>
-              <w:rPr>
-                <w:sz w:val="16"/>
-                <w:szCs w:val="16"/>
-                <w:lang w:val="en-US"/>
-              </w:rPr>
-              <w:t>, Corie Rhodes, Matthew Neil</w:t>
+              <w:t>Deepak Chand, Sam McConchie, Corie Rhodes, Matthew Neil</w:t>
             </w:r>
           </w:p>
         </w:tc>
@@ -3113,25 +3076,7 @@
                 <w:szCs w:val="16"/>
                 <w:lang w:val="en-US"/>
               </w:rPr>
-              <w:t xml:space="preserve">Deepak Chand, Sam </w:t>
-            </w:r>
-            <w:proofErr w:type="spellStart"/>
-            <w:r>
-              <w:rPr>
-                <w:sz w:val="16"/>
-                <w:szCs w:val="16"/>
-                <w:lang w:val="en-US"/>
-              </w:rPr>
-              <w:t>McConchie</w:t>
-            </w:r>
-            <w:proofErr w:type="spellEnd"/>
-            <w:r>
-              <w:rPr>
-                <w:sz w:val="16"/>
-                <w:szCs w:val="16"/>
-                <w:lang w:val="en-US"/>
-              </w:rPr>
-              <w:t>, Corie Rhodes, Matthew Neil</w:t>
+              <w:t>Deepak Chand, Sam McConchie, Corie Rhodes, Matthew Neil</w:t>
             </w:r>
           </w:p>
         </w:tc>
@@ -3204,23 +3149,7 @@
           <w:color w:val="3366FF"/>
           <w:lang w:val="en-US"/>
         </w:rPr>
-        <w:t xml:space="preserve">, data models, system architecture, user manuals, ‘old’ </w:t>
-      </w:r>
-      <w:proofErr w:type="spellStart"/>
-      <w:r>
-        <w:rPr>
-          <w:color w:val="3366FF"/>
-          <w:lang w:val="en-US"/>
-        </w:rPr>
-        <w:t>testware</w:t>
-      </w:r>
-      <w:proofErr w:type="spellEnd"/>
-      <w:r>
-        <w:rPr>
-          <w:color w:val="3366FF"/>
-          <w:lang w:val="en-US"/>
-        </w:rPr>
-        <w:t xml:space="preserve"> and AO-procedures &gt;&gt;.</w:t>
+        <w:t>, data models, system architecture, user manuals, ‘old’ testware and AO-procedures &gt;&gt;.</w:t>
       </w:r>
     </w:p>
     <w:tbl>
@@ -3454,25 +3383,7 @@
                 <w:szCs w:val="16"/>
                 <w:lang w:val="en-US"/>
               </w:rPr>
-              <w:t xml:space="preserve">Deepak Chand, Sam </w:t>
-            </w:r>
-            <w:proofErr w:type="spellStart"/>
-            <w:r>
-              <w:rPr>
-                <w:sz w:val="16"/>
-                <w:szCs w:val="16"/>
-                <w:lang w:val="en-US"/>
-              </w:rPr>
-              <w:t>McConchie</w:t>
-            </w:r>
-            <w:proofErr w:type="spellEnd"/>
-            <w:r>
-              <w:rPr>
-                <w:sz w:val="16"/>
-                <w:szCs w:val="16"/>
-                <w:lang w:val="en-US"/>
-              </w:rPr>
-              <w:t>, Corie Rhodes, Matthew Neil</w:t>
+              <w:t>Deepak Chand, Sam McConchie, Corie Rhodes, Matthew Neil</w:t>
             </w:r>
           </w:p>
         </w:tc>
@@ -3896,7 +3807,7 @@
                     <pic:cNvPicPr/>
                   </pic:nvPicPr>
                   <pic:blipFill>
-                    <a:blip r:embed="rId7">
+                    <a:blip r:embed="rId8">
                       <a:extLst>
                         <a:ext uri="{28A0092B-C50C-407E-A947-70E740481C1C}">
                           <a14:useLocalDpi xmlns:a14="http://schemas.microsoft.com/office/drawing/2010/main" val="0"/>
@@ -4671,21 +4582,7 @@
         <w:rPr>
           <w:lang w:val="en-US"/>
         </w:rPr>
-        <w:t xml:space="preserve">The extent of the risk (the risk class) is dependent on the chance of failure (how big the chance is that it goes wrong?) and it depends on the damage for the organization if it </w:t>
-      </w:r>
-      <w:proofErr w:type="gramStart"/>
-      <w:r>
-        <w:rPr>
-          <w:lang w:val="en-US"/>
-        </w:rPr>
-        <w:t>actually occurs</w:t>
-      </w:r>
-      <w:proofErr w:type="gramEnd"/>
-      <w:r>
-        <w:rPr>
-          <w:lang w:val="en-US"/>
-        </w:rPr>
-        <w:t>.</w:t>
+        <w:t>The extent of the risk (the risk class) is dependent on the chance of failure (how big the chance is that it goes wrong?) and it depends on the damage for the organization if it actually occurs.</w:t>
       </w:r>
     </w:p>
     <w:p>
@@ -6770,15 +6667,7 @@
               </w:rPr>
             </w:pPr>
             <w:r>
-              <w:t xml:space="preserve">Problems with Adding, </w:t>
-            </w:r>
-            <w:proofErr w:type="spellStart"/>
-            <w:r>
-              <w:t>Editting</w:t>
-            </w:r>
-            <w:proofErr w:type="spellEnd"/>
-            <w:r>
-              <w:t>, Deleting Tasks</w:t>
+              <w:t>Problems with Adding, Editting, Deleting Tasks</w:t>
             </w:r>
           </w:p>
         </w:tc>
@@ -8298,6 +8187,11 @@
       </w:r>
     </w:p>
     <w:p>
+      <w:pPr>
+        <w:rPr>
+          <w:lang w:val="en-US"/>
+        </w:rPr>
+      </w:pPr>
       <w:bookmarkStart w:id="24" w:name="__RefHeading___Toc205713856"/>
       <w:bookmarkStart w:id="25" w:name="__RefHeading___Toc205713857"/>
       <w:bookmarkEnd w:id="24"/>
@@ -8331,6 +8225,53 @@
           <w:lang w:val="en-US"/>
         </w:rPr>
         <w:t xml:space="preserve">. </w:t>
+      </w:r>
+    </w:p>
+    <w:p>
+      <w:pPr>
+        <w:rPr>
+          <w:lang w:val="en-US"/>
+        </w:rPr>
+      </w:pPr>
+      <w:r>
+        <w:rPr>
+          <w:lang w:val="en-US"/>
+        </w:rPr>
+        <w:t>Unit Testing: The Primary Goal of Unit Testing is to ensure that the individual functions, function as they should.</w:t>
+      </w:r>
+    </w:p>
+    <w:p>
+      <w:pPr>
+        <w:rPr>
+          <w:lang w:val="en-US"/>
+        </w:rPr>
+      </w:pPr>
+      <w:r>
+        <w:rPr>
+          <w:lang w:val="en-US"/>
+        </w:rPr>
+        <w:t>Integration Testing: The Primary Goal of Integration Testing is to ensure that functions can be integrated and work together to achieve a larger goal.</w:t>
+      </w:r>
+    </w:p>
+    <w:p>
+      <w:pPr>
+        <w:rPr>
+          <w:lang w:val="en-US"/>
+        </w:rPr>
+      </w:pPr>
+      <w:r>
+        <w:rPr>
+          <w:lang w:val="en-US"/>
+        </w:rPr>
+        <w:t xml:space="preserve">System Testing: The Primary goal of System Testing is to test a fully functioning application on a system to monitor the systems capabilities while ensuring the application is up to standard. </w:t>
+      </w:r>
+    </w:p>
+    <w:p>
+      <w:r>
+        <w:rPr>
+          <w:lang w:val="en-US"/>
+        </w:rPr>
+        <w:t xml:space="preserve">Acceptance Testing: The Primary goal of Acceptance Testing is to ensure the requirements outlines in the requirements document have been met. </w:t>
       </w:r>
     </w:p>
     <w:p>
@@ -8436,6 +8377,758 @@
         <w:t>&gt;&gt;</w:t>
       </w:r>
     </w:p>
+    <w:tbl>
+      <w:tblPr>
+        <w:tblStyle w:val="TableGrid"/>
+        <w:tblW w:w="0" w:type="auto"/>
+        <w:tblLook w:val="04A0" w:firstRow="1" w:lastRow="0" w:firstColumn="1" w:lastColumn="0" w:noHBand="0" w:noVBand="1"/>
+      </w:tblPr>
+      <w:tblGrid>
+        <w:gridCol w:w="3005"/>
+        <w:gridCol w:w="3005"/>
+        <w:gridCol w:w="3006"/>
+      </w:tblGrid>
+      <w:tr>
+        <w:tc>
+          <w:tcPr>
+            <w:tcW w:w="3005" w:type="dxa"/>
+          </w:tcPr>
+          <w:p>
+            <w:pPr>
+              <w:rPr>
+                <w:lang w:val="en-US"/>
+              </w:rPr>
+            </w:pPr>
+            <w:r>
+              <w:rPr>
+                <w:lang w:val="en-US"/>
+              </w:rPr>
+              <w:t>Testing Type</w:t>
+            </w:r>
+          </w:p>
+        </w:tc>
+        <w:tc>
+          <w:tcPr>
+            <w:tcW w:w="3005" w:type="dxa"/>
+          </w:tcPr>
+          <w:p>
+            <w:pPr>
+              <w:rPr>
+                <w:lang w:val="en-US"/>
+              </w:rPr>
+            </w:pPr>
+            <w:r>
+              <w:rPr>
+                <w:lang w:val="en-US"/>
+              </w:rPr>
+              <w:t>Entry Criteria</w:t>
+            </w:r>
+          </w:p>
+        </w:tc>
+        <w:tc>
+          <w:tcPr>
+            <w:tcW w:w="3006" w:type="dxa"/>
+          </w:tcPr>
+          <w:p>
+            <w:pPr>
+              <w:rPr>
+                <w:lang w:val="en-US"/>
+              </w:rPr>
+            </w:pPr>
+            <w:r>
+              <w:rPr>
+                <w:lang w:val="en-US"/>
+              </w:rPr>
+              <w:t>Exit Criteria</w:t>
+            </w:r>
+          </w:p>
+        </w:tc>
+      </w:tr>
+      <w:tr>
+        <w:tc>
+          <w:tcPr>
+            <w:tcW w:w="3005" w:type="dxa"/>
+          </w:tcPr>
+          <w:p>
+            <w:pPr>
+              <w:rPr>
+                <w:lang w:val="en-US"/>
+              </w:rPr>
+            </w:pPr>
+            <w:r>
+              <w:rPr>
+                <w:lang w:val="en-US"/>
+              </w:rPr>
+              <w:t>Unit Testing</w:t>
+            </w:r>
+          </w:p>
+        </w:tc>
+        <w:tc>
+          <w:tcPr>
+            <w:tcW w:w="3005" w:type="dxa"/>
+          </w:tcPr>
+          <w:p>
+            <w:pPr>
+              <w:pStyle w:val="ListParagraph"/>
+              <w:numPr>
+                <w:ilvl w:val="0"/>
+                <w:numId w:val="8"/>
+              </w:numPr>
+              <w:rPr>
+                <w:lang w:val="en-US"/>
+              </w:rPr>
+            </w:pPr>
+            <w:r>
+              <w:rPr>
+                <w:lang w:val="en-US"/>
+              </w:rPr>
+              <w:t>The function’s code has been completed</w:t>
+            </w:r>
+            <w:r>
+              <w:rPr>
+                <w:lang w:val="en-US"/>
+              </w:rPr>
+              <w:t>.</w:t>
+            </w:r>
+          </w:p>
+          <w:p>
+            <w:pPr>
+              <w:pStyle w:val="ListParagraph"/>
+              <w:numPr>
+                <w:ilvl w:val="0"/>
+                <w:numId w:val="8"/>
+              </w:numPr>
+              <w:rPr>
+                <w:lang w:val="en-US"/>
+              </w:rPr>
+            </w:pPr>
+            <w:r>
+              <w:rPr>
+                <w:lang w:val="en-US"/>
+              </w:rPr>
+              <w:t>Requirements defined.</w:t>
+            </w:r>
+          </w:p>
+          <w:p>
+            <w:pPr>
+              <w:pStyle w:val="ListParagraph"/>
+              <w:numPr>
+                <w:ilvl w:val="0"/>
+                <w:numId w:val="8"/>
+              </w:numPr>
+              <w:rPr>
+                <w:lang w:val="en-US"/>
+              </w:rPr>
+            </w:pPr>
+            <w:r>
+              <w:rPr>
+                <w:lang w:val="en-US"/>
+              </w:rPr>
+              <w:lastRenderedPageBreak/>
+              <w:t>Test cases ready</w:t>
+            </w:r>
+          </w:p>
+          <w:p>
+            <w:pPr>
+              <w:pStyle w:val="ListParagraph"/>
+              <w:numPr>
+                <w:ilvl w:val="0"/>
+                <w:numId w:val="8"/>
+              </w:numPr>
+              <w:rPr>
+                <w:lang w:val="en-US"/>
+              </w:rPr>
+            </w:pPr>
+            <w:r>
+              <w:rPr>
+                <w:lang w:val="en-US"/>
+              </w:rPr>
+              <w:t>Test environment ready.</w:t>
+            </w:r>
+          </w:p>
+        </w:tc>
+        <w:tc>
+          <w:tcPr>
+            <w:tcW w:w="3006" w:type="dxa"/>
+          </w:tcPr>
+          <w:p>
+            <w:pPr>
+              <w:pStyle w:val="ListParagraph"/>
+              <w:numPr>
+                <w:ilvl w:val="0"/>
+                <w:numId w:val="8"/>
+              </w:numPr>
+              <w:rPr>
+                <w:lang w:val="en-US"/>
+              </w:rPr>
+            </w:pPr>
+            <w:r>
+              <w:rPr>
+                <w:lang w:val="en-US"/>
+              </w:rPr>
+              <w:lastRenderedPageBreak/>
+              <w:t xml:space="preserve">Successful </w:t>
+            </w:r>
+            <w:r>
+              <w:rPr>
+                <w:lang w:val="en-US"/>
+              </w:rPr>
+              <w:t>execution of unit test cases.</w:t>
+            </w:r>
+          </w:p>
+          <w:p>
+            <w:pPr>
+              <w:pStyle w:val="ListParagraph"/>
+              <w:numPr>
+                <w:ilvl w:val="0"/>
+                <w:numId w:val="8"/>
+              </w:numPr>
+              <w:rPr>
+                <w:lang w:val="en-US"/>
+              </w:rPr>
+            </w:pPr>
+            <w:r>
+              <w:rPr>
+                <w:lang w:val="en-US"/>
+              </w:rPr>
+              <w:lastRenderedPageBreak/>
+              <w:t>All Bugs and Issues resolved.</w:t>
+            </w:r>
+          </w:p>
+          <w:p>
+            <w:pPr>
+              <w:pStyle w:val="ListParagraph"/>
+              <w:numPr>
+                <w:ilvl w:val="0"/>
+                <w:numId w:val="8"/>
+              </w:numPr>
+              <w:rPr>
+                <w:lang w:val="en-US"/>
+              </w:rPr>
+            </w:pPr>
+            <w:r>
+              <w:rPr>
+                <w:lang w:val="en-US"/>
+              </w:rPr>
+              <w:t>Code is complete</w:t>
+            </w:r>
+          </w:p>
+        </w:tc>
+      </w:tr>
+      <w:tr>
+        <w:tc>
+          <w:tcPr>
+            <w:tcW w:w="3005" w:type="dxa"/>
+          </w:tcPr>
+          <w:p>
+            <w:pPr>
+              <w:rPr>
+                <w:lang w:val="en-US"/>
+              </w:rPr>
+            </w:pPr>
+            <w:r>
+              <w:rPr>
+                <w:lang w:val="en-US"/>
+              </w:rPr>
+              <w:lastRenderedPageBreak/>
+              <w:t>Integration Testing</w:t>
+            </w:r>
+          </w:p>
+        </w:tc>
+        <w:tc>
+          <w:tcPr>
+            <w:tcW w:w="3005" w:type="dxa"/>
+          </w:tcPr>
+          <w:p>
+            <w:pPr>
+              <w:pStyle w:val="ListParagraph"/>
+              <w:numPr>
+                <w:ilvl w:val="0"/>
+                <w:numId w:val="8"/>
+              </w:numPr>
+              <w:rPr>
+                <w:lang w:val="en-US"/>
+              </w:rPr>
+            </w:pPr>
+            <w:r>
+              <w:rPr>
+                <w:lang w:val="en-US"/>
+              </w:rPr>
+              <w:t>Completion of Unit Testing for all required functions.</w:t>
+            </w:r>
+          </w:p>
+          <w:p>
+            <w:pPr>
+              <w:pStyle w:val="ListParagraph"/>
+              <w:numPr>
+                <w:ilvl w:val="0"/>
+                <w:numId w:val="8"/>
+              </w:numPr>
+              <w:rPr>
+                <w:lang w:val="en-US"/>
+              </w:rPr>
+            </w:pPr>
+            <w:r>
+              <w:rPr>
+                <w:lang w:val="en-US"/>
+              </w:rPr>
+              <w:t>Bugs and Issues from Unit testing fixed and closed.</w:t>
+            </w:r>
+          </w:p>
+          <w:p>
+            <w:pPr>
+              <w:pStyle w:val="ListParagraph"/>
+              <w:numPr>
+                <w:ilvl w:val="0"/>
+                <w:numId w:val="8"/>
+              </w:numPr>
+              <w:rPr>
+                <w:lang w:val="en-US"/>
+              </w:rPr>
+            </w:pPr>
+            <w:r>
+              <w:rPr>
+                <w:lang w:val="en-US"/>
+              </w:rPr>
+              <w:t>Integration Plan Ready</w:t>
+            </w:r>
+          </w:p>
+          <w:p>
+            <w:pPr>
+              <w:pStyle w:val="ListParagraph"/>
+              <w:numPr>
+                <w:ilvl w:val="0"/>
+                <w:numId w:val="8"/>
+              </w:numPr>
+              <w:rPr>
+                <w:lang w:val="en-US"/>
+              </w:rPr>
+            </w:pPr>
+            <w:r>
+              <w:rPr>
+                <w:lang w:val="en-US"/>
+              </w:rPr>
+              <w:t>Test Case Ready</w:t>
+            </w:r>
+          </w:p>
+          <w:p>
+            <w:pPr>
+              <w:pStyle w:val="ListParagraph"/>
+              <w:numPr>
+                <w:ilvl w:val="0"/>
+                <w:numId w:val="8"/>
+              </w:numPr>
+              <w:rPr>
+                <w:lang w:val="en-US"/>
+              </w:rPr>
+            </w:pPr>
+            <w:r>
+              <w:rPr>
+                <w:lang w:val="en-US"/>
+              </w:rPr>
+              <w:t>Test Environment Ready</w:t>
+            </w:r>
+          </w:p>
+        </w:tc>
+        <w:tc>
+          <w:tcPr>
+            <w:tcW w:w="3006" w:type="dxa"/>
+          </w:tcPr>
+          <w:p>
+            <w:pPr>
+              <w:pStyle w:val="ListParagraph"/>
+              <w:numPr>
+                <w:ilvl w:val="0"/>
+                <w:numId w:val="8"/>
+              </w:numPr>
+              <w:rPr>
+                <w:lang w:val="en-US"/>
+              </w:rPr>
+            </w:pPr>
+            <w:r>
+              <w:rPr>
+                <w:lang w:val="en-US"/>
+              </w:rPr>
+              <w:t>Successful Execution of Integration Test Cases.</w:t>
+            </w:r>
+          </w:p>
+          <w:p>
+            <w:pPr>
+              <w:pStyle w:val="ListParagraph"/>
+              <w:numPr>
+                <w:ilvl w:val="0"/>
+                <w:numId w:val="8"/>
+              </w:numPr>
+              <w:rPr>
+                <w:lang w:val="en-US"/>
+              </w:rPr>
+            </w:pPr>
+            <w:r>
+              <w:rPr>
+                <w:lang w:val="en-US"/>
+              </w:rPr>
+              <w:t>Bugs and Issues have been resolved</w:t>
+            </w:r>
+          </w:p>
+        </w:tc>
+      </w:tr>
+      <w:tr>
+        <w:tc>
+          <w:tcPr>
+            <w:tcW w:w="3005" w:type="dxa"/>
+          </w:tcPr>
+          <w:p>
+            <w:pPr>
+              <w:rPr>
+                <w:lang w:val="en-US"/>
+              </w:rPr>
+            </w:pPr>
+            <w:r>
+              <w:rPr>
+                <w:lang w:val="en-US"/>
+              </w:rPr>
+              <w:t>System Testing</w:t>
+            </w:r>
+          </w:p>
+        </w:tc>
+        <w:tc>
+          <w:tcPr>
+            <w:tcW w:w="3005" w:type="dxa"/>
+          </w:tcPr>
+          <w:p>
+            <w:pPr>
+              <w:pStyle w:val="ListParagraph"/>
+              <w:numPr>
+                <w:ilvl w:val="0"/>
+                <w:numId w:val="8"/>
+              </w:numPr>
+              <w:rPr>
+                <w:lang w:val="en-US"/>
+              </w:rPr>
+            </w:pPr>
+            <w:r>
+              <w:rPr>
+                <w:lang w:val="en-US"/>
+              </w:rPr>
+              <w:t>Completion of Integration Testing</w:t>
+            </w:r>
+          </w:p>
+          <w:p>
+            <w:pPr>
+              <w:pStyle w:val="ListParagraph"/>
+              <w:numPr>
+                <w:ilvl w:val="0"/>
+                <w:numId w:val="8"/>
+              </w:numPr>
+              <w:rPr>
+                <w:lang w:val="en-US"/>
+              </w:rPr>
+            </w:pPr>
+            <w:r>
+              <w:rPr>
+                <w:lang w:val="en-US"/>
+              </w:rPr>
+              <w:t>Bugs and Issues found in Integration Testing fixed and closed.</w:t>
+            </w:r>
+          </w:p>
+          <w:p>
+            <w:pPr>
+              <w:pStyle w:val="ListParagraph"/>
+              <w:numPr>
+                <w:ilvl w:val="0"/>
+                <w:numId w:val="8"/>
+              </w:numPr>
+              <w:rPr>
+                <w:lang w:val="en-US"/>
+              </w:rPr>
+            </w:pPr>
+            <w:r>
+              <w:rPr>
+                <w:lang w:val="en-US"/>
+              </w:rPr>
+              <w:t>Test Cases Ready</w:t>
+            </w:r>
+          </w:p>
+          <w:p>
+            <w:pPr>
+              <w:pStyle w:val="ListParagraph"/>
+              <w:numPr>
+                <w:ilvl w:val="0"/>
+                <w:numId w:val="8"/>
+              </w:numPr>
+              <w:rPr>
+                <w:lang w:val="en-US"/>
+              </w:rPr>
+            </w:pPr>
+            <w:r>
+              <w:rPr>
+                <w:lang w:val="en-US"/>
+              </w:rPr>
+              <w:t>Test Environment Ready</w:t>
+            </w:r>
+          </w:p>
+        </w:tc>
+        <w:tc>
+          <w:tcPr>
+            <w:tcW w:w="3006" w:type="dxa"/>
+          </w:tcPr>
+          <w:p>
+            <w:pPr>
+              <w:pStyle w:val="ListParagraph"/>
+              <w:numPr>
+                <w:ilvl w:val="0"/>
+                <w:numId w:val="8"/>
+              </w:numPr>
+              <w:rPr>
+                <w:lang w:val="en-US"/>
+              </w:rPr>
+            </w:pPr>
+            <w:r>
+              <w:rPr>
+                <w:lang w:val="en-US"/>
+              </w:rPr>
+              <w:t>Successful Execution of System Test Cases.</w:t>
+            </w:r>
+          </w:p>
+          <w:p>
+            <w:pPr>
+              <w:pStyle w:val="ListParagraph"/>
+              <w:numPr>
+                <w:ilvl w:val="0"/>
+                <w:numId w:val="8"/>
+              </w:numPr>
+              <w:rPr>
+                <w:lang w:val="en-US"/>
+              </w:rPr>
+            </w:pPr>
+            <w:r>
+              <w:rPr>
+                <w:lang w:val="en-US"/>
+              </w:rPr>
+              <w:t>All Business and Function Requirements are achieved.</w:t>
+            </w:r>
+          </w:p>
+          <w:p>
+            <w:pPr>
+              <w:pStyle w:val="ListParagraph"/>
+              <w:numPr>
+                <w:ilvl w:val="0"/>
+                <w:numId w:val="8"/>
+              </w:numPr>
+              <w:rPr>
+                <w:lang w:val="en-US"/>
+              </w:rPr>
+            </w:pPr>
+            <w:r>
+              <w:rPr>
+                <w:lang w:val="en-US"/>
+              </w:rPr>
+              <w:t>Bugs and Issues have been resolved.</w:t>
+            </w:r>
+          </w:p>
+          <w:p>
+            <w:pPr>
+              <w:pStyle w:val="ListParagraph"/>
+              <w:numPr>
+                <w:ilvl w:val="0"/>
+                <w:numId w:val="8"/>
+              </w:numPr>
+              <w:rPr>
+                <w:lang w:val="en-US"/>
+              </w:rPr>
+            </w:pPr>
+            <w:r>
+              <w:rPr>
+                <w:lang w:val="en-US"/>
+              </w:rPr>
+              <w:t>Systems Compatibility with supported software and hardware is sound.</w:t>
+            </w:r>
+          </w:p>
+        </w:tc>
+      </w:tr>
+      <w:tr>
+        <w:tc>
+          <w:tcPr>
+            <w:tcW w:w="3005" w:type="dxa"/>
+          </w:tcPr>
+          <w:p>
+            <w:pPr>
+              <w:rPr>
+                <w:lang w:val="en-US"/>
+              </w:rPr>
+            </w:pPr>
+            <w:r>
+              <w:rPr>
+                <w:lang w:val="en-US"/>
+              </w:rPr>
+              <w:t>Acceptance Testing</w:t>
+            </w:r>
+          </w:p>
+        </w:tc>
+        <w:tc>
+          <w:tcPr>
+            <w:tcW w:w="3005" w:type="dxa"/>
+          </w:tcPr>
+          <w:p>
+            <w:pPr>
+              <w:pStyle w:val="ListParagraph"/>
+              <w:numPr>
+                <w:ilvl w:val="0"/>
+                <w:numId w:val="8"/>
+              </w:numPr>
+              <w:rPr>
+                <w:lang w:val="en-US"/>
+              </w:rPr>
+            </w:pPr>
+            <w:r>
+              <w:rPr>
+                <w:lang w:val="en-US"/>
+              </w:rPr>
+              <w:t>Completion of System Testing.</w:t>
+            </w:r>
+          </w:p>
+          <w:p>
+            <w:pPr>
+              <w:pStyle w:val="ListParagraph"/>
+              <w:numPr>
+                <w:ilvl w:val="0"/>
+                <w:numId w:val="8"/>
+              </w:numPr>
+              <w:rPr>
+                <w:lang w:val="en-US"/>
+              </w:rPr>
+            </w:pPr>
+            <w:r>
+              <w:rPr>
+                <w:lang w:val="en-US"/>
+              </w:rPr>
+              <w:t>Bugs and Issues found in System Testing fixed and closed.</w:t>
+            </w:r>
+          </w:p>
+          <w:p>
+            <w:pPr>
+              <w:pStyle w:val="ListParagraph"/>
+              <w:numPr>
+                <w:ilvl w:val="0"/>
+                <w:numId w:val="8"/>
+              </w:numPr>
+              <w:rPr>
+                <w:lang w:val="en-US"/>
+              </w:rPr>
+            </w:pPr>
+            <w:r>
+              <w:rPr>
+                <w:lang w:val="en-US"/>
+              </w:rPr>
+              <w:t>Business and Functional Requirements are achieved.</w:t>
+            </w:r>
+          </w:p>
+          <w:p>
+            <w:pPr>
+              <w:pStyle w:val="ListParagraph"/>
+              <w:numPr>
+                <w:ilvl w:val="0"/>
+                <w:numId w:val="8"/>
+              </w:numPr>
+              <w:rPr>
+                <w:lang w:val="en-US"/>
+              </w:rPr>
+            </w:pPr>
+            <w:r>
+              <w:rPr>
+                <w:lang w:val="en-US"/>
+              </w:rPr>
+              <w:t>Test Cases Ready.</w:t>
+            </w:r>
+          </w:p>
+          <w:p>
+            <w:pPr>
+              <w:pStyle w:val="ListParagraph"/>
+              <w:numPr>
+                <w:ilvl w:val="0"/>
+                <w:numId w:val="8"/>
+              </w:numPr>
+              <w:rPr>
+                <w:lang w:val="en-US"/>
+              </w:rPr>
+            </w:pPr>
+            <w:r>
+              <w:rPr>
+                <w:lang w:val="en-US"/>
+              </w:rPr>
+              <w:t>Test Environment Ready.</w:t>
+            </w:r>
+          </w:p>
+        </w:tc>
+        <w:tc>
+          <w:tcPr>
+            <w:tcW w:w="3006" w:type="dxa"/>
+          </w:tcPr>
+          <w:p>
+            <w:pPr>
+              <w:pStyle w:val="ListParagraph"/>
+              <w:numPr>
+                <w:ilvl w:val="0"/>
+                <w:numId w:val="8"/>
+              </w:numPr>
+              <w:rPr>
+                <w:lang w:val="en-US"/>
+              </w:rPr>
+            </w:pPr>
+            <w:r>
+              <w:rPr>
+                <w:lang w:val="en-US"/>
+              </w:rPr>
+              <w:t>Successful Execution of User Acceptance Test Cases.</w:t>
+            </w:r>
+          </w:p>
+          <w:p>
+            <w:pPr>
+              <w:pStyle w:val="ListParagraph"/>
+              <w:numPr>
+                <w:ilvl w:val="0"/>
+                <w:numId w:val="8"/>
+              </w:numPr>
+              <w:rPr>
+                <w:lang w:val="en-US"/>
+              </w:rPr>
+            </w:pPr>
+            <w:r>
+              <w:rPr>
+                <w:lang w:val="en-US"/>
+              </w:rPr>
+              <w:t>Business Requirements have been met.</w:t>
+            </w:r>
+          </w:p>
+          <w:p>
+            <w:pPr>
+              <w:pStyle w:val="ListParagraph"/>
+              <w:numPr>
+                <w:ilvl w:val="0"/>
+                <w:numId w:val="8"/>
+              </w:numPr>
+              <w:rPr>
+                <w:lang w:val="en-US"/>
+              </w:rPr>
+            </w:pPr>
+            <w:r>
+              <w:rPr>
+                <w:lang w:val="en-US"/>
+              </w:rPr>
+              <w:t>No defects were left out.</w:t>
+            </w:r>
+          </w:p>
+        </w:tc>
+      </w:tr>
+    </w:tbl>
+    <w:p>
+      <w:pPr>
+        <w:rPr>
+          <w:color w:val="3366FF"/>
+          <w:lang w:val="en-US"/>
+        </w:rPr>
+      </w:pPr>
+    </w:p>
     <w:p>
       <w:pPr>
         <w:pStyle w:val="Heading3"/>
@@ -8448,6 +9141,7 @@
         <w:spacing w:before="240" w:after="240" w:line="240" w:lineRule="atLeast"/>
       </w:pPr>
       <w:bookmarkStart w:id="29" w:name="_Toc37168497"/>
+      <w:bookmarkStart w:id="30" w:name="_Hlk131768089"/>
       <w:r>
         <w:rPr>
           <w:rFonts w:eastAsia="Wingdings 2" w:cs="Wingdings 2"/>
@@ -8457,11 +9151,12 @@
       </w:r>
       <w:bookmarkEnd w:id="29"/>
     </w:p>
+    <w:bookmarkEnd w:id="30"/>
     <w:p>
       <w:pPr>
         <w:rPr>
-          <w:rFonts w:cs="Arial"/>
           <w:color w:val="3366FF"/>
+          <w:lang w:val="en-US"/>
         </w:rPr>
       </w:pPr>
       <w:r>
@@ -8475,37 +9170,99 @@
     <w:p>
       <w:pPr>
         <w:rPr>
-          <w:rFonts w:asciiTheme="majorHAnsi" w:eastAsiaTheme="majorEastAsia" w:hAnsiTheme="majorHAnsi" w:cstheme="majorBidi"/>
-          <w:color w:val="1F3763" w:themeColor="accent1" w:themeShade="7F"/>
-          <w:sz w:val="24"/>
-          <w:szCs w:val="24"/>
-          <w:highlight w:val="lightGray"/>
-        </w:rPr>
-      </w:pPr>
-      <w:bookmarkStart w:id="30" w:name="_Toc37168498"/>
-      <w:r>
-        <w:rPr>
-          <w:highlight w:val="lightGray"/>
-        </w:rPr>
-        <w:br w:type="page"/>
+          <w:lang w:val="en-US"/>
+        </w:rPr>
+      </w:pPr>
+      <w:r>
+        <w:rPr>
+          <w:lang w:val="en-US"/>
+        </w:rPr>
+        <w:t xml:space="preserve">Android Studio comes with a complete suite of testing functionality, from Mockito, to Kotlin Virtual Machines. We should be able to complete all our tests using these tools with some being tested on a real android device. </w:t>
       </w:r>
     </w:p>
+    <w:p>
+      <w:pPr>
+        <w:rPr>
+          <w:lang w:val="en-US"/>
+        </w:rPr>
+      </w:pPr>
+      <w:r>
+        <w:rPr>
+          <w:lang w:val="en-US"/>
+        </w:rPr>
+        <w:lastRenderedPageBreak/>
+        <w:t>-Unit testing and Integration testing will be done with Mockito.</w:t>
+      </w:r>
+    </w:p>
+    <w:p>
+      <w:pPr>
+        <w:rPr>
+          <w:lang w:val="en-US"/>
+        </w:rPr>
+      </w:pPr>
+      <w:r>
+        <w:rPr>
+          <w:lang w:val="en-US"/>
+        </w:rPr>
+        <w:t>-System Testing will be done with Java Virtual Machine for an android emulator as well as real android systems.</w:t>
+      </w:r>
+    </w:p>
+    <w:p>
+      <w:pPr>
+        <w:rPr>
+          <w:rFonts w:cs="Arial"/>
+        </w:rPr>
+      </w:pPr>
+      <w:r>
+        <w:rPr>
+          <w:lang w:val="en-US"/>
+        </w:rPr>
+        <w:t>-</w:t>
+      </w:r>
+      <w:r>
+        <w:rPr>
+          <w:lang w:val="en-US"/>
+        </w:rPr>
+        <w:t xml:space="preserve"> User Acceptance tests will have a similar environment to the System Testing environment. It will be done with real Android Systems.</w:t>
+      </w:r>
+    </w:p>
+    <w:p>
+      <w:bookmarkStart w:id="31" w:name="_Toc37168498"/>
+    </w:p>
+    <w:p/>
+    <w:bookmarkEnd w:id="31"/>
     <w:p>
       <w:pPr>
         <w:pStyle w:val="Heading3"/>
         <w:keepLines w:val="0"/>
         <w:suppressAutoHyphens/>
         <w:spacing w:before="240" w:after="240" w:line="240" w:lineRule="atLeast"/>
-      </w:pPr>
-      <w:r>
         <w:rPr>
           <w:rFonts w:eastAsia="Wingdings 2" w:cs="Wingdings 2"/>
           <w:lang w:val="en-US"/>
         </w:rPr>
-        <w:lastRenderedPageBreak/>
-        <w:t>Test Objectives</w:t>
-      </w:r>
-      <w:bookmarkEnd w:id="30"/>
+      </w:pPr>
+      <w:r>
+        <w:rPr>
+          <w:rFonts w:eastAsia="Wingdings 2" w:cs="Wingdings 2"/>
+          <w:lang w:val="en-US"/>
+        </w:rPr>
+        <w:t xml:space="preserve">4.1.3 </w:t>
+      </w:r>
+      <w:r>
+        <w:rPr>
+          <w:rFonts w:eastAsia="Wingdings 2" w:cs="Wingdings 2"/>
+          <w:lang w:val="en-US"/>
+        </w:rPr>
+        <w:t xml:space="preserve">Test </w:t>
+      </w:r>
+      <w:r>
+        <w:rPr>
+          <w:rFonts w:eastAsia="Wingdings 2" w:cs="Wingdings 2"/>
+          <w:lang w:val="en-US"/>
+        </w:rPr>
+        <w:t>Objectives</w:t>
+      </w:r>
     </w:p>
     <w:p>
       <w:pPr>
@@ -8705,7 +9462,7 @@
                 <w:szCs w:val="16"/>
                 <w:lang w:val="en-US"/>
               </w:rPr>
-              <w:t>Borrowing: swipe card integration</w:t>
+              <w:t>Adding Task</w:t>
             </w:r>
           </w:p>
         </w:tc>
@@ -8736,7 +9493,7 @@
                 <w:szCs w:val="16"/>
                 <w:lang w:val="en-US"/>
               </w:rPr>
-              <w:t>Ensure card reader interacts correctly with software system</w:t>
+              <w:t>Ensure a Task is saved to the local memory and can be viewed.</w:t>
             </w:r>
           </w:p>
         </w:tc>
@@ -8767,9 +9524,8 @@
                 <w:szCs w:val="16"/>
                 <w:lang w:val="en-US"/>
               </w:rPr>
-              <w:t xml:space="preserve">Functionality a specified in defined </w:t>
-            </w:r>
-            <w:proofErr w:type="gramStart"/>
+              <w:t>User Input Variables are recorded and stored in the AddTask Class</w:t>
+            </w:r>
             <w:r>
               <w:rPr>
                 <w:rFonts w:eastAsia="Wingdings 2" w:cs="Wingdings 2"/>
@@ -8777,17 +9533,7 @@
                 <w:szCs w:val="16"/>
                 <w:lang w:val="en-US"/>
               </w:rPr>
-              <w:t>interface  intended</w:t>
-            </w:r>
-            <w:proofErr w:type="gramEnd"/>
-            <w:r>
-              <w:rPr>
-                <w:rFonts w:eastAsia="Wingdings 2" w:cs="Wingdings 2"/>
-                <w:sz w:val="16"/>
-                <w:szCs w:val="16"/>
-                <w:lang w:val="en-US"/>
-              </w:rPr>
-              <w:t xml:space="preserve">, </w:t>
+              <w:t xml:space="preserve"> </w:t>
             </w:r>
           </w:p>
         </w:tc>
@@ -8818,7 +9564,25 @@
                 <w:szCs w:val="16"/>
                 <w:lang w:val="en-US"/>
               </w:rPr>
-              <w:t>During implementation of Borrow Book Use Case</w:t>
+              <w:t xml:space="preserve">During implementation of </w:t>
+            </w:r>
+            <w:r>
+              <w:rPr>
+                <w:rFonts w:eastAsia="Wingdings 2" w:cs="Wingdings 2"/>
+                <w:sz w:val="16"/>
+                <w:szCs w:val="16"/>
+                <w:lang w:val="en-US"/>
+              </w:rPr>
+              <w:t>Add Task</w:t>
+            </w:r>
+            <w:r>
+              <w:rPr>
+                <w:rFonts w:eastAsia="Wingdings 2" w:cs="Wingdings 2"/>
+                <w:sz w:val="16"/>
+                <w:szCs w:val="16"/>
+                <w:lang w:val="en-US"/>
+              </w:rPr>
+              <w:t xml:space="preserve"> Use Case</w:t>
             </w:r>
           </w:p>
         </w:tc>
@@ -8851,7 +9615,7 @@
                 <w:szCs w:val="16"/>
                 <w:lang w:val="en-US"/>
               </w:rPr>
-              <w:t>Returning items: Loans and patrons records not updated</w:t>
+              <w:t>Rewards: Completing Task</w:t>
             </w:r>
           </w:p>
         </w:tc>
@@ -8882,7 +9646,16 @@
                 <w:szCs w:val="16"/>
                 <w:lang w:val="en-US"/>
               </w:rPr>
-              <w:t>Ensure loan and patron records are updated as appropriate during book return</w:t>
+              <w:t xml:space="preserve">Ensure </w:t>
+            </w:r>
+            <w:r>
+              <w:rPr>
+                <w:rFonts w:eastAsia="Wingdings 2" w:cs="Wingdings 2"/>
+                <w:sz w:val="16"/>
+                <w:szCs w:val="16"/>
+                <w:lang w:val="en-US"/>
+              </w:rPr>
+              <w:t>User and Task Records are updated and the Rewards Function awards the correct rewards and stores them properly</w:t>
             </w:r>
           </w:p>
         </w:tc>
@@ -8913,27 +9686,7 @@
                 <w:szCs w:val="16"/>
                 <w:lang w:val="en-US"/>
               </w:rPr>
-              <w:t xml:space="preserve">Appropriate methods in correct DAOs are getting called by </w:t>
-            </w:r>
-            <w:proofErr w:type="spellStart"/>
-            <w:r>
-              <w:rPr>
-                <w:rFonts w:eastAsia="Wingdings 2" w:cs="Wingdings 2"/>
-                <w:sz w:val="16"/>
-                <w:szCs w:val="16"/>
-                <w:lang w:val="en-US"/>
-              </w:rPr>
-              <w:t>ReturnBook</w:t>
-            </w:r>
-            <w:proofErr w:type="spellEnd"/>
-            <w:r>
-              <w:rPr>
-                <w:rFonts w:eastAsia="Wingdings 2" w:cs="Wingdings 2"/>
-                <w:sz w:val="16"/>
-                <w:szCs w:val="16"/>
-                <w:lang w:val="en-US"/>
-              </w:rPr>
-              <w:t xml:space="preserve"> control class</w:t>
+              <w:t>User is received the correct rewards for the tasks completed.</w:t>
             </w:r>
           </w:p>
         </w:tc>
@@ -8964,7 +9717,268 @@
                 <w:szCs w:val="16"/>
                 <w:lang w:val="en-US"/>
               </w:rPr>
-              <w:t>During implementation of Return Book use case.</w:t>
+              <w:t xml:space="preserve">During implementation </w:t>
+            </w:r>
+            <w:r>
+              <w:rPr>
+                <w:rFonts w:eastAsia="Wingdings 2" w:cs="Wingdings 2"/>
+                <w:sz w:val="16"/>
+                <w:szCs w:val="16"/>
+                <w:lang w:val="en-US"/>
+              </w:rPr>
+              <w:t>of the Complete Task Use Case.</w:t>
+            </w:r>
+          </w:p>
+        </w:tc>
+      </w:tr>
+      <w:tr>
+        <w:tc>
+          <w:tcPr>
+            <w:tcW w:w="905" w:type="pct"/>
+            <w:tcBorders>
+              <w:top w:val="single" w:sz="4" w:space="0" w:color="000000"/>
+              <w:left w:val="single" w:sz="4" w:space="0" w:color="000000"/>
+              <w:bottom w:val="single" w:sz="4" w:space="0" w:color="000000"/>
+              <w:right w:val="nil"/>
+            </w:tcBorders>
+          </w:tcPr>
+          <w:p>
+            <w:pPr>
+              <w:snapToGrid w:val="0"/>
+              <w:rPr>
+                <w:rFonts w:eastAsia="Wingdings 2" w:cs="Wingdings 2"/>
+                <w:sz w:val="16"/>
+                <w:szCs w:val="16"/>
+                <w:lang w:val="en-US"/>
+              </w:rPr>
+            </w:pPr>
+            <w:r>
+              <w:rPr>
+                <w:rFonts w:eastAsia="Wingdings 2" w:cs="Wingdings 2"/>
+                <w:sz w:val="16"/>
+                <w:szCs w:val="16"/>
+                <w:lang w:val="en-US"/>
+              </w:rPr>
+              <w:t>Usability</w:t>
+            </w:r>
+          </w:p>
+        </w:tc>
+        <w:tc>
+          <w:tcPr>
+            <w:tcW w:w="1303" w:type="pct"/>
+            <w:tcBorders>
+              <w:top w:val="single" w:sz="4" w:space="0" w:color="000000"/>
+              <w:left w:val="single" w:sz="4" w:space="0" w:color="000000"/>
+              <w:bottom w:val="single" w:sz="4" w:space="0" w:color="000000"/>
+              <w:right w:val="single" w:sz="4" w:space="0" w:color="000000"/>
+            </w:tcBorders>
+          </w:tcPr>
+          <w:p>
+            <w:pPr>
+              <w:snapToGrid w:val="0"/>
+              <w:rPr>
+                <w:rFonts w:eastAsia="Wingdings 2" w:cs="Wingdings 2"/>
+                <w:sz w:val="16"/>
+                <w:szCs w:val="16"/>
+                <w:lang w:val="en-US"/>
+              </w:rPr>
+            </w:pPr>
+            <w:r>
+              <w:rPr>
+                <w:rFonts w:eastAsia="Wingdings 2" w:cs="Wingdings 2"/>
+                <w:sz w:val="16"/>
+                <w:szCs w:val="16"/>
+                <w:lang w:val="en-US"/>
+              </w:rPr>
+              <w:t>To ensure it is easy to do everything on this application.</w:t>
+            </w:r>
+          </w:p>
+        </w:tc>
+        <w:tc>
+          <w:tcPr>
+            <w:tcW w:w="1396" w:type="pct"/>
+            <w:tcBorders>
+              <w:top w:val="single" w:sz="4" w:space="0" w:color="000000"/>
+              <w:left w:val="single" w:sz="4" w:space="0" w:color="000000"/>
+              <w:bottom w:val="single" w:sz="4" w:space="0" w:color="000000"/>
+              <w:right w:val="single" w:sz="4" w:space="0" w:color="000000"/>
+            </w:tcBorders>
+          </w:tcPr>
+          <w:p>
+            <w:pPr>
+              <w:snapToGrid w:val="0"/>
+              <w:rPr>
+                <w:rFonts w:eastAsia="Wingdings 2" w:cs="Wingdings 2"/>
+                <w:sz w:val="16"/>
+                <w:szCs w:val="16"/>
+                <w:lang w:val="en-US"/>
+              </w:rPr>
+            </w:pPr>
+            <w:r>
+              <w:rPr>
+                <w:rFonts w:eastAsia="Wingdings 2" w:cs="Wingdings 2"/>
+                <w:sz w:val="16"/>
+                <w:szCs w:val="16"/>
+                <w:lang w:val="en-US"/>
+              </w:rPr>
+              <w:t>Ensure there is not a lot of steps to achieve anything in this app</w:t>
+            </w:r>
+          </w:p>
+        </w:tc>
+        <w:tc>
+          <w:tcPr>
+            <w:tcW w:w="1396" w:type="pct"/>
+            <w:tcBorders>
+              <w:top w:val="single" w:sz="4" w:space="0" w:color="000000"/>
+              <w:left w:val="single" w:sz="4" w:space="0" w:color="000000"/>
+              <w:bottom w:val="single" w:sz="4" w:space="0" w:color="000000"/>
+              <w:right w:val="single" w:sz="4" w:space="0" w:color="000000"/>
+            </w:tcBorders>
+          </w:tcPr>
+          <w:p>
+            <w:pPr>
+              <w:snapToGrid w:val="0"/>
+              <w:rPr>
+                <w:rFonts w:eastAsia="Wingdings 2" w:cs="Wingdings 2"/>
+                <w:sz w:val="16"/>
+                <w:szCs w:val="16"/>
+                <w:lang w:val="en-US"/>
+              </w:rPr>
+            </w:pPr>
+            <w:r>
+              <w:rPr>
+                <w:rFonts w:eastAsia="Wingdings 2" w:cs="Wingdings 2"/>
+                <w:sz w:val="16"/>
+                <w:szCs w:val="16"/>
+                <w:lang w:val="en-US"/>
+              </w:rPr>
+              <w:t>During Usability Test Case</w:t>
+            </w:r>
+          </w:p>
+        </w:tc>
+      </w:tr>
+      <w:tr>
+        <w:tc>
+          <w:tcPr>
+            <w:tcW w:w="905" w:type="pct"/>
+            <w:tcBorders>
+              <w:top w:val="single" w:sz="4" w:space="0" w:color="000000"/>
+              <w:left w:val="single" w:sz="4" w:space="0" w:color="000000"/>
+              <w:bottom w:val="single" w:sz="4" w:space="0" w:color="000000"/>
+              <w:right w:val="nil"/>
+            </w:tcBorders>
+          </w:tcPr>
+          <w:p>
+            <w:pPr>
+              <w:snapToGrid w:val="0"/>
+              <w:rPr>
+                <w:rFonts w:eastAsia="Wingdings 2" w:cs="Wingdings 2"/>
+                <w:sz w:val="16"/>
+                <w:szCs w:val="16"/>
+                <w:lang w:val="en-US"/>
+              </w:rPr>
+            </w:pPr>
+            <w:r>
+              <w:rPr>
+                <w:rFonts w:eastAsia="Wingdings 2" w:cs="Wingdings 2"/>
+                <w:sz w:val="16"/>
+                <w:szCs w:val="16"/>
+                <w:lang w:val="en-US"/>
+              </w:rPr>
+              <w:t>Reminders:</w:t>
+            </w:r>
+          </w:p>
+        </w:tc>
+        <w:tc>
+          <w:tcPr>
+            <w:tcW w:w="1303" w:type="pct"/>
+            <w:tcBorders>
+              <w:top w:val="single" w:sz="4" w:space="0" w:color="000000"/>
+              <w:left w:val="single" w:sz="4" w:space="0" w:color="000000"/>
+              <w:bottom w:val="single" w:sz="4" w:space="0" w:color="000000"/>
+              <w:right w:val="single" w:sz="4" w:space="0" w:color="000000"/>
+            </w:tcBorders>
+          </w:tcPr>
+          <w:p>
+            <w:pPr>
+              <w:snapToGrid w:val="0"/>
+              <w:rPr>
+                <w:rFonts w:eastAsia="Wingdings 2" w:cs="Wingdings 2"/>
+                <w:sz w:val="16"/>
+                <w:szCs w:val="16"/>
+                <w:lang w:val="en-US"/>
+              </w:rPr>
+            </w:pPr>
+            <w:r>
+              <w:rPr>
+                <w:rFonts w:eastAsia="Wingdings 2" w:cs="Wingdings 2"/>
+                <w:sz w:val="16"/>
+                <w:szCs w:val="16"/>
+                <w:lang w:val="en-US"/>
+              </w:rPr>
+              <w:t>To ensure reminders for tasks work on the androids notification bar</w:t>
+            </w:r>
+          </w:p>
+        </w:tc>
+        <w:tc>
+          <w:tcPr>
+            <w:tcW w:w="1396" w:type="pct"/>
+            <w:tcBorders>
+              <w:top w:val="single" w:sz="4" w:space="0" w:color="000000"/>
+              <w:left w:val="single" w:sz="4" w:space="0" w:color="000000"/>
+              <w:bottom w:val="single" w:sz="4" w:space="0" w:color="000000"/>
+              <w:right w:val="single" w:sz="4" w:space="0" w:color="000000"/>
+            </w:tcBorders>
+          </w:tcPr>
+          <w:p>
+            <w:pPr>
+              <w:snapToGrid w:val="0"/>
+              <w:rPr>
+                <w:rFonts w:eastAsia="Wingdings 2" w:cs="Wingdings 2"/>
+                <w:sz w:val="16"/>
+                <w:szCs w:val="16"/>
+                <w:lang w:val="en-US"/>
+              </w:rPr>
+            </w:pPr>
+            <w:r>
+              <w:rPr>
+                <w:rFonts w:eastAsia="Wingdings 2" w:cs="Wingdings 2"/>
+                <w:sz w:val="16"/>
+                <w:szCs w:val="16"/>
+                <w:lang w:val="en-US"/>
+              </w:rPr>
+              <w:t>The notification bar receives an alert about an upcoming due task</w:t>
+            </w:r>
+          </w:p>
+        </w:tc>
+        <w:tc>
+          <w:tcPr>
+            <w:tcW w:w="1396" w:type="pct"/>
+            <w:tcBorders>
+              <w:top w:val="single" w:sz="4" w:space="0" w:color="000000"/>
+              <w:left w:val="single" w:sz="4" w:space="0" w:color="000000"/>
+              <w:bottom w:val="single" w:sz="4" w:space="0" w:color="000000"/>
+              <w:right w:val="single" w:sz="4" w:space="0" w:color="000000"/>
+            </w:tcBorders>
+          </w:tcPr>
+          <w:p>
+            <w:pPr>
+              <w:snapToGrid w:val="0"/>
+              <w:rPr>
+                <w:rFonts w:eastAsia="Wingdings 2" w:cs="Wingdings 2"/>
+                <w:sz w:val="16"/>
+                <w:szCs w:val="16"/>
+                <w:lang w:val="en-US"/>
+              </w:rPr>
+            </w:pPr>
+            <w:r>
+              <w:rPr>
+                <w:rFonts w:eastAsia="Wingdings 2" w:cs="Wingdings 2"/>
+                <w:sz w:val="16"/>
+                <w:szCs w:val="16"/>
+                <w:lang w:val="en-US"/>
+              </w:rPr>
+              <w:t>During Reminder Test Case</w:t>
             </w:r>
           </w:p>
         </w:tc>
@@ -8978,8 +9992,8 @@
       </w:pPr>
     </w:p>
     <w:sectPr>
-      <w:headerReference w:type="default" r:id="rId8"/>
-      <w:footerReference w:type="default" r:id="rId9"/>
+      <w:headerReference w:type="default" r:id="rId9"/>
+      <w:footerReference w:type="default" r:id="rId10"/>
       <w:pgSz w:w="11906" w:h="16838"/>
       <w:pgMar w:top="1440" w:right="1440" w:bottom="1440" w:left="1440" w:header="708" w:footer="708" w:gutter="0"/>
       <w:cols w:space="708"/>
@@ -9899,6 +10913,235 @@
       </w:pPr>
     </w:lvl>
   </w:abstractNum>
+  <w:abstractNum w:abstractNumId="7" w15:restartNumberingAfterBreak="0">
+    <w:nsid w:val="4ECA6DDA"/>
+    <w:multiLevelType w:val="multilevel"/>
+    <w:tmpl w:val="00000001"/>
+    <w:lvl w:ilvl="0">
+      <w:start w:val="1"/>
+      <w:numFmt w:val="decimal"/>
+      <w:lvlText w:val="%1"/>
+      <w:lvlJc w:val="left"/>
+      <w:pPr>
+        <w:tabs>
+          <w:tab w:val="num" w:pos="851"/>
+        </w:tabs>
+        <w:ind w:left="851" w:hanging="851"/>
+      </w:pPr>
+    </w:lvl>
+    <w:lvl w:ilvl="1">
+      <w:start w:val="1"/>
+      <w:numFmt w:val="decimal"/>
+      <w:lvlText w:val="%1.%2"/>
+      <w:lvlJc w:val="left"/>
+      <w:pPr>
+        <w:tabs>
+          <w:tab w:val="num" w:pos="851"/>
+        </w:tabs>
+        <w:ind w:left="851" w:hanging="851"/>
+      </w:pPr>
+    </w:lvl>
+    <w:lvl w:ilvl="2">
+      <w:start w:val="1"/>
+      <w:numFmt w:val="decimal"/>
+      <w:lvlText w:val="%1.%2.%3"/>
+      <w:lvlJc w:val="left"/>
+      <w:pPr>
+        <w:tabs>
+          <w:tab w:val="num" w:pos="851"/>
+        </w:tabs>
+        <w:ind w:left="851" w:hanging="851"/>
+      </w:pPr>
+    </w:lvl>
+    <w:lvl w:ilvl="3">
+      <w:start w:val="1"/>
+      <w:numFmt w:val="none"/>
+      <w:suff w:val="nothing"/>
+      <w:lvlText w:val=""/>
+      <w:lvlJc w:val="left"/>
+      <w:pPr>
+        <w:tabs>
+          <w:tab w:val="num" w:pos="864"/>
+        </w:tabs>
+        <w:ind w:left="864" w:hanging="864"/>
+      </w:pPr>
+    </w:lvl>
+    <w:lvl w:ilvl="4">
+      <w:start w:val="1"/>
+      <w:numFmt w:val="none"/>
+      <w:suff w:val="nothing"/>
+      <w:lvlText w:val=""/>
+      <w:lvlJc w:val="left"/>
+      <w:pPr>
+        <w:tabs>
+          <w:tab w:val="num" w:pos="1008"/>
+        </w:tabs>
+        <w:ind w:left="1008" w:hanging="1008"/>
+      </w:pPr>
+    </w:lvl>
+    <w:lvl w:ilvl="5">
+      <w:start w:val="1"/>
+      <w:numFmt w:val="none"/>
+      <w:suff w:val="nothing"/>
+      <w:lvlText w:val=""/>
+      <w:lvlJc w:val="left"/>
+      <w:pPr>
+        <w:tabs>
+          <w:tab w:val="num" w:pos="1152"/>
+        </w:tabs>
+        <w:ind w:left="1152" w:hanging="1152"/>
+      </w:pPr>
+    </w:lvl>
+    <w:lvl w:ilvl="6">
+      <w:start w:val="1"/>
+      <w:numFmt w:val="none"/>
+      <w:suff w:val="nothing"/>
+      <w:lvlText w:val=""/>
+      <w:lvlJc w:val="left"/>
+      <w:pPr>
+        <w:tabs>
+          <w:tab w:val="num" w:pos="1296"/>
+        </w:tabs>
+        <w:ind w:left="1296" w:hanging="1296"/>
+      </w:pPr>
+    </w:lvl>
+    <w:lvl w:ilvl="7">
+      <w:start w:val="1"/>
+      <w:numFmt w:val="decimal"/>
+      <w:lvlText w:val="%1.%2.%3.%8"/>
+      <w:lvlJc w:val="left"/>
+      <w:pPr>
+        <w:tabs>
+          <w:tab w:val="num" w:pos="2160"/>
+        </w:tabs>
+        <w:ind w:left="851" w:hanging="851"/>
+      </w:pPr>
+    </w:lvl>
+    <w:lvl w:ilvl="8">
+      <w:start w:val="1"/>
+      <w:numFmt w:val="decimal"/>
+      <w:lvlText w:val="%1.%2.%3.%8.%9"/>
+      <w:lvlJc w:val="left"/>
+      <w:pPr>
+        <w:tabs>
+          <w:tab w:val="num" w:pos="2520"/>
+        </w:tabs>
+        <w:ind w:left="851" w:hanging="851"/>
+      </w:pPr>
+    </w:lvl>
+  </w:abstractNum>
+  <w:abstractNum w:abstractNumId="8" w15:restartNumberingAfterBreak="0">
+    <w:nsid w:val="76515BBA"/>
+    <w:multiLevelType w:val="hybridMultilevel"/>
+    <w:tmpl w:val="7F624004"/>
+    <w:lvl w:ilvl="0" w:tplc="B622DA9E">
+      <w:numFmt w:val="bullet"/>
+      <w:lvlText w:val="-"/>
+      <w:lvlJc w:val="left"/>
+      <w:pPr>
+        <w:ind w:left="720" w:hanging="360"/>
+      </w:pPr>
+      <w:rPr>
+        <w:rFonts w:ascii="Calibri" w:eastAsiaTheme="minorHAnsi" w:hAnsi="Calibri" w:cs="Calibri" w:hint="default"/>
+      </w:rPr>
+    </w:lvl>
+    <w:lvl w:ilvl="1" w:tplc="0C090003" w:tentative="1">
+      <w:start w:val="1"/>
+      <w:numFmt w:val="bullet"/>
+      <w:lvlText w:val="o"/>
+      <w:lvlJc w:val="left"/>
+      <w:pPr>
+        <w:ind w:left="1440" w:hanging="360"/>
+      </w:pPr>
+      <w:rPr>
+        <w:rFonts w:ascii="Courier New" w:hAnsi="Courier New" w:cs="Courier New" w:hint="default"/>
+      </w:rPr>
+    </w:lvl>
+    <w:lvl w:ilvl="2" w:tplc="0C090005" w:tentative="1">
+      <w:start w:val="1"/>
+      <w:numFmt w:val="bullet"/>
+      <w:lvlText w:val=""/>
+      <w:lvlJc w:val="left"/>
+      <w:pPr>
+        <w:ind w:left="2160" w:hanging="360"/>
+      </w:pPr>
+      <w:rPr>
+        <w:rFonts w:ascii="Wingdings" w:hAnsi="Wingdings" w:hint="default"/>
+      </w:rPr>
+    </w:lvl>
+    <w:lvl w:ilvl="3" w:tplc="0C090001" w:tentative="1">
+      <w:start w:val="1"/>
+      <w:numFmt w:val="bullet"/>
+      <w:lvlText w:val=""/>
+      <w:lvlJc w:val="left"/>
+      <w:pPr>
+        <w:ind w:left="2880" w:hanging="360"/>
+      </w:pPr>
+      <w:rPr>
+        <w:rFonts w:ascii="Symbol" w:hAnsi="Symbol" w:hint="default"/>
+      </w:rPr>
+    </w:lvl>
+    <w:lvl w:ilvl="4" w:tplc="0C090003" w:tentative="1">
+      <w:start w:val="1"/>
+      <w:numFmt w:val="bullet"/>
+      <w:lvlText w:val="o"/>
+      <w:lvlJc w:val="left"/>
+      <w:pPr>
+        <w:ind w:left="3600" w:hanging="360"/>
+      </w:pPr>
+      <w:rPr>
+        <w:rFonts w:ascii="Courier New" w:hAnsi="Courier New" w:cs="Courier New" w:hint="default"/>
+      </w:rPr>
+    </w:lvl>
+    <w:lvl w:ilvl="5" w:tplc="0C090005" w:tentative="1">
+      <w:start w:val="1"/>
+      <w:numFmt w:val="bullet"/>
+      <w:lvlText w:val=""/>
+      <w:lvlJc w:val="left"/>
+      <w:pPr>
+        <w:ind w:left="4320" w:hanging="360"/>
+      </w:pPr>
+      <w:rPr>
+        <w:rFonts w:ascii="Wingdings" w:hAnsi="Wingdings" w:hint="default"/>
+      </w:rPr>
+    </w:lvl>
+    <w:lvl w:ilvl="6" w:tplc="0C090001" w:tentative="1">
+      <w:start w:val="1"/>
+      <w:numFmt w:val="bullet"/>
+      <w:lvlText w:val=""/>
+      <w:lvlJc w:val="left"/>
+      <w:pPr>
+        <w:ind w:left="5040" w:hanging="360"/>
+      </w:pPr>
+      <w:rPr>
+        <w:rFonts w:ascii="Symbol" w:hAnsi="Symbol" w:hint="default"/>
+      </w:rPr>
+    </w:lvl>
+    <w:lvl w:ilvl="7" w:tplc="0C090003" w:tentative="1">
+      <w:start w:val="1"/>
+      <w:numFmt w:val="bullet"/>
+      <w:lvlText w:val="o"/>
+      <w:lvlJc w:val="left"/>
+      <w:pPr>
+        <w:ind w:left="5760" w:hanging="360"/>
+      </w:pPr>
+      <w:rPr>
+        <w:rFonts w:ascii="Courier New" w:hAnsi="Courier New" w:cs="Courier New" w:hint="default"/>
+      </w:rPr>
+    </w:lvl>
+    <w:lvl w:ilvl="8" w:tplc="0C090005" w:tentative="1">
+      <w:start w:val="1"/>
+      <w:numFmt w:val="bullet"/>
+      <w:lvlText w:val=""/>
+      <w:lvlJc w:val="left"/>
+      <w:pPr>
+        <w:ind w:left="6480" w:hanging="360"/>
+      </w:pPr>
+      <w:rPr>
+        <w:rFonts w:ascii="Wingdings" w:hAnsi="Wingdings" w:hint="default"/>
+      </w:rPr>
+    </w:lvl>
+  </w:abstractNum>
   <w:num w:numId="1" w16cid:durableId="2103837092">
     <w:abstractNumId w:val="2"/>
   </w:num>
@@ -9946,6 +11189,12 @@
   </w:num>
   <w:num w:numId="7" w16cid:durableId="1319454229">
     <w:abstractNumId w:val="6"/>
+  </w:num>
+  <w:num w:numId="8" w16cid:durableId="1025640186">
+    <w:abstractNumId w:val="8"/>
+  </w:num>
+  <w:num w:numId="9" w16cid:durableId="91630617">
+    <w:abstractNumId w:val="7"/>
   </w:num>
 </w:numbering>
 </file>
@@ -10422,6 +11671,7 @@
   <w:style w:type="character" w:default="1" w:styleId="DefaultParagraphFont">
     <w:name w:val="Default Paragraph Font"/>
     <w:uiPriority w:val="1"/>
+    <w:semiHidden/>
     <w:unhideWhenUsed/>
   </w:style>
   <w:style w:type="table" w:default="1" w:styleId="TableNormal">
@@ -11000,4 +12250,16 @@
     </a:ext>
   </a:extLst>
 </a:theme>
+</file>
+
+<file path=customXml/item1.xml><?xml version="1.0" encoding="utf-8"?>
+<b:Sources xmlns:b="http://schemas.openxmlformats.org/officeDocument/2006/bibliography" xmlns="http://schemas.openxmlformats.org/officeDocument/2006/bibliography" SelectedStyle="\APASixthEditionOfficeOnline.xsl" StyleName="APA" Version="6"/>
+</file>
+
+<file path=customXml/itemProps1.xml><?xml version="1.0" encoding="utf-8"?>
+<ds:datastoreItem xmlns:ds="http://schemas.openxmlformats.org/officeDocument/2006/customXml" ds:itemID="{B0334103-CC1A-4D62-8A50-72300801730F}">
+  <ds:schemaRefs>
+    <ds:schemaRef ds:uri="http://schemas.openxmlformats.org/officeDocument/2006/bibliography"/>
+  </ds:schemaRefs>
+</ds:datastoreItem>
 </file>
</xml_diff>

<commit_message>
Matt: Removed Blue Writing from Master Test Plan
</commit_message>
<xml_diff>
--- a/LCOM Documents/Iteration2/LCOMMasterTestPlan.docx
+++ b/LCOM Documents/Iteration2/LCOMMasterTestPlan.docx
@@ -219,136 +219,6 @@
               <w:spacing w:line="160" w:lineRule="atLeast"/>
               <w:rPr>
                 <w:rFonts w:cstheme="minorHAnsi"/>
-                <w:b/>
-                <w:color w:val="FFFFFF"/>
-                <w:sz w:val="20"/>
-                <w:szCs w:val="20"/>
-                <w:lang w:val="en-US"/>
-              </w:rPr>
-            </w:pPr>
-            <w:r>
-              <w:rPr>
-                <w:rFonts w:cstheme="minorHAnsi"/>
-                <w:sz w:val="20"/>
-                <w:szCs w:val="20"/>
-              </w:rPr>
-              <w:t>0.1</w:t>
-            </w:r>
-          </w:p>
-        </w:tc>
-        <w:tc>
-          <w:tcPr>
-            <w:tcW w:w="1843" w:type="dxa"/>
-            <w:tcBorders>
-              <w:top w:val="single" w:sz="6" w:space="0" w:color="000000"/>
-              <w:left w:val="single" w:sz="6" w:space="0" w:color="000000"/>
-              <w:bottom w:val="single" w:sz="6" w:space="0" w:color="000000"/>
-              <w:right w:val="nil"/>
-            </w:tcBorders>
-          </w:tcPr>
-          <w:p>
-            <w:pPr>
-              <w:snapToGrid w:val="0"/>
-              <w:spacing w:line="160" w:lineRule="atLeast"/>
-              <w:rPr>
-                <w:rFonts w:cstheme="minorHAnsi"/>
-                <w:sz w:val="20"/>
-                <w:szCs w:val="20"/>
-                <w:lang w:val="en-US"/>
-              </w:rPr>
-            </w:pPr>
-            <w:r>
-              <w:rPr>
-                <w:rFonts w:cstheme="minorHAnsi"/>
-                <w:color w:val="3366FF"/>
-                <w:sz w:val="20"/>
-                <w:szCs w:val="20"/>
-              </w:rPr>
-              <w:t>&lt;&lt;Date of Change&gt;&gt;</w:t>
-            </w:r>
-          </w:p>
-        </w:tc>
-        <w:tc>
-          <w:tcPr>
-            <w:tcW w:w="2976" w:type="dxa"/>
-            <w:tcBorders>
-              <w:top w:val="single" w:sz="6" w:space="0" w:color="000000"/>
-              <w:left w:val="single" w:sz="6" w:space="0" w:color="000000"/>
-              <w:bottom w:val="single" w:sz="6" w:space="0" w:color="000000"/>
-              <w:right w:val="nil"/>
-            </w:tcBorders>
-          </w:tcPr>
-          <w:p>
-            <w:pPr>
-              <w:pStyle w:val="Tekstopmerking"/>
-              <w:snapToGrid w:val="0"/>
-              <w:spacing w:line="160" w:lineRule="atLeast"/>
-              <w:rPr>
-                <w:rFonts w:asciiTheme="minorHAnsi" w:hAnsiTheme="minorHAnsi" w:cstheme="minorHAnsi"/>
-                <w:lang w:val="en-US"/>
-              </w:rPr>
-            </w:pPr>
-            <w:r>
-              <w:rPr>
-                <w:rFonts w:asciiTheme="minorHAnsi" w:hAnsiTheme="minorHAnsi" w:cstheme="minorHAnsi"/>
-                <w:color w:val="3366FF"/>
-                <w:lang w:val="en-US"/>
-              </w:rPr>
-              <w:t>&lt;&lt;Describe what changes were made and why&gt;&gt;</w:t>
-            </w:r>
-          </w:p>
-        </w:tc>
-        <w:tc>
-          <w:tcPr>
-            <w:tcW w:w="2567" w:type="dxa"/>
-            <w:tcBorders>
-              <w:top w:val="single" w:sz="6" w:space="0" w:color="000000"/>
-              <w:left w:val="single" w:sz="6" w:space="0" w:color="000000"/>
-              <w:bottom w:val="single" w:sz="6" w:space="0" w:color="000000"/>
-              <w:right w:val="single" w:sz="6" w:space="0" w:color="000000"/>
-            </w:tcBorders>
-          </w:tcPr>
-          <w:p>
-            <w:pPr>
-              <w:snapToGrid w:val="0"/>
-              <w:spacing w:line="160" w:lineRule="atLeast"/>
-              <w:rPr>
-                <w:rFonts w:cstheme="minorHAnsi"/>
-                <w:sz w:val="20"/>
-                <w:szCs w:val="20"/>
-                <w:lang w:val="en-US"/>
-              </w:rPr>
-            </w:pPr>
-            <w:r>
-              <w:rPr>
-                <w:rFonts w:cstheme="minorHAnsi"/>
-                <w:color w:val="3366FF"/>
-                <w:sz w:val="20"/>
-                <w:szCs w:val="20"/>
-                <w:lang w:val="en-US"/>
-              </w:rPr>
-              <w:t>&lt;&lt;Author&gt;&gt;</w:t>
-            </w:r>
-          </w:p>
-        </w:tc>
-      </w:tr>
-      <w:tr>
-        <w:tc>
-          <w:tcPr>
-            <w:tcW w:w="1488" w:type="dxa"/>
-            <w:tcBorders>
-              <w:top w:val="single" w:sz="6" w:space="0" w:color="000000"/>
-              <w:left w:val="single" w:sz="6" w:space="0" w:color="000000"/>
-              <w:bottom w:val="single" w:sz="6" w:space="0" w:color="000000"/>
-              <w:right w:val="nil"/>
-            </w:tcBorders>
-          </w:tcPr>
-          <w:p>
-            <w:pPr>
-              <w:snapToGrid w:val="0"/>
-              <w:spacing w:line="160" w:lineRule="atLeast"/>
-              <w:rPr>
-                <w:rFonts w:cstheme="minorHAnsi"/>
                 <w:sz w:val="20"/>
                 <w:szCs w:val="20"/>
                 <w:lang w:val="en-US"/>
@@ -528,6 +398,13 @@
               </w:rPr>
               <w:t>Project objective</w:t>
             </w:r>
+            <w:r>
+              <w:rPr>
+                <w:color w:val="3366FF"/>
+                <w:lang w:val="en-US"/>
+              </w:rPr>
+              <w:tab/>
+            </w:r>
           </w:p>
           <w:p>
             <w:pPr>
@@ -536,46 +413,6 @@
               </w:tabs>
               <w:spacing w:after="0"/>
               <w:rPr>
-                <w:color w:val="3366FF"/>
-                <w:lang w:val="en-US"/>
-              </w:rPr>
-            </w:pPr>
-            <w:r>
-              <w:rPr>
-                <w:color w:val="3366FF"/>
-                <w:lang w:val="en-US"/>
-              </w:rPr>
-              <w:t>&lt;&lt;Summari</w:t>
-            </w:r>
-            <w:r>
-              <w:rPr>
-                <w:color w:val="3366FF"/>
-                <w:lang w:val="en-US"/>
-              </w:rPr>
-              <w:t>z</w:t>
-            </w:r>
-            <w:r>
-              <w:rPr>
-                <w:color w:val="3366FF"/>
-                <w:lang w:val="en-US"/>
-              </w:rPr>
-              <w:t>e the goal the project is intended to achieve.&gt;&gt;</w:t>
-            </w:r>
-            <w:r>
-              <w:rPr>
-                <w:color w:val="3366FF"/>
-                <w:lang w:val="en-US"/>
-              </w:rPr>
-              <w:tab/>
-            </w:r>
-          </w:p>
-          <w:p>
-            <w:pPr>
-              <w:tabs>
-                <w:tab w:val="left" w:pos="5820"/>
-              </w:tabs>
-              <w:spacing w:after="0"/>
-              <w:rPr>
                 <w:lang w:val="en-US"/>
               </w:rPr>
             </w:pPr>
@@ -615,36 +452,6 @@
                 <w:lang w:val="en-US"/>
               </w:rPr>
               <w:t>Test approach</w:t>
-            </w:r>
-          </w:p>
-          <w:p>
-            <w:pPr>
-              <w:spacing w:after="0"/>
-              <w:rPr>
-                <w:color w:val="3366FF"/>
-                <w:lang w:val="en-US"/>
-              </w:rPr>
-            </w:pPr>
-            <w:r>
-              <w:rPr>
-                <w:color w:val="3366FF"/>
-                <w:lang w:val="en-US"/>
-              </w:rPr>
-              <w:t>&lt;&lt;</w:t>
-            </w:r>
-            <w:r>
-              <w:rPr>
-                <w:color w:val="3366FF"/>
-                <w:lang w:val="en-US"/>
-              </w:rPr>
-              <w:t>Briefly outline the test levels to be used</w:t>
-            </w:r>
-            <w:r>
-              <w:rPr>
-                <w:color w:val="3366FF"/>
-                <w:lang w:val="en-US"/>
-              </w:rPr>
-              <w:t>&gt;&gt;</w:t>
             </w:r>
           </w:p>
           <w:p>
@@ -767,44 +574,6 @@
                 <w:lang w:val="en-US"/>
               </w:rPr>
               <w:t>objectives</w:t>
-            </w:r>
-          </w:p>
-          <w:p>
-            <w:pPr>
-              <w:pStyle w:val="ListParagraph"/>
-              <w:numPr>
-                <w:ilvl w:val="0"/>
-                <w:numId w:val="6"/>
-              </w:numPr>
-              <w:spacing w:after="0"/>
-            </w:pPr>
-            <w:r>
-              <w:rPr>
-                <w:color w:val="3366FF"/>
-                <w:lang w:val="en-US"/>
-              </w:rPr>
-              <w:t>&lt;&lt;Itemi</w:t>
-            </w:r>
-            <w:r>
-              <w:rPr>
-                <w:color w:val="3366FF"/>
-                <w:lang w:val="en-US"/>
-              </w:rPr>
-              <w:t>z</w:t>
-            </w:r>
-            <w:r>
-              <w:rPr>
-                <w:color w:val="3366FF"/>
-                <w:lang w:val="en-US"/>
-              </w:rPr>
-              <w:t>e the major risks addressed by testing and the outcomes to be achieved&gt;</w:t>
-            </w:r>
-            <w:r>
-              <w:rPr>
-                <w:color w:val="3366FF"/>
-                <w:lang w:val="en-US"/>
-              </w:rPr>
-              <w:t>&gt;</w:t>
             </w:r>
           </w:p>
           <w:p>
@@ -2490,21 +2259,6 @@
     </w:p>
     <w:p>
       <w:pPr>
-        <w:rPr>
-          <w:color w:val="3366FF"/>
-          <w:lang w:val="en-US"/>
-        </w:rPr>
-      </w:pPr>
-      <w:r>
-        <w:rPr>
-          <w:color w:val="3366FF"/>
-          <w:lang w:val="en-US"/>
-        </w:rPr>
-        <w:t>&lt;&lt;Outline the objective of the overall project&gt;&gt;</w:t>
-      </w:r>
-    </w:p>
-    <w:p>
-      <w:pPr>
         <w:tabs>
           <w:tab w:val="left" w:pos="5820"/>
         </w:tabs>
@@ -2638,29 +2392,6 @@
         <w:t>Basis for the master test plan</w:t>
       </w:r>
       <w:bookmarkEnd w:id="6"/>
-    </w:p>
-    <w:p>
-      <w:r>
-        <w:rPr>
-          <w:color w:val="3366FF"/>
-          <w:lang w:val="en-US"/>
-        </w:rPr>
-        <w:t xml:space="preserve">&lt;&lt; Consider </w:t>
-      </w:r>
-      <w:r>
-        <w:rPr>
-          <w:color w:val="3366FF"/>
-          <w:lang w:val="en-US"/>
-        </w:rPr>
-        <w:t>the Project Vision, requirements analyses,</w:t>
-      </w:r>
-      <w:r>
-        <w:rPr>
-          <w:color w:val="3366FF"/>
-          <w:lang w:val="en-US"/>
-        </w:rPr>
-        <w:t xml:space="preserve"> specific project or test planning, an implementation plan or other documents of importance. &gt;&gt;</w:t>
-      </w:r>
     </w:p>
     <w:p>
       <w:pPr>
@@ -3115,43 +2846,7 @@
         <w:t xml:space="preserve">The test basis contains the documentation that serves as basis for the tests that have to be executed. The overview below describes the documentation that is the starting point for testing. </w:t>
       </w:r>
     </w:p>
-    <w:p>
-      <w:r>
-        <w:rPr>
-          <w:color w:val="3366FF"/>
-          <w:lang w:val="en-US"/>
-        </w:rPr>
-        <w:t xml:space="preserve">&lt;&lt; Consider </w:t>
-      </w:r>
-      <w:r>
-        <w:rPr>
-          <w:color w:val="3366FF"/>
-          <w:lang w:val="en-US"/>
-        </w:rPr>
-        <w:t>requirements analysis documents, t</w:t>
-      </w:r>
-      <w:r>
-        <w:rPr>
-          <w:color w:val="3366FF"/>
-          <w:lang w:val="en-US"/>
-        </w:rPr>
-        <w:t>echnical design</w:t>
-      </w:r>
-      <w:r>
-        <w:rPr>
-          <w:color w:val="3366FF"/>
-          <w:lang w:val="en-US"/>
-        </w:rPr>
-        <w:t>s</w:t>
-      </w:r>
-      <w:r>
-        <w:rPr>
-          <w:color w:val="3366FF"/>
-          <w:lang w:val="en-US"/>
-        </w:rPr>
-        <w:t>, data models, system architecture, user manuals, ‘old’ testware and AO-procedures &gt;&gt;.</w:t>
-      </w:r>
-    </w:p>
+    <w:p/>
     <w:tbl>
       <w:tblPr>
         <w:tblW w:w="0" w:type="auto"/>
@@ -3517,20 +3212,6 @@
           <w:lang w:val="en-US" w:eastAsia="zh-CN"/>
         </w:rPr>
       </w:pPr>
-    </w:p>
-    <w:p>
-      <w:pPr>
-        <w:rPr>
-          <w:lang w:val="nl-NL"/>
-        </w:rPr>
-      </w:pPr>
-      <w:r>
-        <w:rPr>
-          <w:color w:val="3366FF"/>
-          <w:lang w:val="en-US"/>
-        </w:rPr>
-        <w:t>&lt;&lt; If it’s already definite that the test basis is (partly) missing or is of poor quality, also mention here the measures taken in this area, for example interviews to get the necessary information on the table. It is also possible to mention the document type if the document is not yet available at the time of writing this document. &gt;&gt;</w:t>
-      </w:r>
     </w:p>
     <w:p>
       <w:pPr>
@@ -3971,71 +3652,6 @@
     <w:p>
       <w:pPr>
         <w:pStyle w:val="Bullet"/>
-        <w:ind w:left="0" w:firstLine="0"/>
-        <w:rPr>
-          <w:rFonts w:asciiTheme="minorHAnsi" w:hAnsiTheme="minorHAnsi" w:cstheme="minorHAnsi"/>
-          <w:color w:val="3366FF"/>
-        </w:rPr>
-      </w:pPr>
-      <w:r>
-        <w:rPr>
-          <w:rFonts w:asciiTheme="minorHAnsi" w:hAnsiTheme="minorHAnsi" w:cstheme="minorHAnsi"/>
-          <w:color w:val="3366FF"/>
-          <w:lang w:val="en-US"/>
-        </w:rPr>
-        <w:t>&lt;&lt;</w:t>
-      </w:r>
-      <w:r>
-        <w:rPr>
-          <w:rFonts w:asciiTheme="minorHAnsi" w:hAnsiTheme="minorHAnsi" w:cstheme="minorHAnsi"/>
-          <w:color w:val="3366FF"/>
-          <w:lang w:val="en-US"/>
-        </w:rPr>
-        <w:t>Make an inventory of the risks that are of interest</w:t>
-      </w:r>
-      <w:r>
-        <w:rPr>
-          <w:rFonts w:asciiTheme="minorHAnsi" w:hAnsiTheme="minorHAnsi" w:cstheme="minorHAnsi"/>
-          <w:color w:val="3366FF"/>
-          <w:lang w:val="en-US"/>
-        </w:rPr>
-        <w:t xml:space="preserve"> and</w:t>
-      </w:r>
-      <w:r>
-        <w:rPr>
-          <w:rFonts w:asciiTheme="minorHAnsi" w:hAnsiTheme="minorHAnsi" w:cstheme="minorHAnsi"/>
-          <w:color w:val="3366FF"/>
-        </w:rPr>
-        <w:t xml:space="preserve"> </w:t>
-      </w:r>
-      <w:r>
-        <w:rPr>
-          <w:rFonts w:asciiTheme="minorHAnsi" w:hAnsiTheme="minorHAnsi" w:cstheme="minorHAnsi"/>
-          <w:color w:val="3366FF"/>
-          <w:lang w:val="en-US"/>
-        </w:rPr>
-        <w:t>c</w:t>
-      </w:r>
-      <w:r>
-        <w:rPr>
-          <w:rFonts w:asciiTheme="minorHAnsi" w:hAnsiTheme="minorHAnsi" w:cstheme="minorHAnsi"/>
-          <w:color w:val="3366FF"/>
-          <w:lang w:val="en-US"/>
-        </w:rPr>
-        <w:t>lassify the risks.</w:t>
-      </w:r>
-      <w:r>
-        <w:rPr>
-          <w:rFonts w:asciiTheme="minorHAnsi" w:hAnsiTheme="minorHAnsi" w:cstheme="minorHAnsi"/>
-          <w:color w:val="3366FF"/>
-          <w:lang w:val="en-US"/>
-        </w:rPr>
-        <w:t>&gt;&gt;</w:t>
-      </w:r>
-    </w:p>
-    <w:p>
-      <w:pPr>
-        <w:pStyle w:val="Bullet"/>
         <w:ind w:left="360" w:firstLine="0"/>
       </w:pPr>
     </w:p>
@@ -4633,71 +4249,6 @@
           <w:lang w:val="en-US"/>
         </w:rPr>
         <w:t>This technical risk analyses (TRA) is comprised of two steps:</w:t>
-      </w:r>
-    </w:p>
-    <w:p>
-      <w:pPr>
-        <w:pStyle w:val="Bullet"/>
-        <w:ind w:left="0" w:firstLine="0"/>
-        <w:rPr>
-          <w:rFonts w:asciiTheme="minorHAnsi" w:hAnsiTheme="minorHAnsi" w:cstheme="minorHAnsi"/>
-          <w:color w:val="3366FF"/>
-        </w:rPr>
-      </w:pPr>
-      <w:r>
-        <w:rPr>
-          <w:rFonts w:asciiTheme="minorHAnsi" w:hAnsiTheme="minorHAnsi" w:cstheme="minorHAnsi"/>
-          <w:color w:val="3366FF"/>
-          <w:lang w:val="en-US"/>
-        </w:rPr>
-        <w:t>&lt;&lt;</w:t>
-      </w:r>
-      <w:r>
-        <w:rPr>
-          <w:rFonts w:asciiTheme="minorHAnsi" w:hAnsiTheme="minorHAnsi" w:cstheme="minorHAnsi"/>
-          <w:color w:val="3366FF"/>
-          <w:lang w:val="en-US"/>
-        </w:rPr>
-        <w:t>Make an inventory of the risks that are of interest</w:t>
-      </w:r>
-      <w:r>
-        <w:rPr>
-          <w:rFonts w:asciiTheme="minorHAnsi" w:hAnsiTheme="minorHAnsi" w:cstheme="minorHAnsi"/>
-          <w:color w:val="3366FF"/>
-          <w:lang w:val="en-US"/>
-        </w:rPr>
-        <w:t xml:space="preserve"> and</w:t>
-      </w:r>
-      <w:r>
-        <w:rPr>
-          <w:rFonts w:asciiTheme="minorHAnsi" w:hAnsiTheme="minorHAnsi" w:cstheme="minorHAnsi"/>
-          <w:color w:val="3366FF"/>
-        </w:rPr>
-        <w:t xml:space="preserve"> </w:t>
-      </w:r>
-      <w:r>
-        <w:rPr>
-          <w:rFonts w:asciiTheme="minorHAnsi" w:hAnsiTheme="minorHAnsi" w:cstheme="minorHAnsi"/>
-          <w:color w:val="3366FF"/>
-          <w:lang w:val="en-US"/>
-        </w:rPr>
-        <w:t>c</w:t>
-      </w:r>
-      <w:r>
-        <w:rPr>
-          <w:rFonts w:asciiTheme="minorHAnsi" w:hAnsiTheme="minorHAnsi" w:cstheme="minorHAnsi"/>
-          <w:color w:val="3366FF"/>
-          <w:lang w:val="en-US"/>
-        </w:rPr>
-        <w:t>lassify the risks.</w:t>
-      </w:r>
-      <w:r>
-        <w:rPr>
-          <w:rFonts w:asciiTheme="minorHAnsi" w:hAnsiTheme="minorHAnsi" w:cstheme="minorHAnsi"/>
-          <w:color w:val="3366FF"/>
-          <w:lang w:val="en-US"/>
-        </w:rPr>
-        <w:t>&gt;&gt;</w:t>
       </w:r>
     </w:p>
     <w:p>
@@ -5243,119 +4794,6 @@
           <w:lang w:val="en-US"/>
         </w:rPr>
         <w:t xml:space="preserve"> the thoroughness of the test. Risk class A is the highest risk class and C the lowest. The test strategy is subsequently focused on covering the risks with the highest risk class as early as possible in the test project.</w:t>
-      </w:r>
-    </w:p>
-    <w:p>
-      <w:pPr>
-        <w:rPr>
-          <w:lang w:val="nl-NL"/>
-        </w:rPr>
-      </w:pPr>
-      <w:r>
-        <w:rPr>
-          <w:color w:val="3366FF"/>
-          <w:lang w:val="en-US"/>
-        </w:rPr>
-        <w:t>&lt;&lt;Note: the content of the table below is only an example! Risk class A has to have in at least one test level a high thoroughness of the dynamic test (</w:t>
-      </w:r>
-      <w:r>
-        <w:rPr>
-          <w:rFonts w:ascii="Wingdings 2" w:eastAsia="Wingdings 2" w:hAnsi="Wingdings 2" w:cs="Wingdings 2"/>
-          <w:color w:val="3366FF"/>
-          <w:lang w:val="en-US"/>
-        </w:rPr>
-        <w:t></w:t>
-      </w:r>
-      <w:r>
-        <w:rPr>
-          <w:rFonts w:ascii="Wingdings 2" w:eastAsia="Wingdings 2" w:hAnsi="Wingdings 2" w:cs="Wingdings 2"/>
-          <w:color w:val="3366FF"/>
-          <w:lang w:val="en-US"/>
-        </w:rPr>
-        <w:t></w:t>
-      </w:r>
-      <w:r>
-        <w:rPr>
-          <w:rFonts w:ascii="Wingdings 2" w:eastAsia="Wingdings 2" w:hAnsi="Wingdings 2" w:cs="Wingdings 2"/>
-          <w:color w:val="3366FF"/>
-          <w:lang w:val="en-US"/>
-        </w:rPr>
-        <w:t></w:t>
-      </w:r>
-      <w:r>
-        <w:rPr>
-          <w:rFonts w:eastAsia="Wingdings 2" w:cs="Wingdings 2"/>
-          <w:color w:val="3366FF"/>
-          <w:lang w:val="en-US"/>
-        </w:rPr>
-        <w:t>), risk class B has to have in at least one test level a medium thoroughness of the dynamic test (</w:t>
-      </w:r>
-      <w:r>
-        <w:rPr>
-          <w:rFonts w:ascii="Wingdings 2" w:eastAsia="Wingdings 2" w:hAnsi="Wingdings 2" w:cs="Wingdings 2"/>
-          <w:color w:val="3366FF"/>
-          <w:lang w:val="en-US"/>
-        </w:rPr>
-        <w:t></w:t>
-      </w:r>
-      <w:r>
-        <w:rPr>
-          <w:rFonts w:ascii="Wingdings 2" w:eastAsia="Wingdings 2" w:hAnsi="Wingdings 2" w:cs="Wingdings 2"/>
-          <w:color w:val="3366FF"/>
-          <w:lang w:val="en-US"/>
-        </w:rPr>
-        <w:t></w:t>
-      </w:r>
-      <w:r>
-        <w:rPr>
-          <w:rFonts w:eastAsia="Wingdings 2" w:cs="Wingdings 2"/>
-          <w:color w:val="3366FF"/>
-          <w:lang w:val="en-US"/>
-        </w:rPr>
-        <w:t>) and risk class C has to have in minimal one test level a limited thoroughness of the dynamic test (</w:t>
-      </w:r>
-      <w:r>
-        <w:rPr>
-          <w:rFonts w:ascii="Wingdings 2" w:eastAsia="Wingdings 2" w:hAnsi="Wingdings 2" w:cs="Wingdings 2"/>
-          <w:color w:val="3366FF"/>
-          <w:lang w:val="en-US"/>
-        </w:rPr>
-        <w:t></w:t>
-      </w:r>
-      <w:r>
-        <w:rPr>
-          <w:rFonts w:eastAsia="Wingdings 2" w:cs="Wingdings 2"/>
-          <w:color w:val="3366FF"/>
-          <w:lang w:val="en-US"/>
-        </w:rPr>
-        <w:t>)&gt;&gt;</w:t>
-      </w:r>
-    </w:p>
-    <w:p>
-      <w:r>
-        <w:rPr>
-          <w:rFonts w:eastAsia="Wingdings 2" w:cs="Wingdings 2"/>
-          <w:color w:val="3366FF"/>
-          <w:lang w:val="en-US"/>
-        </w:rPr>
-        <w:t xml:space="preserve">&lt;&lt; </w:t>
-      </w:r>
-      <w:r>
-        <w:rPr>
-          <w:rFonts w:eastAsia="Wingdings 2" w:cs="Wingdings 2"/>
-          <w:b/>
-          <w:color w:val="3366FF"/>
-          <w:lang w:val="en-US"/>
-        </w:rPr>
-        <w:t>Attention</w:t>
-      </w:r>
-      <w:r>
-        <w:rPr>
-          <w:rFonts w:eastAsia="Wingdings 2" w:cs="Wingdings 2"/>
-          <w:color w:val="3366FF"/>
-          <w:lang w:val="en-US"/>
-        </w:rPr>
-        <w:t>: There are some test levels mentioned in this table, but this is only done as an example. It can be possible that in your project there are more/less and/or other than the in this table mentioned test levels &gt;&gt;</w:t>
       </w:r>
     </w:p>
     <w:p>
@@ -7530,7 +6968,6 @@
                 <w:rFonts w:eastAsia="Wingdings 2" w:cs="Wingdings 2"/>
                 <w:lang w:val="en-US"/>
               </w:rPr>
-              <w:lastRenderedPageBreak/>
               <w:t>ST</w:t>
             </w:r>
           </w:p>
@@ -8141,21 +7578,6 @@
     </w:p>
     <w:p>
       <w:pPr>
-        <w:rPr>
-          <w:lang w:val="en-US"/>
-        </w:rPr>
-      </w:pPr>
-      <w:r>
-        <w:rPr>
-          <w:rFonts w:eastAsia="Wingdings 2" w:cs="Wingdings 2"/>
-          <w:color w:val="3366FF"/>
-          <w:lang w:val="en-US"/>
-        </w:rPr>
-        <w:t>&lt;&lt;Now iterate through each test level describing the goals, entry and exit criteria, and test environment for each test level. Then Include a table detailing what aspects of what risks will be addressed for each test level, what outcome will be tested for, and when this aspect of testing will be scheduled within the overall project plan&gt;&gt;</w:t>
-      </w:r>
-    </w:p>
-    <w:p>
-      <w:pPr>
         <w:pStyle w:val="Heading2"/>
         <w:keepLines w:val="0"/>
         <w:numPr>
@@ -8200,43 +7622,6 @@
         <w:rPr>
           <w:lang w:val="en-US"/>
         </w:rPr>
-        <w:t xml:space="preserve">The primary goal of </w:t>
-      </w:r>
-      <w:r>
-        <w:rPr>
-          <w:lang w:val="en-US"/>
-        </w:rPr>
-        <w:t xml:space="preserve">&lt;specify test level&gt; </w:t>
-      </w:r>
-      <w:r>
-        <w:rPr>
-          <w:lang w:val="en-US"/>
-        </w:rPr>
-        <w:t xml:space="preserve">is to </w:t>
-      </w:r>
-      <w:r>
-        <w:rPr>
-          <w:lang w:val="en-US"/>
-        </w:rPr>
-        <w:t>&lt;specify goal of this test level&gt;</w:t>
-      </w:r>
-      <w:r>
-        <w:rPr>
-          <w:lang w:val="en-US"/>
-        </w:rPr>
-        <w:t xml:space="preserve">. </w:t>
-      </w:r>
-    </w:p>
-    <w:p>
-      <w:pPr>
-        <w:rPr>
-          <w:lang w:val="en-US"/>
-        </w:rPr>
-      </w:pPr>
-      <w:r>
-        <w:rPr>
-          <w:lang w:val="en-US"/>
-        </w:rPr>
         <w:t>Unit Testing: The Primary Goal of Unit Testing is to ensure that the individual functions, function as they should.</w:t>
       </w:r>
     </w:p>
@@ -8306,76 +7691,6 @@
           <w:lang w:val="en-US"/>
         </w:rPr>
       </w:pPr>
-      <w:r>
-        <w:rPr>
-          <w:color w:val="3366FF"/>
-          <w:lang w:val="en-US"/>
-        </w:rPr>
-        <w:t>&lt;&lt;E</w:t>
-      </w:r>
-      <w:r>
-        <w:rPr>
-          <w:color w:val="3366FF"/>
-          <w:lang w:val="en-US"/>
-        </w:rPr>
-        <w:t>ntry criteria</w:t>
-      </w:r>
-      <w:r>
-        <w:rPr>
-          <w:color w:val="3366FF"/>
-          <w:lang w:val="en-US"/>
-        </w:rPr>
-        <w:t xml:space="preserve"> refer to </w:t>
-      </w:r>
-      <w:r>
-        <w:rPr>
-          <w:color w:val="3366FF"/>
-          <w:lang w:val="en-US"/>
-        </w:rPr>
-        <w:t>t</w:t>
-      </w:r>
-      <w:r>
-        <w:rPr>
-          <w:color w:val="3366FF"/>
-          <w:lang w:val="en-US"/>
-        </w:rPr>
-        <w:t>he desirable</w:t>
-      </w:r>
-      <w:r>
-        <w:rPr>
-          <w:color w:val="3366FF"/>
-          <w:lang w:val="en-US"/>
-        </w:rPr>
-        <w:t xml:space="preserve"> c</w:t>
-      </w:r>
-      <w:r>
-        <w:rPr>
-          <w:color w:val="3366FF"/>
-          <w:lang w:val="en-US"/>
-        </w:rPr>
-        <w:t xml:space="preserve">onditions in order to start test execution; exit criteria are the desirable conditions that need to be met in order </w:t>
-      </w:r>
-      <w:r>
-        <w:rPr>
-          <w:color w:val="3366FF"/>
-          <w:lang w:val="en-US"/>
-        </w:rPr>
-        <w:t>to</w:t>
-      </w:r>
-      <w:r>
-        <w:rPr>
-          <w:color w:val="3366FF"/>
-          <w:lang w:val="en-US"/>
-        </w:rPr>
-        <w:t xml:space="preserve"> proceed with the implementation.</w:t>
-      </w:r>
-      <w:r>
-        <w:rPr>
-          <w:color w:val="3366FF"/>
-          <w:lang w:val="en-US"/>
-        </w:rPr>
-        <w:t>&gt;&gt;</w:t>
-      </w:r>
     </w:p>
     <w:tbl>
       <w:tblPr>
@@ -8524,7 +7839,6 @@
               <w:rPr>
                 <w:lang w:val="en-US"/>
               </w:rPr>
-              <w:lastRenderedPageBreak/>
               <w:t>Test cases ready</w:t>
             </w:r>
           </w:p>
@@ -8566,7 +7880,6 @@
               <w:rPr>
                 <w:lang w:val="en-US"/>
               </w:rPr>
-              <w:lastRenderedPageBreak/>
               <w:t xml:space="preserve">Successful </w:t>
             </w:r>
             <w:r>
@@ -8591,7 +7904,6 @@
               <w:rPr>
                 <w:lang w:val="en-US"/>
               </w:rPr>
-              <w:lastRenderedPageBreak/>
               <w:t>All Bugs and Issues resolved.</w:t>
             </w:r>
           </w:p>
@@ -8630,7 +7942,6 @@
               <w:rPr>
                 <w:lang w:val="en-US"/>
               </w:rPr>
-              <w:lastRenderedPageBreak/>
               <w:t>Integration Testing</w:t>
             </w:r>
           </w:p>
@@ -8672,6 +7983,7 @@
               <w:rPr>
                 <w:lang w:val="en-US"/>
               </w:rPr>
+              <w:lastRenderedPageBreak/>
               <w:t>Bugs and Issues from Unit testing fixed and closed.</w:t>
             </w:r>
           </w:p>
@@ -8749,6 +8061,7 @@
               <w:rPr>
                 <w:lang w:val="en-US"/>
               </w:rPr>
+              <w:lastRenderedPageBreak/>
               <w:t>Successful Execution of Integration Test Cases.</w:t>
             </w:r>
           </w:p>
@@ -8767,6 +8080,7 @@
               <w:rPr>
                 <w:lang w:val="en-US"/>
               </w:rPr>
+              <w:lastRenderedPageBreak/>
               <w:t>Bugs and Issues have been resolved</w:t>
             </w:r>
           </w:p>
@@ -9155,21 +8469,6 @@
     <w:p>
       <w:pPr>
         <w:rPr>
-          <w:color w:val="3366FF"/>
-          <w:lang w:val="en-US"/>
-        </w:rPr>
-      </w:pPr>
-      <w:r>
-        <w:rPr>
-          <w:color w:val="3366FF"/>
-          <w:lang w:val="en-US"/>
-        </w:rPr>
-        <w:t>&lt;&lt;Describe the test environment that will be used at this level of testing and the procedures used to carry out the testing.&gt;&gt;</w:t>
-      </w:r>
-    </w:p>
-    <w:p>
-      <w:pPr>
-        <w:rPr>
           <w:lang w:val="en-US"/>
         </w:rPr>
       </w:pPr>
@@ -9190,7 +8489,6 @@
         <w:rPr>
           <w:lang w:val="en-US"/>
         </w:rPr>
-        <w:lastRenderedPageBreak/>
         <w:t>-Unit testing and Integration testing will be done with Mockito.</w:t>
       </w:r>
     </w:p>
@@ -9272,30 +8570,6 @@
           <w:lang w:val="en-US"/>
         </w:rPr>
       </w:pPr>
-      <w:r>
-        <w:rPr>
-          <w:rFonts w:eastAsia="Wingdings 2" w:cs="Wingdings 2"/>
-          <w:color w:val="3366FF"/>
-          <w:lang w:val="en-US"/>
-        </w:rPr>
-        <w:t xml:space="preserve">&lt;&lt;escribe how the risks </w:t>
-      </w:r>
-      <w:r>
-        <w:rPr>
-          <w:rFonts w:eastAsia="Wingdings 2" w:cs="Wingdings 2"/>
-          <w:color w:val="3366FF"/>
-          <w:lang w:val="en-US"/>
-        </w:rPr>
-        <w:t>identified</w:t>
-      </w:r>
-      <w:r>
-        <w:rPr>
-          <w:rFonts w:eastAsia="Wingdings 2" w:cs="Wingdings 2"/>
-          <w:color w:val="3366FF"/>
-          <w:lang w:val="en-US"/>
-        </w:rPr>
-        <w:t xml:space="preserve"> to be dealt with at this test level are being verified and/or tested in this test level. Include an indication of when this will occur within the overall project schedule&gt;&gt;</w:t>
-      </w:r>
     </w:p>
     <w:tbl>
       <w:tblPr>

</xml_diff>